<commit_message>
se sube actualizacion de analisis de negocio
</commit_message>
<xml_diff>
--- a/10DICIEMBRE2025-Entregables/ANÁLISIS DE NEGOCIO ZONAS WIFI PARA TOMA DE DECISIONES_v2.docx
+++ b/10DICIEMBRE2025-Entregables/ANÁLISIS DE NEGOCIO ZONAS WIFI PARA TOMA DE DECISIONES_v2.docx
@@ -1,6 +1,6 @@
 
 <file path=word/document.xml><?xml version="1.0" encoding="utf-8"?>
-<w:document xmlns:o="urn:schemas-microsoft-com:office:office" xmlns:r="http://schemas.openxmlformats.org/officeDocument/2006/relationships" xmlns:v="urn:schemas-microsoft-com:vml" xmlns:w="http://schemas.openxmlformats.org/wordprocessingml/2006/main" xmlns:w10="urn:schemas-microsoft-com:office:word" xmlns:wp="http://schemas.openxmlformats.org/drawingml/2006/wordprocessingDrawing" xmlns:pic="http://schemas.openxmlformats.org/drawingml/2006/picture" xmlns:wps="http://schemas.microsoft.com/office/word/2010/wordprocessingShape" xmlns:wpg="http://schemas.microsoft.com/office/word/2010/wordprocessingGroup" xmlns:mc="http://schemas.openxmlformats.org/markup-compatibility/2006" xmlns:wp14="http://schemas.microsoft.com/office/word/2010/wordprocessingDrawing" xmlns:w14="http://schemas.microsoft.com/office/word/2010/wordml" xmlns:w15="http://schemas.microsoft.com/office/word/2012/wordml" mc:Ignorable="w14 wp14 w15">
+<w:document xmlns:o="urn:schemas-microsoft-com:office:office" xmlns:r="http://schemas.openxmlformats.org/officeDocument/2006/relationships" xmlns:v="urn:schemas-microsoft-com:vml" xmlns:w="http://schemas.openxmlformats.org/wordprocessingml/2006/main" xmlns:w10="urn:schemas-microsoft-com:office:word" xmlns:wp="http://schemas.openxmlformats.org/drawingml/2006/wordprocessingDrawing" xmlns:wps="http://schemas.microsoft.com/office/word/2010/wordprocessingShape" xmlns:wpg="http://schemas.microsoft.com/office/word/2010/wordprocessingGroup" xmlns:mc="http://schemas.openxmlformats.org/markup-compatibility/2006" xmlns:wp14="http://schemas.microsoft.com/office/word/2010/wordprocessingDrawing" xmlns:w14="http://schemas.microsoft.com/office/word/2010/wordml" xmlns:w15="http://schemas.microsoft.com/office/word/2012/wordml" mc:Ignorable="w14 wp14 w15">
   <w:body>
     <w:p>
       <w:pPr>
@@ -566,7 +566,7 @@
           <w:bottom w:w="0" w:type="dxa"/>
           <w:right w:w="108" w:type="dxa"/>
         </w:tblCellMar>
-        <w:tblLook w:firstRow="1" w:noVBand="1" w:lastRow="0" w:firstColumn="1" w:lastColumn="0" w:noHBand="0" w:val="04a0"/>
+        <w:tblLook w:val="04a0" w:noHBand="0" w:noVBand="1" w:firstColumn="1" w:lastRow="0" w:lastColumn="0" w:firstRow="1"/>
       </w:tblPr>
       <w:tblGrid>
         <w:gridCol w:w="1747"/>
@@ -585,7 +585,7 @@
           <w:p>
             <w:pPr>
               <w:pStyle w:val="Normal"/>
-              <w:widowControl/>
+              <w:widowControl w:val="false"/>
               <w:suppressAutoHyphens w:val="true"/>
               <w:spacing w:lineRule="auto" w:line="240" w:before="0" w:after="0"/>
               <w:jc w:val="center"/>
@@ -617,7 +617,7 @@
           <w:p>
             <w:pPr>
               <w:pStyle w:val="Normal"/>
-              <w:widowControl/>
+              <w:widowControl w:val="false"/>
               <w:suppressAutoHyphens w:val="true"/>
               <w:spacing w:lineRule="auto" w:line="240" w:before="0" w:after="0"/>
               <w:jc w:val="center"/>
@@ -649,7 +649,7 @@
           <w:p>
             <w:pPr>
               <w:pStyle w:val="Normal"/>
-              <w:widowControl/>
+              <w:widowControl w:val="false"/>
               <w:suppressAutoHyphens w:val="true"/>
               <w:spacing w:lineRule="auto" w:line="240" w:before="0" w:after="0"/>
               <w:jc w:val="center"/>
@@ -681,7 +681,7 @@
           <w:p>
             <w:pPr>
               <w:pStyle w:val="Normal"/>
-              <w:widowControl/>
+              <w:widowControl w:val="false"/>
               <w:suppressAutoHyphens w:val="true"/>
               <w:spacing w:lineRule="auto" w:line="240" w:before="0" w:after="0"/>
               <w:jc w:val="center"/>
@@ -713,7 +713,7 @@
           <w:p>
             <w:pPr>
               <w:pStyle w:val="Normal"/>
-              <w:widowControl/>
+              <w:widowControl w:val="false"/>
               <w:suppressAutoHyphens w:val="true"/>
               <w:spacing w:lineRule="auto" w:line="240" w:before="0" w:after="0"/>
               <w:jc w:val="center"/>
@@ -748,7 +748,7 @@
           <w:p>
             <w:pPr>
               <w:pStyle w:val="Normal"/>
-              <w:widowControl/>
+              <w:widowControl w:val="false"/>
               <w:suppressAutoHyphens w:val="true"/>
               <w:spacing w:lineRule="auto" w:line="240" w:before="0" w:after="0"/>
               <w:jc w:val="left"/>
@@ -778,7 +778,7 @@
           <w:p>
             <w:pPr>
               <w:pStyle w:val="Normal"/>
-              <w:widowControl/>
+              <w:widowControl w:val="false"/>
               <w:suppressAutoHyphens w:val="true"/>
               <w:spacing w:lineRule="auto" w:line="240" w:before="0" w:after="0"/>
               <w:jc w:val="left"/>
@@ -808,7 +808,7 @@
           <w:p>
             <w:pPr>
               <w:pStyle w:val="Normal"/>
-              <w:widowControl/>
+              <w:widowControl w:val="false"/>
               <w:suppressAutoHyphens w:val="true"/>
               <w:spacing w:lineRule="auto" w:line="240" w:before="0" w:after="0"/>
               <w:jc w:val="left"/>
@@ -838,7 +838,7 @@
           <w:p>
             <w:pPr>
               <w:pStyle w:val="Normal"/>
-              <w:widowControl/>
+              <w:widowControl w:val="false"/>
               <w:suppressAutoHyphens w:val="true"/>
               <w:spacing w:lineRule="auto" w:line="240" w:before="0" w:after="0"/>
               <w:jc w:val="left"/>
@@ -868,7 +868,7 @@
           <w:p>
             <w:pPr>
               <w:pStyle w:val="Normal"/>
-              <w:widowControl/>
+              <w:widowControl w:val="false"/>
               <w:suppressAutoHyphens w:val="true"/>
               <w:spacing w:lineRule="auto" w:line="240" w:before="0" w:after="0"/>
               <w:jc w:val="left"/>
@@ -901,7 +901,7 @@
           <w:p>
             <w:pPr>
               <w:pStyle w:val="Normal"/>
-              <w:widowControl/>
+              <w:widowControl w:val="false"/>
               <w:suppressAutoHyphens w:val="true"/>
               <w:spacing w:lineRule="auto" w:line="240" w:before="0" w:after="0"/>
               <w:jc w:val="left"/>
@@ -931,7 +931,7 @@
           <w:p>
             <w:pPr>
               <w:pStyle w:val="Normal"/>
-              <w:widowControl/>
+              <w:widowControl w:val="false"/>
               <w:suppressAutoHyphens w:val="true"/>
               <w:spacing w:lineRule="auto" w:line="240" w:before="0" w:after="0"/>
               <w:jc w:val="left"/>
@@ -961,7 +961,7 @@
           <w:p>
             <w:pPr>
               <w:pStyle w:val="Normal"/>
-              <w:widowControl/>
+              <w:widowControl w:val="false"/>
               <w:suppressAutoHyphens w:val="true"/>
               <w:spacing w:lineRule="auto" w:line="240" w:before="0" w:after="0"/>
               <w:jc w:val="left"/>
@@ -991,7 +991,7 @@
           <w:p>
             <w:pPr>
               <w:pStyle w:val="Normal"/>
-              <w:widowControl/>
+              <w:widowControl w:val="false"/>
               <w:suppressAutoHyphens w:val="true"/>
               <w:spacing w:lineRule="auto" w:line="240" w:before="0" w:after="0"/>
               <w:jc w:val="left"/>
@@ -1021,7 +1021,7 @@
           <w:p>
             <w:pPr>
               <w:pStyle w:val="Normal"/>
-              <w:widowControl/>
+              <w:widowControl w:val="false"/>
               <w:suppressAutoHyphens w:val="true"/>
               <w:spacing w:lineRule="auto" w:line="240" w:before="0" w:after="0"/>
               <w:jc w:val="left"/>
@@ -1054,7 +1054,7 @@
           <w:p>
             <w:pPr>
               <w:pStyle w:val="Normal"/>
-              <w:widowControl/>
+              <w:widowControl w:val="false"/>
               <w:suppressAutoHyphens w:val="true"/>
               <w:spacing w:lineRule="auto" w:line="240" w:before="0" w:after="0"/>
               <w:jc w:val="left"/>
@@ -1084,7 +1084,7 @@
           <w:p>
             <w:pPr>
               <w:pStyle w:val="Normal"/>
-              <w:widowControl/>
+              <w:widowControl w:val="false"/>
               <w:suppressAutoHyphens w:val="true"/>
               <w:spacing w:lineRule="auto" w:line="240" w:before="0" w:after="0"/>
               <w:jc w:val="left"/>
@@ -1114,7 +1114,7 @@
           <w:p>
             <w:pPr>
               <w:pStyle w:val="Normal"/>
-              <w:widowControl/>
+              <w:widowControl w:val="false"/>
               <w:suppressAutoHyphens w:val="true"/>
               <w:spacing w:lineRule="auto" w:line="240" w:before="0" w:after="0"/>
               <w:jc w:val="left"/>
@@ -1144,7 +1144,7 @@
           <w:p>
             <w:pPr>
               <w:pStyle w:val="Normal"/>
-              <w:widowControl/>
+              <w:widowControl w:val="false"/>
               <w:suppressAutoHyphens w:val="true"/>
               <w:spacing w:lineRule="auto" w:line="240" w:before="0" w:after="0"/>
               <w:jc w:val="left"/>
@@ -1174,7 +1174,7 @@
           <w:p>
             <w:pPr>
               <w:pStyle w:val="Normal"/>
-              <w:widowControl/>
+              <w:widowControl w:val="false"/>
               <w:suppressAutoHyphens w:val="true"/>
               <w:spacing w:lineRule="auto" w:line="240" w:before="0" w:after="0"/>
               <w:jc w:val="left"/>
@@ -1207,7 +1207,7 @@
           <w:p>
             <w:pPr>
               <w:pStyle w:val="Normal"/>
-              <w:widowControl/>
+              <w:widowControl w:val="false"/>
               <w:suppressAutoHyphens w:val="true"/>
               <w:spacing w:lineRule="auto" w:line="240" w:before="0" w:after="0"/>
               <w:jc w:val="left"/>
@@ -1237,7 +1237,7 @@
           <w:p>
             <w:pPr>
               <w:pStyle w:val="Normal"/>
-              <w:widowControl/>
+              <w:widowControl w:val="false"/>
               <w:suppressAutoHyphens w:val="true"/>
               <w:spacing w:lineRule="auto" w:line="240" w:before="0" w:after="0"/>
               <w:jc w:val="left"/>
@@ -1267,7 +1267,7 @@
           <w:p>
             <w:pPr>
               <w:pStyle w:val="Normal"/>
-              <w:widowControl/>
+              <w:widowControl w:val="false"/>
               <w:suppressAutoHyphens w:val="true"/>
               <w:spacing w:lineRule="auto" w:line="240" w:before="0" w:after="0"/>
               <w:jc w:val="left"/>
@@ -1297,7 +1297,7 @@
           <w:p>
             <w:pPr>
               <w:pStyle w:val="Normal"/>
-              <w:widowControl/>
+              <w:widowControl w:val="false"/>
               <w:suppressAutoHyphens w:val="true"/>
               <w:spacing w:lineRule="auto" w:line="240" w:before="0" w:after="0"/>
               <w:jc w:val="left"/>
@@ -1327,7 +1327,7 @@
           <w:p>
             <w:pPr>
               <w:pStyle w:val="Normal"/>
-              <w:widowControl/>
+              <w:widowControl w:val="false"/>
               <w:suppressAutoHyphens w:val="true"/>
               <w:spacing w:lineRule="auto" w:line="240" w:before="0" w:after="0"/>
               <w:jc w:val="left"/>
@@ -1360,7 +1360,7 @@
           <w:p>
             <w:pPr>
               <w:pStyle w:val="Normal"/>
-              <w:widowControl/>
+              <w:widowControl w:val="false"/>
               <w:suppressAutoHyphens w:val="true"/>
               <w:spacing w:lineRule="auto" w:line="240" w:before="0" w:after="0"/>
               <w:jc w:val="left"/>
@@ -1390,7 +1390,7 @@
           <w:p>
             <w:pPr>
               <w:pStyle w:val="Normal"/>
-              <w:widowControl/>
+              <w:widowControl w:val="false"/>
               <w:suppressAutoHyphens w:val="true"/>
               <w:spacing w:lineRule="auto" w:line="240" w:before="0" w:after="0"/>
               <w:jc w:val="left"/>
@@ -1420,7 +1420,7 @@
           <w:p>
             <w:pPr>
               <w:pStyle w:val="Normal"/>
-              <w:widowControl/>
+              <w:widowControl w:val="false"/>
               <w:suppressAutoHyphens w:val="true"/>
               <w:spacing w:lineRule="auto" w:line="240" w:before="0" w:after="0"/>
               <w:jc w:val="left"/>
@@ -1450,7 +1450,7 @@
           <w:p>
             <w:pPr>
               <w:pStyle w:val="Normal"/>
-              <w:widowControl/>
+              <w:widowControl w:val="false"/>
               <w:suppressAutoHyphens w:val="true"/>
               <w:spacing w:lineRule="auto" w:line="240" w:before="0" w:after="0"/>
               <w:jc w:val="left"/>
@@ -1480,7 +1480,7 @@
           <w:p>
             <w:pPr>
               <w:pStyle w:val="Normal"/>
-              <w:widowControl/>
+              <w:widowControl w:val="false"/>
               <w:suppressAutoHyphens w:val="true"/>
               <w:spacing w:lineRule="auto" w:line="240" w:before="0" w:after="0"/>
               <w:jc w:val="left"/>
@@ -1513,7 +1513,7 @@
           <w:p>
             <w:pPr>
               <w:pStyle w:val="Normal"/>
-              <w:widowControl/>
+              <w:widowControl w:val="false"/>
               <w:suppressAutoHyphens w:val="true"/>
               <w:spacing w:lineRule="auto" w:line="240" w:before="0" w:after="0"/>
               <w:jc w:val="left"/>
@@ -1543,7 +1543,7 @@
           <w:p>
             <w:pPr>
               <w:pStyle w:val="Normal"/>
-              <w:widowControl/>
+              <w:widowControl w:val="false"/>
               <w:suppressAutoHyphens w:val="true"/>
               <w:spacing w:lineRule="auto" w:line="240" w:before="0" w:after="0"/>
               <w:jc w:val="left"/>
@@ -1573,7 +1573,7 @@
           <w:p>
             <w:pPr>
               <w:pStyle w:val="Normal"/>
-              <w:widowControl/>
+              <w:widowControl w:val="false"/>
               <w:suppressAutoHyphens w:val="true"/>
               <w:spacing w:lineRule="auto" w:line="240" w:before="0" w:after="0"/>
               <w:jc w:val="left"/>
@@ -1603,7 +1603,7 @@
           <w:p>
             <w:pPr>
               <w:pStyle w:val="Normal"/>
-              <w:widowControl/>
+              <w:widowControl w:val="false"/>
               <w:suppressAutoHyphens w:val="true"/>
               <w:spacing w:lineRule="auto" w:line="240" w:before="0" w:after="0"/>
               <w:jc w:val="left"/>
@@ -1633,7 +1633,7 @@
           <w:p>
             <w:pPr>
               <w:pStyle w:val="Normal"/>
-              <w:widowControl/>
+              <w:widowControl w:val="false"/>
               <w:suppressAutoHyphens w:val="true"/>
               <w:spacing w:lineRule="auto" w:line="240" w:before="0" w:after="0"/>
               <w:jc w:val="left"/>
@@ -1666,7 +1666,7 @@
           <w:p>
             <w:pPr>
               <w:pStyle w:val="Normal"/>
-              <w:widowControl/>
+              <w:widowControl w:val="false"/>
               <w:suppressAutoHyphens w:val="true"/>
               <w:spacing w:lineRule="auto" w:line="240" w:before="0" w:after="0"/>
               <w:jc w:val="left"/>
@@ -1696,7 +1696,7 @@
           <w:p>
             <w:pPr>
               <w:pStyle w:val="Normal"/>
-              <w:widowControl/>
+              <w:widowControl w:val="false"/>
               <w:suppressAutoHyphens w:val="true"/>
               <w:spacing w:lineRule="auto" w:line="240" w:before="0" w:after="0"/>
               <w:jc w:val="left"/>
@@ -1726,7 +1726,7 @@
           <w:p>
             <w:pPr>
               <w:pStyle w:val="Normal"/>
-              <w:widowControl/>
+              <w:widowControl w:val="false"/>
               <w:suppressAutoHyphens w:val="true"/>
               <w:spacing w:lineRule="auto" w:line="240" w:before="0" w:after="0"/>
               <w:jc w:val="left"/>
@@ -1756,7 +1756,7 @@
           <w:p>
             <w:pPr>
               <w:pStyle w:val="Normal"/>
-              <w:widowControl/>
+              <w:widowControl w:val="false"/>
               <w:suppressAutoHyphens w:val="true"/>
               <w:spacing w:lineRule="auto" w:line="240" w:before="0" w:after="0"/>
               <w:jc w:val="left"/>
@@ -1786,7 +1786,7 @@
           <w:p>
             <w:pPr>
               <w:pStyle w:val="Normal"/>
-              <w:widowControl/>
+              <w:widowControl w:val="false"/>
               <w:suppressAutoHyphens w:val="true"/>
               <w:spacing w:lineRule="auto" w:line="240" w:before="0" w:after="0"/>
               <w:jc w:val="left"/>
@@ -1819,7 +1819,7 @@
           <w:p>
             <w:pPr>
               <w:pStyle w:val="Normal"/>
-              <w:widowControl/>
+              <w:widowControl w:val="false"/>
               <w:suppressAutoHyphens w:val="true"/>
               <w:spacing w:lineRule="auto" w:line="240" w:before="0" w:after="0"/>
               <w:jc w:val="left"/>
@@ -1849,7 +1849,7 @@
           <w:p>
             <w:pPr>
               <w:pStyle w:val="Normal"/>
-              <w:widowControl/>
+              <w:widowControl w:val="false"/>
               <w:suppressAutoHyphens w:val="true"/>
               <w:spacing w:lineRule="auto" w:line="240" w:before="0" w:after="0"/>
               <w:jc w:val="left"/>
@@ -1879,7 +1879,7 @@
           <w:p>
             <w:pPr>
               <w:pStyle w:val="Normal"/>
-              <w:widowControl/>
+              <w:widowControl w:val="false"/>
               <w:suppressAutoHyphens w:val="true"/>
               <w:spacing w:lineRule="auto" w:line="240" w:before="0" w:after="0"/>
               <w:jc w:val="left"/>
@@ -1909,7 +1909,7 @@
           <w:p>
             <w:pPr>
               <w:pStyle w:val="Normal"/>
-              <w:widowControl/>
+              <w:widowControl w:val="false"/>
               <w:suppressAutoHyphens w:val="true"/>
               <w:spacing w:lineRule="auto" w:line="240" w:before="0" w:after="0"/>
               <w:jc w:val="left"/>
@@ -1939,7 +1939,7 @@
           <w:p>
             <w:pPr>
               <w:pStyle w:val="Normal"/>
-              <w:widowControl/>
+              <w:widowControl w:val="false"/>
               <w:suppressAutoHyphens w:val="true"/>
               <w:spacing w:lineRule="auto" w:line="240" w:before="0" w:after="0"/>
               <w:jc w:val="left"/>
@@ -1972,7 +1972,7 @@
           <w:p>
             <w:pPr>
               <w:pStyle w:val="Normal"/>
-              <w:widowControl/>
+              <w:widowControl w:val="false"/>
               <w:suppressAutoHyphens w:val="true"/>
               <w:spacing w:lineRule="auto" w:line="240" w:before="0" w:after="0"/>
               <w:jc w:val="left"/>
@@ -2002,7 +2002,7 @@
           <w:p>
             <w:pPr>
               <w:pStyle w:val="Normal"/>
-              <w:widowControl/>
+              <w:widowControl w:val="false"/>
               <w:suppressAutoHyphens w:val="true"/>
               <w:spacing w:lineRule="auto" w:line="240" w:before="0" w:after="0"/>
               <w:jc w:val="left"/>
@@ -2032,7 +2032,7 @@
           <w:p>
             <w:pPr>
               <w:pStyle w:val="Normal"/>
-              <w:widowControl/>
+              <w:widowControl w:val="false"/>
               <w:suppressAutoHyphens w:val="true"/>
               <w:spacing w:lineRule="auto" w:line="240" w:before="0" w:after="0"/>
               <w:jc w:val="left"/>
@@ -2062,7 +2062,7 @@
           <w:p>
             <w:pPr>
               <w:pStyle w:val="Normal"/>
-              <w:widowControl/>
+              <w:widowControl w:val="false"/>
               <w:suppressAutoHyphens w:val="true"/>
               <w:spacing w:lineRule="auto" w:line="240" w:before="0" w:after="0"/>
               <w:jc w:val="left"/>
@@ -2092,7 +2092,7 @@
           <w:p>
             <w:pPr>
               <w:pStyle w:val="Normal"/>
-              <w:widowControl/>
+              <w:widowControl w:val="false"/>
               <w:suppressAutoHyphens w:val="true"/>
               <w:spacing w:lineRule="auto" w:line="240" w:before="0" w:after="0"/>
               <w:jc w:val="left"/>
@@ -2125,7 +2125,7 @@
           <w:p>
             <w:pPr>
               <w:pStyle w:val="Normal"/>
-              <w:widowControl/>
+              <w:widowControl w:val="false"/>
               <w:suppressAutoHyphens w:val="true"/>
               <w:spacing w:lineRule="auto" w:line="240" w:before="0" w:after="0"/>
               <w:jc w:val="left"/>
@@ -2155,7 +2155,7 @@
           <w:p>
             <w:pPr>
               <w:pStyle w:val="Normal"/>
-              <w:widowControl/>
+              <w:widowControl w:val="false"/>
               <w:suppressAutoHyphens w:val="true"/>
               <w:spacing w:lineRule="auto" w:line="240" w:before="0" w:after="0"/>
               <w:jc w:val="left"/>
@@ -2185,7 +2185,7 @@
           <w:p>
             <w:pPr>
               <w:pStyle w:val="Normal"/>
-              <w:widowControl/>
+              <w:widowControl w:val="false"/>
               <w:suppressAutoHyphens w:val="true"/>
               <w:spacing w:lineRule="auto" w:line="240" w:before="0" w:after="0"/>
               <w:jc w:val="left"/>
@@ -2215,7 +2215,7 @@
           <w:p>
             <w:pPr>
               <w:pStyle w:val="Normal"/>
-              <w:widowControl/>
+              <w:widowControl w:val="false"/>
               <w:suppressAutoHyphens w:val="true"/>
               <w:spacing w:lineRule="auto" w:line="240" w:before="0" w:after="0"/>
               <w:jc w:val="left"/>
@@ -2245,7 +2245,7 @@
           <w:p>
             <w:pPr>
               <w:pStyle w:val="Normal"/>
-              <w:widowControl/>
+              <w:widowControl w:val="false"/>
               <w:suppressAutoHyphens w:val="true"/>
               <w:spacing w:lineRule="auto" w:line="240" w:before="0" w:after="0"/>
               <w:jc w:val="left"/>
@@ -2500,57 +2500,13 @@
       <w:r>
         <w:rPr>
           <w:rFonts w:ascii="Arial" w:hAnsi="Arial"/>
-          <w:sz w:val="22"/>
-          <w:szCs w:val="22"/>
-        </w:rPr>
-      </w:r>
-    </w:p>
-    <w:p>
-      <w:pPr>
-        <w:pStyle w:val="Normal"/>
-        <w:rPr>
-          <w:rFonts w:ascii="Arial" w:hAnsi="Arial"/>
-          <w:sz w:val="22"/>
-          <w:szCs w:val="22"/>
-        </w:rPr>
-      </w:pPr>
-      <w:r>
-        <w:rPr>
-          <w:rFonts w:ascii="Arial" w:hAnsi="Arial"/>
           <w:b/>
           <w:bCs/>
           <w:sz w:val="22"/>
           <w:szCs w:val="22"/>
         </w:rPr>
-        <w:t>ANÁLISIS DE NEGOCIO Y RECOMENDACIONES</w:t>
-      </w:r>
-    </w:p>
-    <w:p>
-      <w:pPr>
-        <w:pStyle w:val="Normal"/>
-        <w:rPr>
-          <w:rFonts w:ascii="Arial" w:hAnsi="Arial"/>
-          <w:sz w:val="22"/>
-          <w:szCs w:val="22"/>
-        </w:rPr>
-      </w:pPr>
-      <w:r>
-        <w:rPr>
-          <w:rFonts w:ascii="Arial" w:hAnsi="Arial"/>
-          <w:sz w:val="22"/>
-          <w:szCs w:val="22"/>
-        </w:rPr>
-      </w:r>
-    </w:p>
-    <w:p>
-      <w:pPr>
-        <w:pStyle w:val="Normal"/>
-        <w:rPr>
-          <w:rFonts w:ascii="Arial" w:hAnsi="Arial"/>
-          <w:sz w:val="22"/>
-          <w:szCs w:val="22"/>
-        </w:rPr>
-      </w:pPr>
+        <w:t>TOP 10 ZONAS CON M</w:t>
+      </w:r>
       <w:r>
         <w:rPr>
           <w:rFonts w:ascii="Arial" w:hAnsi="Arial"/>
@@ -2559,139 +2515,8 @@
           <w:sz w:val="22"/>
           <w:szCs w:val="22"/>
         </w:rPr>
-        <w:t>ZONA ESTRELLA (Zona con mayor prioridad para el negocio):</w:t>
-      </w:r>
-    </w:p>
-    <w:p>
-      <w:pPr>
-        <w:pStyle w:val="Normal"/>
-        <w:rPr>
-          <w:rFonts w:ascii="Arial" w:hAnsi="Arial"/>
-          <w:sz w:val="22"/>
-          <w:szCs w:val="22"/>
-        </w:rPr>
-      </w:pPr>
-      <w:r>
-        <w:rPr>
-          <w:rFonts w:ascii="Arial" w:hAnsi="Arial"/>
-          <w:sz w:val="22"/>
-          <w:szCs w:val="22"/>
-        </w:rPr>
-        <w:t xml:space="preserve">   </w:t>
-      </w:r>
-      <w:r>
-        <w:rPr>
-          <w:rFonts w:ascii="Arial" w:hAnsi="Arial"/>
-          <w:sz w:val="22"/>
-          <w:szCs w:val="22"/>
-        </w:rPr>
-        <w:t>ZW Parque Barrio Obrero</w:t>
-      </w:r>
-    </w:p>
-    <w:p>
-      <w:pPr>
-        <w:pStyle w:val="Normal"/>
-        <w:rPr>
-          <w:rFonts w:ascii="Arial" w:hAnsi="Arial"/>
-          <w:sz w:val="22"/>
-          <w:szCs w:val="22"/>
-        </w:rPr>
-      </w:pPr>
-      <w:r>
-        <w:rPr>
-          <w:rFonts w:ascii="Arial" w:hAnsi="Arial"/>
-          <w:sz w:val="22"/>
-          <w:szCs w:val="22"/>
-        </w:rPr>
-        <w:t xml:space="preserve">   • </w:t>
-      </w:r>
-      <w:r>
-        <w:rPr>
-          <w:rFonts w:ascii="Arial" w:hAnsi="Arial"/>
-          <w:sz w:val="22"/>
-          <w:szCs w:val="22"/>
-        </w:rPr>
-        <w:t>Esta zona genera 4,467.95 GB y 107,014 conexiones</w:t>
-      </w:r>
-    </w:p>
-    <w:p>
-      <w:pPr>
-        <w:pStyle w:val="Normal"/>
-        <w:rPr>
-          <w:rFonts w:ascii="Arial" w:hAnsi="Arial"/>
-          <w:sz w:val="22"/>
-          <w:szCs w:val="22"/>
-        </w:rPr>
-      </w:pPr>
-      <w:r>
-        <w:rPr>
-          <w:rFonts w:ascii="Arial" w:hAnsi="Arial"/>
-          <w:sz w:val="22"/>
-          <w:szCs w:val="22"/>
-        </w:rPr>
-        <w:t xml:space="preserve">   • </w:t>
-      </w:r>
-      <w:r>
-        <w:rPr>
-          <w:rFonts w:ascii="Arial" w:hAnsi="Arial"/>
-          <w:sz w:val="22"/>
-          <w:szCs w:val="22"/>
-        </w:rPr>
-        <w:t>Representa un modelo a replicar en otras zonas</w:t>
-      </w:r>
-    </w:p>
-    <w:p>
-      <w:pPr>
-        <w:pStyle w:val="Normal"/>
-        <w:rPr>
-          <w:rFonts w:ascii="Arial" w:hAnsi="Arial"/>
-          <w:sz w:val="22"/>
-          <w:szCs w:val="22"/>
-        </w:rPr>
-      </w:pPr>
-      <w:r>
-        <w:rPr>
-          <w:rFonts w:ascii="Arial" w:hAnsi="Arial"/>
-          <w:sz w:val="22"/>
-          <w:szCs w:val="22"/>
-        </w:rPr>
-        <w:t xml:space="preserve">   • </w:t>
-      </w:r>
-      <w:r>
-        <w:rPr>
-          <w:rFonts w:ascii="Arial" w:hAnsi="Arial"/>
-          <w:sz w:val="22"/>
-          <w:szCs w:val="22"/>
-        </w:rPr>
-        <w:t>Considerar inversión adicional para mantener/mejorar servicio</w:t>
-      </w:r>
-    </w:p>
-    <w:p>
-      <w:pPr>
-        <w:pStyle w:val="Normal"/>
-        <w:rPr>
-          <w:rFonts w:ascii="Arial" w:hAnsi="Arial"/>
-          <w:sz w:val="22"/>
-          <w:szCs w:val="22"/>
-        </w:rPr>
-      </w:pPr>
-      <w:r>
-        <w:rPr>
-          <w:rFonts w:ascii="Arial" w:hAnsi="Arial"/>
-          <w:sz w:val="22"/>
-          <w:szCs w:val="22"/>
-        </w:rPr>
-      </w:r>
-    </w:p>
-    <w:p>
-      <w:pPr>
-        <w:pStyle w:val="Normal"/>
-        <w:rPr>
-          <w:rFonts w:ascii="Arial" w:hAnsi="Arial"/>
-          <w:sz w:val="22"/>
-          <w:szCs w:val="22"/>
-        </w:rPr>
-      </w:pPr>
+        <w:t>ENOS</w:t>
+      </w:r>
       <w:r>
         <w:rPr>
           <w:rFonts w:ascii="Arial" w:hAnsi="Arial"/>
@@ -2700,7 +2525,2068 @@
           <w:sz w:val="22"/>
           <w:szCs w:val="22"/>
         </w:rPr>
-        <w:t>EJEMPLO DE ZONA CON MENOR RENTABILIDAD:</w:t>
+        <w:t xml:space="preserve"> CONEXIONES</w:t>
+      </w:r>
+    </w:p>
+    <w:p>
+      <w:pPr>
+        <w:pStyle w:val="Normal"/>
+        <w:rPr>
+          <w:rFonts w:ascii="Arial" w:hAnsi="Arial"/>
+          <w:sz w:val="22"/>
+          <w:szCs w:val="22"/>
+        </w:rPr>
+      </w:pPr>
+      <w:r>
+        <w:rPr>
+          <w:rFonts w:ascii="Arial" w:hAnsi="Arial"/>
+          <w:sz w:val="22"/>
+          <w:szCs w:val="22"/>
+        </w:rPr>
+      </w:r>
+    </w:p>
+    <w:tbl>
+      <w:tblPr>
+        <w:tblStyle w:val="Tablaconcuadrcula"/>
+        <w:tblW w:w="8828" w:type="dxa"/>
+        <w:jc w:val="left"/>
+        <w:tblInd w:w="113" w:type="dxa"/>
+        <w:tblLayout w:type="fixed"/>
+        <w:tblCellMar>
+          <w:top w:w="0" w:type="dxa"/>
+          <w:left w:w="108" w:type="dxa"/>
+          <w:bottom w:w="0" w:type="dxa"/>
+          <w:right w:w="108" w:type="dxa"/>
+        </w:tblCellMar>
+        <w:tblLook w:val="04a0" w:noHBand="0" w:noVBand="1" w:firstColumn="1" w:lastRow="0" w:lastColumn="0" w:firstRow="1"/>
+      </w:tblPr>
+      <w:tblGrid>
+        <w:gridCol w:w="1747"/>
+        <w:gridCol w:w="1761"/>
+        <w:gridCol w:w="1709"/>
+        <w:gridCol w:w="1785"/>
+        <w:gridCol w:w="1826"/>
+      </w:tblGrid>
+      <w:tr>
+        <w:trPr/>
+        <w:tc>
+          <w:tcPr>
+            <w:tcW w:w="1747" w:type="dxa"/>
+            <w:tcBorders/>
+          </w:tcPr>
+          <w:p>
+            <w:pPr>
+              <w:pStyle w:val="Normal"/>
+              <w:widowControl w:val="false"/>
+              <w:suppressAutoHyphens w:val="true"/>
+              <w:spacing w:lineRule="auto" w:line="240" w:before="0" w:after="0"/>
+              <w:jc w:val="center"/>
+              <w:rPr>
+                <w:rFonts w:ascii="Arial" w:hAnsi="Arial"/>
+                <w:sz w:val="22"/>
+                <w:szCs w:val="22"/>
+              </w:rPr>
+            </w:pPr>
+            <w:r>
+              <w:rPr>
+                <w:rFonts w:eastAsia="Aptos" w:cs="" w:ascii="Arial" w:hAnsi="Arial"/>
+                <w:b/>
+                <w:bCs/>
+                <w:kern w:val="2"/>
+                <w:sz w:val="22"/>
+                <w:szCs w:val="22"/>
+                <w:lang w:val="es-CO" w:eastAsia="en-US" w:bidi="ar-SA"/>
+              </w:rPr>
+              <w:t>ZONA</w:t>
+            </w:r>
+          </w:p>
+        </w:tc>
+        <w:tc>
+          <w:tcPr>
+            <w:tcW w:w="1761" w:type="dxa"/>
+            <w:tcBorders/>
+          </w:tcPr>
+          <w:p>
+            <w:pPr>
+              <w:pStyle w:val="Normal"/>
+              <w:widowControl w:val="false"/>
+              <w:suppressAutoHyphens w:val="true"/>
+              <w:spacing w:lineRule="auto" w:line="240" w:before="0" w:after="0"/>
+              <w:jc w:val="center"/>
+              <w:rPr>
+                <w:rFonts w:ascii="Arial" w:hAnsi="Arial"/>
+                <w:sz w:val="22"/>
+                <w:szCs w:val="22"/>
+              </w:rPr>
+            </w:pPr>
+            <w:r>
+              <w:rPr>
+                <w:rFonts w:eastAsia="Aptos" w:cs="" w:ascii="Arial" w:hAnsi="Arial"/>
+                <w:b/>
+                <w:bCs/>
+                <w:kern w:val="2"/>
+                <w:sz w:val="22"/>
+                <w:szCs w:val="22"/>
+                <w:lang w:val="es-CO" w:eastAsia="en-US" w:bidi="ar-SA"/>
+              </w:rPr>
+              <w:t>TOTAL CONEXIONES</w:t>
+            </w:r>
+          </w:p>
+        </w:tc>
+        <w:tc>
+          <w:tcPr>
+            <w:tcW w:w="1709" w:type="dxa"/>
+            <w:tcBorders/>
+          </w:tcPr>
+          <w:p>
+            <w:pPr>
+              <w:pStyle w:val="Normal"/>
+              <w:widowControl w:val="false"/>
+              <w:suppressAutoHyphens w:val="true"/>
+              <w:spacing w:lineRule="auto" w:line="240" w:before="0" w:after="0"/>
+              <w:jc w:val="center"/>
+              <w:rPr>
+                <w:rFonts w:ascii="Arial" w:hAnsi="Arial"/>
+                <w:sz w:val="22"/>
+                <w:szCs w:val="22"/>
+              </w:rPr>
+            </w:pPr>
+            <w:r>
+              <w:rPr>
+                <w:rFonts w:eastAsia="Aptos" w:cs="" w:ascii="Arial" w:hAnsi="Arial"/>
+                <w:b/>
+                <w:bCs/>
+                <w:kern w:val="2"/>
+                <w:sz w:val="22"/>
+                <w:szCs w:val="22"/>
+                <w:lang w:val="es-CO" w:eastAsia="en-US" w:bidi="ar-SA"/>
+              </w:rPr>
+              <w:t>TOTAL GB</w:t>
+            </w:r>
+          </w:p>
+        </w:tc>
+        <w:tc>
+          <w:tcPr>
+            <w:tcW w:w="1785" w:type="dxa"/>
+            <w:tcBorders/>
+          </w:tcPr>
+          <w:p>
+            <w:pPr>
+              <w:pStyle w:val="Normal"/>
+              <w:widowControl w:val="false"/>
+              <w:suppressAutoHyphens w:val="true"/>
+              <w:spacing w:lineRule="auto" w:line="240" w:before="0" w:after="0"/>
+              <w:jc w:val="center"/>
+              <w:rPr>
+                <w:rFonts w:ascii="Arial" w:hAnsi="Arial"/>
+                <w:sz w:val="22"/>
+                <w:szCs w:val="22"/>
+              </w:rPr>
+            </w:pPr>
+            <w:r>
+              <w:rPr>
+                <w:rFonts w:eastAsia="Aptos" w:cs="" w:ascii="Arial" w:hAnsi="Arial"/>
+                <w:b/>
+                <w:bCs/>
+                <w:kern w:val="2"/>
+                <w:sz w:val="22"/>
+                <w:szCs w:val="22"/>
+                <w:lang w:val="es-CO" w:eastAsia="en-US" w:bidi="ar-SA"/>
+              </w:rPr>
+              <w:t>PROMEDIO DIARIO</w:t>
+            </w:r>
+          </w:p>
+        </w:tc>
+        <w:tc>
+          <w:tcPr>
+            <w:tcW w:w="1826" w:type="dxa"/>
+            <w:tcBorders/>
+          </w:tcPr>
+          <w:p>
+            <w:pPr>
+              <w:pStyle w:val="Normal"/>
+              <w:widowControl w:val="false"/>
+              <w:suppressAutoHyphens w:val="true"/>
+              <w:spacing w:lineRule="auto" w:line="240" w:before="0" w:after="0"/>
+              <w:jc w:val="center"/>
+              <w:rPr>
+                <w:rFonts w:ascii="Arial" w:hAnsi="Arial"/>
+                <w:sz w:val="22"/>
+                <w:szCs w:val="22"/>
+              </w:rPr>
+            </w:pPr>
+            <w:r>
+              <w:rPr>
+                <w:rFonts w:eastAsia="Aptos" w:cs="" w:ascii="Arial" w:hAnsi="Arial"/>
+                <w:b/>
+                <w:bCs/>
+                <w:kern w:val="2"/>
+                <w:sz w:val="22"/>
+                <w:szCs w:val="22"/>
+                <w:lang w:val="es-CO" w:eastAsia="en-US" w:bidi="ar-SA"/>
+              </w:rPr>
+              <w:t>KB/CONEXION</w:t>
+            </w:r>
+          </w:p>
+        </w:tc>
+      </w:tr>
+      <w:tr>
+        <w:trPr/>
+        <w:tc>
+          <w:tcPr>
+            <w:tcW w:w="1747" w:type="dxa"/>
+            <w:tcBorders/>
+          </w:tcPr>
+          <w:p>
+            <w:pPr>
+              <w:pStyle w:val="Normal"/>
+              <w:widowControl w:val="false"/>
+              <w:suppressAutoHyphens w:val="true"/>
+              <w:spacing w:lineRule="auto" w:line="240" w:before="0" w:after="0"/>
+              <w:jc w:val="left"/>
+              <w:rPr>
+                <w:rFonts w:ascii="Arial" w:hAnsi="Arial"/>
+                <w:sz w:val="22"/>
+                <w:szCs w:val="22"/>
+              </w:rPr>
+            </w:pPr>
+            <w:r>
+              <w:rPr>
+                <w:rFonts w:eastAsia="Aptos" w:cs="" w:ascii="Arial" w:hAnsi="Arial"/>
+                <w:kern w:val="2"/>
+                <w:sz w:val="22"/>
+                <w:szCs w:val="22"/>
+                <w:lang w:val="es-CO" w:eastAsia="en-US" w:bidi="ar-SA"/>
+              </w:rPr>
+              <w:t>4. ZW Parque Santa Rosa Poblado</w:t>
+            </w:r>
+          </w:p>
+        </w:tc>
+        <w:tc>
+          <w:tcPr>
+            <w:tcW w:w="1761" w:type="dxa"/>
+            <w:tcBorders/>
+          </w:tcPr>
+          <w:p>
+            <w:pPr>
+              <w:pStyle w:val="Normal"/>
+              <w:widowControl w:val="false"/>
+              <w:suppressAutoHyphens w:val="true"/>
+              <w:spacing w:lineRule="auto" w:line="240" w:before="0" w:after="0"/>
+              <w:jc w:val="left"/>
+              <w:rPr>
+                <w:rFonts w:ascii="Arial" w:hAnsi="Arial"/>
+                <w:sz w:val="22"/>
+                <w:szCs w:val="22"/>
+              </w:rPr>
+            </w:pPr>
+            <w:r>
+              <w:rPr>
+                <w:rFonts w:eastAsia="Aptos" w:cs="" w:ascii="Arial" w:hAnsi="Arial"/>
+                <w:kern w:val="2"/>
+                <w:sz w:val="22"/>
+                <w:szCs w:val="22"/>
+                <w:lang w:val="es-CO" w:eastAsia="en-US" w:bidi="ar-SA"/>
+              </w:rPr>
+              <w:t>23,976</w:t>
+            </w:r>
+          </w:p>
+        </w:tc>
+        <w:tc>
+          <w:tcPr>
+            <w:tcW w:w="1709" w:type="dxa"/>
+            <w:tcBorders/>
+          </w:tcPr>
+          <w:p>
+            <w:pPr>
+              <w:pStyle w:val="Normal"/>
+              <w:widowControl w:val="false"/>
+              <w:suppressAutoHyphens w:val="true"/>
+              <w:spacing w:lineRule="auto" w:line="240" w:before="0" w:after="0"/>
+              <w:jc w:val="left"/>
+              <w:rPr>
+                <w:rFonts w:ascii="Arial" w:hAnsi="Arial"/>
+                <w:sz w:val="22"/>
+                <w:szCs w:val="22"/>
+              </w:rPr>
+            </w:pPr>
+            <w:r>
+              <w:rPr>
+                <w:rFonts w:eastAsia="Aptos" w:cs="" w:ascii="Arial" w:hAnsi="Arial"/>
+                <w:kern w:val="2"/>
+                <w:sz w:val="22"/>
+                <w:szCs w:val="22"/>
+                <w:lang w:val="es-CO" w:eastAsia="en-US" w:bidi="ar-SA"/>
+              </w:rPr>
+              <w:t>418.49 GB</w:t>
+            </w:r>
+          </w:p>
+        </w:tc>
+        <w:tc>
+          <w:tcPr>
+            <w:tcW w:w="1785" w:type="dxa"/>
+            <w:tcBorders/>
+          </w:tcPr>
+          <w:p>
+            <w:pPr>
+              <w:pStyle w:val="Normal"/>
+              <w:widowControl w:val="false"/>
+              <w:suppressAutoHyphens w:val="true"/>
+              <w:spacing w:lineRule="auto" w:line="240" w:before="0" w:after="0"/>
+              <w:jc w:val="left"/>
+              <w:rPr>
+                <w:rFonts w:ascii="Arial" w:hAnsi="Arial"/>
+                <w:sz w:val="22"/>
+                <w:szCs w:val="22"/>
+              </w:rPr>
+            </w:pPr>
+            <w:r>
+              <w:rPr>
+                <w:rFonts w:eastAsia="Aptos" w:cs="" w:ascii="Arial" w:hAnsi="Arial"/>
+                <w:kern w:val="2"/>
+                <w:sz w:val="22"/>
+                <w:szCs w:val="22"/>
+                <w:lang w:val="es-CO" w:eastAsia="en-US" w:bidi="ar-SA"/>
+              </w:rPr>
+              <w:t>63.1 conexiones/día</w:t>
+            </w:r>
+          </w:p>
+        </w:tc>
+        <w:tc>
+          <w:tcPr>
+            <w:tcW w:w="1826" w:type="dxa"/>
+            <w:tcBorders/>
+          </w:tcPr>
+          <w:p>
+            <w:pPr>
+              <w:pStyle w:val="Normal"/>
+              <w:widowControl w:val="false"/>
+              <w:suppressAutoHyphens w:val="true"/>
+              <w:spacing w:lineRule="auto" w:line="240" w:before="0" w:after="0"/>
+              <w:jc w:val="left"/>
+              <w:rPr>
+                <w:rFonts w:ascii="Arial" w:hAnsi="Arial"/>
+                <w:sz w:val="22"/>
+                <w:szCs w:val="22"/>
+              </w:rPr>
+            </w:pPr>
+            <w:r>
+              <w:rPr>
+                <w:rFonts w:eastAsia="Aptos" w:cs="" w:ascii="Arial" w:hAnsi="Arial"/>
+                <w:kern w:val="2"/>
+                <w:sz w:val="22"/>
+                <w:szCs w:val="22"/>
+                <w:lang w:val="es-CO" w:eastAsia="en-US" w:bidi="ar-SA"/>
+              </w:rPr>
+              <w:t>18,302.25 KB</w:t>
+            </w:r>
+          </w:p>
+        </w:tc>
+      </w:tr>
+      <w:tr>
+        <w:trPr/>
+        <w:tc>
+          <w:tcPr>
+            <w:tcW w:w="1747" w:type="dxa"/>
+            <w:tcBorders/>
+          </w:tcPr>
+          <w:p>
+            <w:pPr>
+              <w:pStyle w:val="Normal"/>
+              <w:widowControl w:val="false"/>
+              <w:suppressAutoHyphens w:val="true"/>
+              <w:spacing w:lineRule="auto" w:line="240" w:before="0" w:after="0"/>
+              <w:jc w:val="left"/>
+              <w:rPr>
+                <w:rFonts w:ascii="Arial" w:hAnsi="Arial"/>
+                <w:sz w:val="22"/>
+                <w:szCs w:val="22"/>
+              </w:rPr>
+            </w:pPr>
+            <w:r>
+              <w:rPr>
+                <w:rFonts w:eastAsia="Aptos" w:cs="" w:ascii="Arial" w:hAnsi="Arial"/>
+                <w:kern w:val="2"/>
+                <w:sz w:val="22"/>
+                <w:szCs w:val="22"/>
+                <w:lang w:val="es-CO" w:eastAsia="en-US" w:bidi="ar-SA"/>
+              </w:rPr>
+              <w:t>5. ZW Museo La Tertulia</w:t>
+            </w:r>
+          </w:p>
+        </w:tc>
+        <w:tc>
+          <w:tcPr>
+            <w:tcW w:w="1761" w:type="dxa"/>
+            <w:tcBorders/>
+          </w:tcPr>
+          <w:p>
+            <w:pPr>
+              <w:pStyle w:val="Normal"/>
+              <w:widowControl w:val="false"/>
+              <w:suppressAutoHyphens w:val="true"/>
+              <w:spacing w:lineRule="auto" w:line="240" w:before="0" w:after="0"/>
+              <w:jc w:val="left"/>
+              <w:rPr>
+                <w:rFonts w:ascii="Arial" w:hAnsi="Arial"/>
+                <w:sz w:val="22"/>
+                <w:szCs w:val="22"/>
+              </w:rPr>
+            </w:pPr>
+            <w:r>
+              <w:rPr>
+                <w:rFonts w:eastAsia="Aptos" w:cs="" w:ascii="Arial" w:hAnsi="Arial"/>
+                <w:kern w:val="2"/>
+                <w:sz w:val="22"/>
+                <w:szCs w:val="22"/>
+                <w:lang w:val="es-CO" w:eastAsia="en-US" w:bidi="ar-SA"/>
+              </w:rPr>
+              <w:t>19,569</w:t>
+            </w:r>
+          </w:p>
+        </w:tc>
+        <w:tc>
+          <w:tcPr>
+            <w:tcW w:w="1709" w:type="dxa"/>
+            <w:tcBorders/>
+          </w:tcPr>
+          <w:p>
+            <w:pPr>
+              <w:pStyle w:val="Normal"/>
+              <w:widowControl w:val="false"/>
+              <w:suppressAutoHyphens w:val="true"/>
+              <w:spacing w:lineRule="auto" w:line="240" w:before="0" w:after="0"/>
+              <w:jc w:val="left"/>
+              <w:rPr>
+                <w:rFonts w:ascii="Arial" w:hAnsi="Arial"/>
+                <w:sz w:val="22"/>
+                <w:szCs w:val="22"/>
+              </w:rPr>
+            </w:pPr>
+            <w:r>
+              <w:rPr>
+                <w:rFonts w:eastAsia="Aptos" w:cs="" w:ascii="Arial" w:hAnsi="Arial"/>
+                <w:kern w:val="2"/>
+                <w:sz w:val="22"/>
+                <w:szCs w:val="22"/>
+                <w:lang w:val="es-CO" w:eastAsia="en-US" w:bidi="ar-SA"/>
+              </w:rPr>
+              <w:t>498.68 GB</w:t>
+            </w:r>
+          </w:p>
+        </w:tc>
+        <w:tc>
+          <w:tcPr>
+            <w:tcW w:w="1785" w:type="dxa"/>
+            <w:tcBorders/>
+          </w:tcPr>
+          <w:p>
+            <w:pPr>
+              <w:pStyle w:val="Normal"/>
+              <w:widowControl w:val="false"/>
+              <w:suppressAutoHyphens w:val="true"/>
+              <w:spacing w:lineRule="auto" w:line="240" w:before="0" w:after="0"/>
+              <w:jc w:val="left"/>
+              <w:rPr>
+                <w:rFonts w:ascii="Arial" w:hAnsi="Arial"/>
+                <w:sz w:val="22"/>
+                <w:szCs w:val="22"/>
+              </w:rPr>
+            </w:pPr>
+            <w:r>
+              <w:rPr>
+                <w:rFonts w:eastAsia="Aptos" w:cs="" w:ascii="Arial" w:hAnsi="Arial"/>
+                <w:kern w:val="2"/>
+                <w:sz w:val="22"/>
+                <w:szCs w:val="22"/>
+                <w:lang w:val="es-CO" w:eastAsia="en-US" w:bidi="ar-SA"/>
+              </w:rPr>
+              <w:t>46.9 conexiones/día</w:t>
+            </w:r>
+          </w:p>
+        </w:tc>
+        <w:tc>
+          <w:tcPr>
+            <w:tcW w:w="1826" w:type="dxa"/>
+            <w:tcBorders/>
+          </w:tcPr>
+          <w:p>
+            <w:pPr>
+              <w:pStyle w:val="Normal"/>
+              <w:widowControl w:val="false"/>
+              <w:suppressAutoHyphens w:val="true"/>
+              <w:spacing w:lineRule="auto" w:line="240" w:before="0" w:after="0"/>
+              <w:jc w:val="left"/>
+              <w:rPr>
+                <w:rFonts w:ascii="Arial" w:hAnsi="Arial"/>
+                <w:sz w:val="22"/>
+                <w:szCs w:val="22"/>
+              </w:rPr>
+            </w:pPr>
+            <w:r>
+              <w:rPr>
+                <w:rFonts w:eastAsia="Aptos" w:cs="" w:ascii="Arial" w:hAnsi="Arial"/>
+                <w:kern w:val="2"/>
+                <w:sz w:val="22"/>
+                <w:szCs w:val="22"/>
+                <w:lang w:val="es-CO" w:eastAsia="en-US" w:bidi="ar-SA"/>
+              </w:rPr>
+              <w:t>26,721.10 KB</w:t>
+            </w:r>
+          </w:p>
+        </w:tc>
+      </w:tr>
+      <w:tr>
+        <w:trPr/>
+        <w:tc>
+          <w:tcPr>
+            <w:tcW w:w="1747" w:type="dxa"/>
+            <w:tcBorders/>
+          </w:tcPr>
+          <w:p>
+            <w:pPr>
+              <w:pStyle w:val="Normal"/>
+              <w:widowControl w:val="false"/>
+              <w:suppressAutoHyphens w:val="true"/>
+              <w:spacing w:lineRule="auto" w:line="240" w:before="0" w:after="0"/>
+              <w:jc w:val="left"/>
+              <w:rPr>
+                <w:rFonts w:ascii="Arial" w:hAnsi="Arial"/>
+                <w:sz w:val="22"/>
+                <w:szCs w:val="22"/>
+              </w:rPr>
+            </w:pPr>
+            <w:r>
+              <w:rPr>
+                <w:rFonts w:eastAsia="Aptos" w:cs="" w:ascii="Arial" w:hAnsi="Arial"/>
+                <w:kern w:val="2"/>
+                <w:sz w:val="22"/>
+                <w:szCs w:val="22"/>
+                <w:lang w:val="es-CO" w:eastAsia="en-US" w:bidi="ar-SA"/>
+              </w:rPr>
+              <w:t>9. ZW Canchas Panamericanas</w:t>
+            </w:r>
+          </w:p>
+        </w:tc>
+        <w:tc>
+          <w:tcPr>
+            <w:tcW w:w="1761" w:type="dxa"/>
+            <w:tcBorders/>
+          </w:tcPr>
+          <w:p>
+            <w:pPr>
+              <w:pStyle w:val="Normal"/>
+              <w:widowControl w:val="false"/>
+              <w:suppressAutoHyphens w:val="true"/>
+              <w:spacing w:lineRule="auto" w:line="240" w:before="0" w:after="0"/>
+              <w:jc w:val="left"/>
+              <w:rPr>
+                <w:rFonts w:ascii="Arial" w:hAnsi="Arial"/>
+                <w:sz w:val="22"/>
+                <w:szCs w:val="22"/>
+              </w:rPr>
+            </w:pPr>
+            <w:r>
+              <w:rPr>
+                <w:rFonts w:eastAsia="Aptos" w:cs="" w:ascii="Arial" w:hAnsi="Arial"/>
+                <w:kern w:val="2"/>
+                <w:sz w:val="22"/>
+                <w:szCs w:val="22"/>
+                <w:lang w:val="es-CO" w:eastAsia="en-US" w:bidi="ar-SA"/>
+              </w:rPr>
+              <w:t xml:space="preserve">16,945 </w:t>
+            </w:r>
+          </w:p>
+        </w:tc>
+        <w:tc>
+          <w:tcPr>
+            <w:tcW w:w="1709" w:type="dxa"/>
+            <w:tcBorders/>
+          </w:tcPr>
+          <w:p>
+            <w:pPr>
+              <w:pStyle w:val="Normal"/>
+              <w:widowControl w:val="false"/>
+              <w:suppressAutoHyphens w:val="true"/>
+              <w:spacing w:lineRule="auto" w:line="240" w:before="0" w:after="0"/>
+              <w:jc w:val="left"/>
+              <w:rPr>
+                <w:rFonts w:ascii="Arial" w:hAnsi="Arial"/>
+                <w:sz w:val="22"/>
+                <w:szCs w:val="22"/>
+              </w:rPr>
+            </w:pPr>
+            <w:r>
+              <w:rPr>
+                <w:rFonts w:eastAsia="Aptos" w:cs="" w:ascii="Arial" w:hAnsi="Arial"/>
+                <w:kern w:val="2"/>
+                <w:sz w:val="22"/>
+                <w:szCs w:val="22"/>
+                <w:lang w:val="es-CO" w:eastAsia="en-US" w:bidi="ar-SA"/>
+              </w:rPr>
+              <w:t>629.24 GB</w:t>
+            </w:r>
+          </w:p>
+        </w:tc>
+        <w:tc>
+          <w:tcPr>
+            <w:tcW w:w="1785" w:type="dxa"/>
+            <w:tcBorders/>
+          </w:tcPr>
+          <w:p>
+            <w:pPr>
+              <w:pStyle w:val="Normal"/>
+              <w:widowControl w:val="false"/>
+              <w:suppressAutoHyphens w:val="true"/>
+              <w:spacing w:lineRule="auto" w:line="240" w:before="0" w:after="0"/>
+              <w:jc w:val="left"/>
+              <w:rPr>
+                <w:rFonts w:ascii="Arial" w:hAnsi="Arial"/>
+                <w:sz w:val="22"/>
+                <w:szCs w:val="22"/>
+              </w:rPr>
+            </w:pPr>
+            <w:r>
+              <w:rPr>
+                <w:rFonts w:eastAsia="Aptos" w:cs="" w:ascii="Arial" w:hAnsi="Arial"/>
+                <w:kern w:val="2"/>
+                <w:sz w:val="22"/>
+                <w:szCs w:val="22"/>
+                <w:lang w:val="es-CO" w:eastAsia="en-US" w:bidi="ar-SA"/>
+              </w:rPr>
+              <w:t>51.8 conexiones/día</w:t>
+            </w:r>
+          </w:p>
+        </w:tc>
+        <w:tc>
+          <w:tcPr>
+            <w:tcW w:w="1826" w:type="dxa"/>
+            <w:tcBorders/>
+          </w:tcPr>
+          <w:p>
+            <w:pPr>
+              <w:pStyle w:val="Normal"/>
+              <w:widowControl w:val="false"/>
+              <w:suppressAutoHyphens w:val="true"/>
+              <w:spacing w:lineRule="auto" w:line="240" w:before="0" w:after="0"/>
+              <w:jc w:val="left"/>
+              <w:rPr>
+                <w:rFonts w:ascii="Arial" w:hAnsi="Arial"/>
+                <w:sz w:val="22"/>
+                <w:szCs w:val="22"/>
+              </w:rPr>
+            </w:pPr>
+            <w:r>
+              <w:rPr>
+                <w:rFonts w:eastAsia="Aptos" w:cs="" w:ascii="Arial" w:hAnsi="Arial"/>
+                <w:kern w:val="2"/>
+                <w:sz w:val="22"/>
+                <w:szCs w:val="22"/>
+                <w:lang w:val="es-CO" w:eastAsia="en-US" w:bidi="ar-SA"/>
+              </w:rPr>
+              <w:t>KB/Conexión:  38,938.09 KB</w:t>
+            </w:r>
+          </w:p>
+        </w:tc>
+      </w:tr>
+      <w:tr>
+        <w:trPr/>
+        <w:tc>
+          <w:tcPr>
+            <w:tcW w:w="1747" w:type="dxa"/>
+            <w:tcBorders/>
+          </w:tcPr>
+          <w:p>
+            <w:pPr>
+              <w:pStyle w:val="Normal"/>
+              <w:widowControl w:val="false"/>
+              <w:suppressAutoHyphens w:val="true"/>
+              <w:spacing w:lineRule="auto" w:line="240" w:before="0" w:after="0"/>
+              <w:jc w:val="left"/>
+              <w:rPr>
+                <w:rFonts w:ascii="Arial" w:hAnsi="Arial"/>
+                <w:sz w:val="22"/>
+                <w:szCs w:val="22"/>
+              </w:rPr>
+            </w:pPr>
+            <w:r>
+              <w:rPr>
+                <w:rFonts w:eastAsia="Aptos" w:cs="" w:ascii="Arial" w:hAnsi="Arial"/>
+                <w:kern w:val="2"/>
+                <w:sz w:val="22"/>
+                <w:szCs w:val="22"/>
+                <w:lang w:val="es-CO" w:eastAsia="en-US" w:bidi="ar-SA"/>
+              </w:rPr>
+              <w:t>7. El Saladito</w:t>
+            </w:r>
+          </w:p>
+        </w:tc>
+        <w:tc>
+          <w:tcPr>
+            <w:tcW w:w="1761" w:type="dxa"/>
+            <w:tcBorders/>
+          </w:tcPr>
+          <w:p>
+            <w:pPr>
+              <w:pStyle w:val="Normal"/>
+              <w:widowControl w:val="false"/>
+              <w:suppressAutoHyphens w:val="true"/>
+              <w:spacing w:lineRule="auto" w:line="240" w:before="0" w:after="0"/>
+              <w:jc w:val="left"/>
+              <w:rPr>
+                <w:rFonts w:ascii="Arial" w:hAnsi="Arial"/>
+                <w:sz w:val="22"/>
+                <w:szCs w:val="22"/>
+              </w:rPr>
+            </w:pPr>
+            <w:r>
+              <w:rPr>
+                <w:rFonts w:eastAsia="Aptos" w:cs="" w:ascii="Arial" w:hAnsi="Arial"/>
+                <w:kern w:val="2"/>
+                <w:sz w:val="22"/>
+                <w:szCs w:val="22"/>
+                <w:lang w:val="es-CO" w:eastAsia="en-US" w:bidi="ar-SA"/>
+              </w:rPr>
+              <w:t>14,656</w:t>
+            </w:r>
+          </w:p>
+        </w:tc>
+        <w:tc>
+          <w:tcPr>
+            <w:tcW w:w="1709" w:type="dxa"/>
+            <w:tcBorders/>
+          </w:tcPr>
+          <w:p>
+            <w:pPr>
+              <w:pStyle w:val="Normal"/>
+              <w:widowControl w:val="false"/>
+              <w:suppressAutoHyphens w:val="true"/>
+              <w:spacing w:lineRule="auto" w:line="240" w:before="0" w:after="0"/>
+              <w:jc w:val="left"/>
+              <w:rPr>
+                <w:rFonts w:ascii="Arial" w:hAnsi="Arial"/>
+                <w:sz w:val="22"/>
+                <w:szCs w:val="22"/>
+              </w:rPr>
+            </w:pPr>
+            <w:r>
+              <w:rPr>
+                <w:rFonts w:eastAsia="Aptos" w:cs="" w:ascii="Arial" w:hAnsi="Arial"/>
+                <w:kern w:val="2"/>
+                <w:sz w:val="22"/>
+                <w:szCs w:val="22"/>
+                <w:lang w:val="es-CO" w:eastAsia="en-US" w:bidi="ar-SA"/>
+              </w:rPr>
+              <w:t>537.88 GB</w:t>
+            </w:r>
+          </w:p>
+        </w:tc>
+        <w:tc>
+          <w:tcPr>
+            <w:tcW w:w="1785" w:type="dxa"/>
+            <w:tcBorders/>
+          </w:tcPr>
+          <w:p>
+            <w:pPr>
+              <w:pStyle w:val="Normal"/>
+              <w:widowControl w:val="false"/>
+              <w:suppressAutoHyphens w:val="true"/>
+              <w:spacing w:lineRule="auto" w:line="240" w:before="0" w:after="0"/>
+              <w:jc w:val="left"/>
+              <w:rPr>
+                <w:rFonts w:ascii="Arial" w:hAnsi="Arial"/>
+                <w:sz w:val="22"/>
+                <w:szCs w:val="22"/>
+              </w:rPr>
+            </w:pPr>
+            <w:r>
+              <w:rPr>
+                <w:rFonts w:eastAsia="Aptos" w:cs="" w:ascii="Arial" w:hAnsi="Arial"/>
+                <w:kern w:val="2"/>
+                <w:sz w:val="22"/>
+                <w:szCs w:val="22"/>
+                <w:lang w:val="es-CO" w:eastAsia="en-US" w:bidi="ar-SA"/>
+              </w:rPr>
+              <w:t>55.5 conexiones/día</w:t>
+            </w:r>
+          </w:p>
+        </w:tc>
+        <w:tc>
+          <w:tcPr>
+            <w:tcW w:w="1826" w:type="dxa"/>
+            <w:tcBorders/>
+          </w:tcPr>
+          <w:p>
+            <w:pPr>
+              <w:pStyle w:val="Normal"/>
+              <w:widowControl w:val="false"/>
+              <w:suppressAutoHyphens w:val="true"/>
+              <w:spacing w:lineRule="auto" w:line="240" w:before="0" w:after="0"/>
+              <w:jc w:val="left"/>
+              <w:rPr>
+                <w:rFonts w:ascii="Arial" w:hAnsi="Arial"/>
+                <w:sz w:val="22"/>
+                <w:szCs w:val="22"/>
+              </w:rPr>
+            </w:pPr>
+            <w:r>
+              <w:rPr>
+                <w:rFonts w:eastAsia="Aptos" w:cs="" w:ascii="Arial" w:hAnsi="Arial"/>
+                <w:kern w:val="2"/>
+                <w:sz w:val="22"/>
+                <w:szCs w:val="22"/>
+                <w:lang w:val="es-CO" w:eastAsia="en-US" w:bidi="ar-SA"/>
+              </w:rPr>
+              <w:t>38,482.84 KB</w:t>
+            </w:r>
+          </w:p>
+        </w:tc>
+      </w:tr>
+      <w:tr>
+        <w:trPr/>
+        <w:tc>
+          <w:tcPr>
+            <w:tcW w:w="1747" w:type="dxa"/>
+            <w:tcBorders>
+              <w:top w:val="nil"/>
+            </w:tcBorders>
+          </w:tcPr>
+          <w:p>
+            <w:pPr>
+              <w:pStyle w:val="Normal"/>
+              <w:widowControl w:val="false"/>
+              <w:suppressAutoHyphens w:val="true"/>
+              <w:spacing w:lineRule="auto" w:line="240" w:before="0" w:after="0"/>
+              <w:jc w:val="left"/>
+              <w:rPr>
+                <w:rFonts w:ascii="Arial" w:hAnsi="Arial"/>
+                <w:sz w:val="22"/>
+                <w:szCs w:val="22"/>
+              </w:rPr>
+            </w:pPr>
+            <w:r>
+              <w:rPr>
+                <w:rFonts w:eastAsia="Aptos" w:cs="" w:ascii="Arial" w:hAnsi="Arial"/>
+                <w:kern w:val="2"/>
+                <w:sz w:val="22"/>
+                <w:szCs w:val="22"/>
+                <w:lang w:val="es-CO" w:eastAsia="en-US" w:bidi="ar-SA"/>
+              </w:rPr>
+              <w:t>6. ZW El Diamante</w:t>
+            </w:r>
+          </w:p>
+        </w:tc>
+        <w:tc>
+          <w:tcPr>
+            <w:tcW w:w="1761" w:type="dxa"/>
+            <w:tcBorders>
+              <w:top w:val="nil"/>
+            </w:tcBorders>
+          </w:tcPr>
+          <w:p>
+            <w:pPr>
+              <w:pStyle w:val="Normal"/>
+              <w:widowControl w:val="false"/>
+              <w:suppressAutoHyphens w:val="true"/>
+              <w:spacing w:lineRule="auto" w:line="240" w:before="0" w:after="0"/>
+              <w:jc w:val="left"/>
+              <w:rPr>
+                <w:rFonts w:ascii="Arial" w:hAnsi="Arial"/>
+                <w:sz w:val="22"/>
+                <w:szCs w:val="22"/>
+              </w:rPr>
+            </w:pPr>
+            <w:r>
+              <w:rPr>
+                <w:rFonts w:eastAsia="Aptos" w:cs="" w:ascii="Arial" w:hAnsi="Arial"/>
+                <w:kern w:val="2"/>
+                <w:sz w:val="22"/>
+                <w:szCs w:val="22"/>
+                <w:lang w:val="es-CO" w:eastAsia="en-US" w:bidi="ar-SA"/>
+              </w:rPr>
+              <w:t>13,838</w:t>
+            </w:r>
+          </w:p>
+        </w:tc>
+        <w:tc>
+          <w:tcPr>
+            <w:tcW w:w="1709" w:type="dxa"/>
+            <w:tcBorders>
+              <w:top w:val="nil"/>
+            </w:tcBorders>
+          </w:tcPr>
+          <w:p>
+            <w:pPr>
+              <w:pStyle w:val="Normal"/>
+              <w:widowControl w:val="false"/>
+              <w:suppressAutoHyphens w:val="true"/>
+              <w:spacing w:lineRule="auto" w:line="240" w:before="0" w:after="0"/>
+              <w:jc w:val="left"/>
+              <w:rPr>
+                <w:rFonts w:ascii="Arial" w:hAnsi="Arial"/>
+                <w:sz w:val="22"/>
+                <w:szCs w:val="22"/>
+              </w:rPr>
+            </w:pPr>
+            <w:r>
+              <w:rPr>
+                <w:rFonts w:eastAsia="Aptos" w:cs="" w:ascii="Arial" w:hAnsi="Arial"/>
+                <w:kern w:val="2"/>
+                <w:sz w:val="22"/>
+                <w:szCs w:val="22"/>
+                <w:lang w:val="es-CO" w:eastAsia="en-US" w:bidi="ar-SA"/>
+              </w:rPr>
+              <w:t>537.51 GB</w:t>
+            </w:r>
+          </w:p>
+        </w:tc>
+        <w:tc>
+          <w:tcPr>
+            <w:tcW w:w="1785" w:type="dxa"/>
+            <w:tcBorders>
+              <w:top w:val="nil"/>
+            </w:tcBorders>
+          </w:tcPr>
+          <w:p>
+            <w:pPr>
+              <w:pStyle w:val="Normal"/>
+              <w:widowControl w:val="false"/>
+              <w:suppressAutoHyphens w:val="true"/>
+              <w:spacing w:lineRule="auto" w:line="240" w:before="0" w:after="0"/>
+              <w:jc w:val="left"/>
+              <w:rPr>
+                <w:rFonts w:ascii="Arial" w:hAnsi="Arial"/>
+                <w:sz w:val="22"/>
+                <w:szCs w:val="22"/>
+              </w:rPr>
+            </w:pPr>
+            <w:r>
+              <w:rPr>
+                <w:rFonts w:eastAsia="Aptos" w:cs="" w:ascii="Arial" w:hAnsi="Arial"/>
+                <w:kern w:val="2"/>
+                <w:sz w:val="22"/>
+                <w:szCs w:val="22"/>
+                <w:lang w:val="es-CO" w:eastAsia="en-US" w:bidi="ar-SA"/>
+              </w:rPr>
+              <w:t>35.9 conexiones/día</w:t>
+            </w:r>
+          </w:p>
+        </w:tc>
+        <w:tc>
+          <w:tcPr>
+            <w:tcW w:w="1826" w:type="dxa"/>
+            <w:tcBorders>
+              <w:top w:val="nil"/>
+            </w:tcBorders>
+          </w:tcPr>
+          <w:p>
+            <w:pPr>
+              <w:pStyle w:val="Normal"/>
+              <w:widowControl w:val="false"/>
+              <w:suppressAutoHyphens w:val="true"/>
+              <w:spacing w:lineRule="auto" w:line="240" w:before="0" w:after="0"/>
+              <w:jc w:val="left"/>
+              <w:rPr>
+                <w:rFonts w:ascii="Arial" w:hAnsi="Arial"/>
+                <w:sz w:val="22"/>
+                <w:szCs w:val="22"/>
+              </w:rPr>
+            </w:pPr>
+            <w:r>
+              <w:rPr>
+                <w:rFonts w:eastAsia="Aptos" w:cs="" w:ascii="Arial" w:hAnsi="Arial"/>
+                <w:kern w:val="2"/>
+                <w:sz w:val="22"/>
+                <w:szCs w:val="22"/>
+                <w:lang w:val="es-CO" w:eastAsia="en-US" w:bidi="ar-SA"/>
+              </w:rPr>
+              <w:t>40,729.57 KB</w:t>
+            </w:r>
+          </w:p>
+        </w:tc>
+      </w:tr>
+      <w:tr>
+        <w:trPr/>
+        <w:tc>
+          <w:tcPr>
+            <w:tcW w:w="1747" w:type="dxa"/>
+            <w:tcBorders/>
+          </w:tcPr>
+          <w:p>
+            <w:pPr>
+              <w:pStyle w:val="Normal"/>
+              <w:widowControl w:val="false"/>
+              <w:suppressAutoHyphens w:val="true"/>
+              <w:spacing w:lineRule="auto" w:line="240" w:before="0" w:after="0"/>
+              <w:jc w:val="left"/>
+              <w:rPr>
+                <w:rFonts w:ascii="Arial" w:hAnsi="Arial"/>
+                <w:sz w:val="22"/>
+                <w:szCs w:val="22"/>
+              </w:rPr>
+            </w:pPr>
+            <w:r>
+              <w:rPr>
+                <w:rFonts w:eastAsia="Aptos" w:cs="" w:ascii="Arial" w:hAnsi="Arial"/>
+                <w:kern w:val="2"/>
+                <w:sz w:val="22"/>
+                <w:szCs w:val="22"/>
+                <w:lang w:val="es-CO" w:eastAsia="en-US" w:bidi="ar-SA"/>
+              </w:rPr>
+              <w:t>10. ZW Sebastian Belalcazar</w:t>
+            </w:r>
+          </w:p>
+        </w:tc>
+        <w:tc>
+          <w:tcPr>
+            <w:tcW w:w="1761" w:type="dxa"/>
+            <w:tcBorders/>
+          </w:tcPr>
+          <w:p>
+            <w:pPr>
+              <w:pStyle w:val="Normal"/>
+              <w:widowControl w:val="false"/>
+              <w:suppressAutoHyphens w:val="true"/>
+              <w:spacing w:lineRule="auto" w:line="240" w:before="0" w:after="0"/>
+              <w:jc w:val="left"/>
+              <w:rPr>
+                <w:rFonts w:ascii="Arial" w:hAnsi="Arial"/>
+                <w:sz w:val="22"/>
+                <w:szCs w:val="22"/>
+              </w:rPr>
+            </w:pPr>
+            <w:r>
+              <w:rPr>
+                <w:rFonts w:eastAsia="Aptos" w:cs="" w:ascii="Arial" w:hAnsi="Arial"/>
+                <w:kern w:val="2"/>
+                <w:sz w:val="22"/>
+                <w:szCs w:val="22"/>
+                <w:lang w:val="es-CO" w:eastAsia="en-US" w:bidi="ar-SA"/>
+              </w:rPr>
+              <w:t>10,905</w:t>
+            </w:r>
+          </w:p>
+        </w:tc>
+        <w:tc>
+          <w:tcPr>
+            <w:tcW w:w="1709" w:type="dxa"/>
+            <w:tcBorders/>
+          </w:tcPr>
+          <w:p>
+            <w:pPr>
+              <w:pStyle w:val="Normal"/>
+              <w:widowControl w:val="false"/>
+              <w:suppressAutoHyphens w:val="true"/>
+              <w:spacing w:lineRule="auto" w:line="240" w:before="0" w:after="0"/>
+              <w:jc w:val="left"/>
+              <w:rPr>
+                <w:rFonts w:ascii="Arial" w:hAnsi="Arial"/>
+                <w:sz w:val="22"/>
+                <w:szCs w:val="22"/>
+              </w:rPr>
+            </w:pPr>
+            <w:r>
+              <w:rPr>
+                <w:rFonts w:eastAsia="Aptos" w:cs="" w:ascii="Arial" w:hAnsi="Arial"/>
+                <w:kern w:val="2"/>
+                <w:sz w:val="22"/>
+                <w:szCs w:val="22"/>
+                <w:lang w:val="es-CO" w:eastAsia="en-US" w:bidi="ar-SA"/>
+              </w:rPr>
+              <w:t>655.68 GB</w:t>
+            </w:r>
+          </w:p>
+        </w:tc>
+        <w:tc>
+          <w:tcPr>
+            <w:tcW w:w="1785" w:type="dxa"/>
+            <w:tcBorders/>
+          </w:tcPr>
+          <w:p>
+            <w:pPr>
+              <w:pStyle w:val="Normal"/>
+              <w:widowControl w:val="false"/>
+              <w:suppressAutoHyphens w:val="true"/>
+              <w:spacing w:lineRule="auto" w:line="240" w:before="0" w:after="0"/>
+              <w:jc w:val="left"/>
+              <w:rPr>
+                <w:rFonts w:ascii="Arial" w:hAnsi="Arial"/>
+                <w:sz w:val="22"/>
+                <w:szCs w:val="22"/>
+              </w:rPr>
+            </w:pPr>
+            <w:r>
+              <w:rPr>
+                <w:rFonts w:eastAsia="Aptos" w:cs="" w:ascii="Arial" w:hAnsi="Arial"/>
+                <w:kern w:val="2"/>
+                <w:sz w:val="22"/>
+                <w:szCs w:val="22"/>
+                <w:lang w:val="es-CO" w:eastAsia="en-US" w:bidi="ar-SA"/>
+              </w:rPr>
+              <w:t>20.2 conexiones/día</w:t>
+            </w:r>
+          </w:p>
+        </w:tc>
+        <w:tc>
+          <w:tcPr>
+            <w:tcW w:w="1826" w:type="dxa"/>
+            <w:tcBorders/>
+          </w:tcPr>
+          <w:p>
+            <w:pPr>
+              <w:pStyle w:val="Normal"/>
+              <w:widowControl w:val="false"/>
+              <w:suppressAutoHyphens w:val="true"/>
+              <w:spacing w:lineRule="auto" w:line="240" w:before="0" w:after="0"/>
+              <w:jc w:val="left"/>
+              <w:rPr>
+                <w:rFonts w:ascii="Arial" w:hAnsi="Arial"/>
+                <w:sz w:val="22"/>
+                <w:szCs w:val="22"/>
+              </w:rPr>
+            </w:pPr>
+            <w:r>
+              <w:rPr>
+                <w:rFonts w:eastAsia="Aptos" w:cs="" w:ascii="Arial" w:hAnsi="Arial"/>
+                <w:kern w:val="2"/>
+                <w:sz w:val="22"/>
+                <w:szCs w:val="22"/>
+                <w:lang w:val="es-CO" w:eastAsia="en-US" w:bidi="ar-SA"/>
+              </w:rPr>
+              <w:t>63,047.43 KB</w:t>
+            </w:r>
+          </w:p>
+        </w:tc>
+      </w:tr>
+      <w:tr>
+        <w:trPr/>
+        <w:tc>
+          <w:tcPr>
+            <w:tcW w:w="1747" w:type="dxa"/>
+            <w:tcBorders/>
+          </w:tcPr>
+          <w:p>
+            <w:pPr>
+              <w:pStyle w:val="Normal"/>
+              <w:widowControl w:val="false"/>
+              <w:suppressAutoHyphens w:val="true"/>
+              <w:spacing w:lineRule="auto" w:line="240" w:before="0" w:after="0"/>
+              <w:jc w:val="left"/>
+              <w:rPr>
+                <w:rFonts w:ascii="Arial" w:hAnsi="Arial"/>
+                <w:sz w:val="22"/>
+                <w:szCs w:val="22"/>
+              </w:rPr>
+            </w:pPr>
+            <w:r>
+              <w:rPr>
+                <w:rFonts w:eastAsia="Aptos" w:cs="" w:ascii="Arial" w:hAnsi="Arial"/>
+                <w:kern w:val="2"/>
+                <w:sz w:val="22"/>
+                <w:szCs w:val="22"/>
+                <w:lang w:val="es-CO" w:eastAsia="en-US" w:bidi="ar-SA"/>
+              </w:rPr>
+              <w:t>8. ZW Parque La Merced</w:t>
+            </w:r>
+          </w:p>
+        </w:tc>
+        <w:tc>
+          <w:tcPr>
+            <w:tcW w:w="1761" w:type="dxa"/>
+            <w:tcBorders/>
+          </w:tcPr>
+          <w:p>
+            <w:pPr>
+              <w:pStyle w:val="Normal"/>
+              <w:widowControl w:val="false"/>
+              <w:suppressAutoHyphens w:val="true"/>
+              <w:spacing w:lineRule="auto" w:line="240" w:before="0" w:after="0"/>
+              <w:jc w:val="left"/>
+              <w:rPr>
+                <w:rFonts w:ascii="Arial" w:hAnsi="Arial"/>
+                <w:sz w:val="22"/>
+                <w:szCs w:val="22"/>
+              </w:rPr>
+            </w:pPr>
+            <w:r>
+              <w:rPr>
+                <w:rFonts w:eastAsia="Aptos" w:cs="" w:ascii="Arial" w:hAnsi="Arial"/>
+                <w:kern w:val="2"/>
+                <w:sz w:val="22"/>
+                <w:szCs w:val="22"/>
+                <w:lang w:val="es-CO" w:eastAsia="en-US" w:bidi="ar-SA"/>
+              </w:rPr>
+              <w:t>7,550</w:t>
+            </w:r>
+          </w:p>
+        </w:tc>
+        <w:tc>
+          <w:tcPr>
+            <w:tcW w:w="1709" w:type="dxa"/>
+            <w:tcBorders/>
+          </w:tcPr>
+          <w:p>
+            <w:pPr>
+              <w:pStyle w:val="Normal"/>
+              <w:widowControl w:val="false"/>
+              <w:suppressAutoHyphens w:val="true"/>
+              <w:spacing w:lineRule="auto" w:line="240" w:before="0" w:after="0"/>
+              <w:jc w:val="left"/>
+              <w:rPr>
+                <w:rFonts w:ascii="Arial" w:hAnsi="Arial"/>
+                <w:sz w:val="22"/>
+                <w:szCs w:val="22"/>
+              </w:rPr>
+            </w:pPr>
+            <w:r>
+              <w:rPr>
+                <w:rFonts w:eastAsia="Aptos" w:cs="" w:ascii="Arial" w:hAnsi="Arial"/>
+                <w:kern w:val="2"/>
+                <w:sz w:val="22"/>
+                <w:szCs w:val="22"/>
+                <w:lang w:val="es-CO" w:eastAsia="en-US" w:bidi="ar-SA"/>
+              </w:rPr>
+              <w:t>572.70 GB</w:t>
+            </w:r>
+          </w:p>
+        </w:tc>
+        <w:tc>
+          <w:tcPr>
+            <w:tcW w:w="1785" w:type="dxa"/>
+            <w:tcBorders/>
+          </w:tcPr>
+          <w:p>
+            <w:pPr>
+              <w:pStyle w:val="Normal"/>
+              <w:widowControl w:val="false"/>
+              <w:suppressAutoHyphens w:val="true"/>
+              <w:spacing w:lineRule="auto" w:line="240" w:before="0" w:after="0"/>
+              <w:jc w:val="left"/>
+              <w:rPr>
+                <w:rFonts w:ascii="Arial" w:hAnsi="Arial"/>
+                <w:sz w:val="22"/>
+                <w:szCs w:val="22"/>
+              </w:rPr>
+            </w:pPr>
+            <w:r>
+              <w:rPr>
+                <w:rFonts w:eastAsia="Aptos" w:cs="" w:ascii="Arial" w:hAnsi="Arial"/>
+                <w:kern w:val="2"/>
+                <w:sz w:val="22"/>
+                <w:szCs w:val="22"/>
+                <w:lang w:val="es-CO" w:eastAsia="en-US" w:bidi="ar-SA"/>
+              </w:rPr>
+              <w:t xml:space="preserve">16.3 conexiones/día </w:t>
+            </w:r>
+          </w:p>
+        </w:tc>
+        <w:tc>
+          <w:tcPr>
+            <w:tcW w:w="1826" w:type="dxa"/>
+            <w:tcBorders/>
+          </w:tcPr>
+          <w:p>
+            <w:pPr>
+              <w:pStyle w:val="Normal"/>
+              <w:widowControl w:val="false"/>
+              <w:suppressAutoHyphens w:val="true"/>
+              <w:spacing w:lineRule="auto" w:line="240" w:before="0" w:after="0"/>
+              <w:jc w:val="left"/>
+              <w:rPr>
+                <w:rFonts w:ascii="Arial" w:hAnsi="Arial"/>
+                <w:sz w:val="22"/>
+                <w:szCs w:val="22"/>
+              </w:rPr>
+            </w:pPr>
+            <w:r>
+              <w:rPr>
+                <w:rFonts w:eastAsia="Aptos" w:cs="" w:ascii="Arial" w:hAnsi="Arial"/>
+                <w:kern w:val="2"/>
+                <w:sz w:val="22"/>
+                <w:szCs w:val="22"/>
+                <w:lang w:val="es-CO" w:eastAsia="en-US" w:bidi="ar-SA"/>
+              </w:rPr>
+              <w:t>79,539.12 KB</w:t>
+            </w:r>
+          </w:p>
+        </w:tc>
+      </w:tr>
+      <w:tr>
+        <w:trPr/>
+        <w:tc>
+          <w:tcPr>
+            <w:tcW w:w="1747" w:type="dxa"/>
+            <w:tcBorders/>
+          </w:tcPr>
+          <w:p>
+            <w:pPr>
+              <w:pStyle w:val="Normal"/>
+              <w:widowControl w:val="false"/>
+              <w:suppressAutoHyphens w:val="true"/>
+              <w:spacing w:lineRule="auto" w:line="240" w:before="0" w:after="0"/>
+              <w:jc w:val="left"/>
+              <w:rPr>
+                <w:rFonts w:ascii="Arial" w:hAnsi="Arial"/>
+                <w:sz w:val="22"/>
+                <w:szCs w:val="22"/>
+              </w:rPr>
+            </w:pPr>
+            <w:r>
+              <w:rPr>
+                <w:rFonts w:eastAsia="Aptos" w:cs="" w:ascii="Arial" w:hAnsi="Arial"/>
+                <w:kern w:val="2"/>
+                <w:sz w:val="22"/>
+                <w:szCs w:val="22"/>
+                <w:lang w:val="es-CO" w:eastAsia="en-US" w:bidi="ar-SA"/>
+              </w:rPr>
+              <w:t>1. ZW Comuna 16</w:t>
+            </w:r>
+          </w:p>
+        </w:tc>
+        <w:tc>
+          <w:tcPr>
+            <w:tcW w:w="1761" w:type="dxa"/>
+            <w:tcBorders/>
+          </w:tcPr>
+          <w:p>
+            <w:pPr>
+              <w:pStyle w:val="Normal"/>
+              <w:widowControl w:val="false"/>
+              <w:suppressAutoHyphens w:val="true"/>
+              <w:spacing w:lineRule="auto" w:line="240" w:before="0" w:after="0"/>
+              <w:jc w:val="left"/>
+              <w:rPr>
+                <w:rFonts w:ascii="Arial" w:hAnsi="Arial"/>
+                <w:sz w:val="22"/>
+                <w:szCs w:val="22"/>
+              </w:rPr>
+            </w:pPr>
+            <w:r>
+              <w:rPr>
+                <w:rFonts w:eastAsia="Aptos" w:cs="" w:ascii="Arial" w:hAnsi="Arial"/>
+                <w:kern w:val="2"/>
+                <w:sz w:val="22"/>
+                <w:szCs w:val="22"/>
+                <w:lang w:val="es-CO" w:eastAsia="en-US" w:bidi="ar-SA"/>
+              </w:rPr>
+              <w:t>6,590</w:t>
+            </w:r>
+          </w:p>
+        </w:tc>
+        <w:tc>
+          <w:tcPr>
+            <w:tcW w:w="1709" w:type="dxa"/>
+            <w:tcBorders/>
+          </w:tcPr>
+          <w:p>
+            <w:pPr>
+              <w:pStyle w:val="Normal"/>
+              <w:widowControl w:val="false"/>
+              <w:suppressAutoHyphens w:val="true"/>
+              <w:spacing w:lineRule="auto" w:line="240" w:before="0" w:after="0"/>
+              <w:jc w:val="left"/>
+              <w:rPr>
+                <w:rFonts w:ascii="Arial" w:hAnsi="Arial"/>
+                <w:sz w:val="22"/>
+                <w:szCs w:val="22"/>
+              </w:rPr>
+            </w:pPr>
+            <w:r>
+              <w:rPr>
+                <w:rFonts w:eastAsia="Aptos" w:cs="" w:ascii="Arial" w:hAnsi="Arial"/>
+                <w:kern w:val="2"/>
+                <w:sz w:val="22"/>
+                <w:szCs w:val="22"/>
+                <w:lang w:val="es-CO" w:eastAsia="en-US" w:bidi="ar-SA"/>
+              </w:rPr>
+              <w:t>100.61 GB</w:t>
+            </w:r>
+          </w:p>
+        </w:tc>
+        <w:tc>
+          <w:tcPr>
+            <w:tcW w:w="1785" w:type="dxa"/>
+            <w:tcBorders/>
+          </w:tcPr>
+          <w:p>
+            <w:pPr>
+              <w:pStyle w:val="Normal"/>
+              <w:widowControl w:val="false"/>
+              <w:suppressAutoHyphens w:val="true"/>
+              <w:spacing w:lineRule="auto" w:line="240" w:before="0" w:after="0"/>
+              <w:jc w:val="left"/>
+              <w:rPr>
+                <w:rFonts w:ascii="Arial" w:hAnsi="Arial"/>
+                <w:sz w:val="22"/>
+                <w:szCs w:val="22"/>
+              </w:rPr>
+            </w:pPr>
+            <w:r>
+              <w:rPr>
+                <w:rFonts w:eastAsia="Aptos" w:cs="" w:ascii="Arial" w:hAnsi="Arial"/>
+                <w:kern w:val="2"/>
+                <w:sz w:val="22"/>
+                <w:szCs w:val="22"/>
+                <w:lang w:val="es-CO" w:eastAsia="en-US" w:bidi="ar-SA"/>
+              </w:rPr>
+              <w:t>23.4 conexiones/día</w:t>
+            </w:r>
+          </w:p>
+        </w:tc>
+        <w:tc>
+          <w:tcPr>
+            <w:tcW w:w="1826" w:type="dxa"/>
+            <w:tcBorders/>
+          </w:tcPr>
+          <w:p>
+            <w:pPr>
+              <w:pStyle w:val="Normal"/>
+              <w:widowControl w:val="false"/>
+              <w:suppressAutoHyphens w:val="true"/>
+              <w:spacing w:lineRule="auto" w:line="240" w:before="0" w:after="0"/>
+              <w:jc w:val="left"/>
+              <w:rPr>
+                <w:rFonts w:ascii="Arial" w:hAnsi="Arial"/>
+                <w:sz w:val="22"/>
+                <w:szCs w:val="22"/>
+              </w:rPr>
+            </w:pPr>
+            <w:r>
+              <w:rPr>
+                <w:rFonts w:eastAsia="Aptos" w:cs="" w:ascii="Arial" w:hAnsi="Arial"/>
+                <w:kern w:val="2"/>
+                <w:sz w:val="22"/>
+                <w:szCs w:val="22"/>
+                <w:lang w:val="es-CO" w:eastAsia="en-US" w:bidi="ar-SA"/>
+              </w:rPr>
+              <w:t>16,007.90 KB</w:t>
+            </w:r>
+          </w:p>
+        </w:tc>
+      </w:tr>
+      <w:tr>
+        <w:trPr/>
+        <w:tc>
+          <w:tcPr>
+            <w:tcW w:w="1747" w:type="dxa"/>
+            <w:tcBorders>
+              <w:top w:val="nil"/>
+            </w:tcBorders>
+          </w:tcPr>
+          <w:p>
+            <w:pPr>
+              <w:pStyle w:val="Normal"/>
+              <w:widowControl w:val="false"/>
+              <w:suppressAutoHyphens w:val="true"/>
+              <w:spacing w:lineRule="auto" w:line="240" w:before="0" w:after="0"/>
+              <w:jc w:val="left"/>
+              <w:rPr>
+                <w:rFonts w:ascii="Arial" w:hAnsi="Arial"/>
+                <w:sz w:val="22"/>
+                <w:szCs w:val="22"/>
+              </w:rPr>
+            </w:pPr>
+            <w:r>
+              <w:rPr>
+                <w:rFonts w:eastAsia="Aptos" w:cs="" w:ascii="Arial" w:hAnsi="Arial"/>
+                <w:kern w:val="2"/>
+                <w:sz w:val="22"/>
+                <w:szCs w:val="22"/>
+                <w:lang w:val="es-CO" w:eastAsia="en-US" w:bidi="ar-SA"/>
+              </w:rPr>
+              <w:t>2. La Castilla</w:t>
+            </w:r>
+          </w:p>
+        </w:tc>
+        <w:tc>
+          <w:tcPr>
+            <w:tcW w:w="1761" w:type="dxa"/>
+            <w:tcBorders>
+              <w:top w:val="nil"/>
+            </w:tcBorders>
+          </w:tcPr>
+          <w:p>
+            <w:pPr>
+              <w:pStyle w:val="Normal"/>
+              <w:widowControl w:val="false"/>
+              <w:suppressAutoHyphens w:val="true"/>
+              <w:spacing w:lineRule="auto" w:line="240" w:before="0" w:after="0"/>
+              <w:jc w:val="left"/>
+              <w:rPr>
+                <w:rFonts w:ascii="Arial" w:hAnsi="Arial"/>
+                <w:sz w:val="22"/>
+                <w:szCs w:val="22"/>
+              </w:rPr>
+            </w:pPr>
+            <w:r>
+              <w:rPr>
+                <w:rFonts w:eastAsia="Aptos" w:cs="" w:ascii="Arial" w:hAnsi="Arial"/>
+                <w:kern w:val="2"/>
+                <w:sz w:val="22"/>
+                <w:szCs w:val="22"/>
+                <w:lang w:val="es-CO" w:eastAsia="en-US" w:bidi="ar-SA"/>
+              </w:rPr>
+              <w:t>5,345</w:t>
+            </w:r>
+          </w:p>
+        </w:tc>
+        <w:tc>
+          <w:tcPr>
+            <w:tcW w:w="1709" w:type="dxa"/>
+            <w:tcBorders>
+              <w:top w:val="nil"/>
+            </w:tcBorders>
+          </w:tcPr>
+          <w:p>
+            <w:pPr>
+              <w:pStyle w:val="Normal"/>
+              <w:widowControl w:val="false"/>
+              <w:suppressAutoHyphens w:val="true"/>
+              <w:spacing w:lineRule="auto" w:line="240" w:before="0" w:after="0"/>
+              <w:jc w:val="left"/>
+              <w:rPr>
+                <w:rFonts w:ascii="Arial" w:hAnsi="Arial"/>
+                <w:sz w:val="22"/>
+                <w:szCs w:val="22"/>
+              </w:rPr>
+            </w:pPr>
+            <w:r>
+              <w:rPr>
+                <w:rFonts w:eastAsia="Aptos" w:cs="" w:ascii="Arial" w:hAnsi="Arial"/>
+                <w:kern w:val="2"/>
+                <w:sz w:val="22"/>
+                <w:szCs w:val="22"/>
+                <w:lang w:val="es-CO" w:eastAsia="en-US" w:bidi="ar-SA"/>
+              </w:rPr>
+              <w:t>300.83 GB</w:t>
+            </w:r>
+          </w:p>
+        </w:tc>
+        <w:tc>
+          <w:tcPr>
+            <w:tcW w:w="1785" w:type="dxa"/>
+            <w:tcBorders>
+              <w:top w:val="nil"/>
+            </w:tcBorders>
+          </w:tcPr>
+          <w:p>
+            <w:pPr>
+              <w:pStyle w:val="Normal"/>
+              <w:widowControl w:val="false"/>
+              <w:suppressAutoHyphens w:val="true"/>
+              <w:spacing w:lineRule="auto" w:line="240" w:before="0" w:after="0"/>
+              <w:jc w:val="left"/>
+              <w:rPr>
+                <w:rFonts w:ascii="Arial" w:hAnsi="Arial"/>
+                <w:sz w:val="22"/>
+                <w:szCs w:val="22"/>
+              </w:rPr>
+            </w:pPr>
+            <w:r>
+              <w:rPr>
+                <w:rFonts w:eastAsia="Aptos" w:cs="" w:ascii="Arial" w:hAnsi="Arial"/>
+                <w:kern w:val="2"/>
+                <w:sz w:val="22"/>
+                <w:szCs w:val="22"/>
+                <w:lang w:val="es-CO" w:eastAsia="en-US" w:bidi="ar-SA"/>
+              </w:rPr>
+              <w:t>18.8 conexiones/día</w:t>
+            </w:r>
+          </w:p>
+        </w:tc>
+        <w:tc>
+          <w:tcPr>
+            <w:tcW w:w="1826" w:type="dxa"/>
+            <w:tcBorders>
+              <w:top w:val="nil"/>
+            </w:tcBorders>
+          </w:tcPr>
+          <w:p>
+            <w:pPr>
+              <w:pStyle w:val="Normal"/>
+              <w:widowControl w:val="false"/>
+              <w:suppressAutoHyphens w:val="true"/>
+              <w:spacing w:lineRule="auto" w:line="240" w:before="0" w:after="0"/>
+              <w:jc w:val="left"/>
+              <w:rPr>
+                <w:rFonts w:ascii="Arial" w:hAnsi="Arial"/>
+                <w:sz w:val="22"/>
+                <w:szCs w:val="22"/>
+              </w:rPr>
+            </w:pPr>
+            <w:r>
+              <w:rPr>
+                <w:rFonts w:eastAsia="Aptos" w:cs="" w:ascii="Arial" w:hAnsi="Arial"/>
+                <w:kern w:val="2"/>
+                <w:sz w:val="22"/>
+                <w:szCs w:val="22"/>
+                <w:lang w:val="es-CO" w:eastAsia="en-US" w:bidi="ar-SA"/>
+              </w:rPr>
+              <w:t>59,016.95 KB</w:t>
+            </w:r>
+          </w:p>
+        </w:tc>
+      </w:tr>
+      <w:tr>
+        <w:trPr/>
+        <w:tc>
+          <w:tcPr>
+            <w:tcW w:w="1747" w:type="dxa"/>
+            <w:tcBorders>
+              <w:top w:val="nil"/>
+            </w:tcBorders>
+          </w:tcPr>
+          <w:p>
+            <w:pPr>
+              <w:pStyle w:val="Normal"/>
+              <w:widowControl w:val="false"/>
+              <w:suppressAutoHyphens w:val="true"/>
+              <w:spacing w:lineRule="auto" w:line="240" w:before="0" w:after="0"/>
+              <w:jc w:val="left"/>
+              <w:rPr>
+                <w:rFonts w:ascii="Arial" w:hAnsi="Arial"/>
+                <w:sz w:val="22"/>
+                <w:szCs w:val="22"/>
+              </w:rPr>
+            </w:pPr>
+            <w:r>
+              <w:rPr>
+                <w:rFonts w:eastAsia="Aptos" w:cs="" w:ascii="Arial" w:hAnsi="Arial"/>
+                <w:kern w:val="2"/>
+                <w:sz w:val="22"/>
+                <w:szCs w:val="22"/>
+                <w:lang w:val="es-CO" w:eastAsia="en-US" w:bidi="ar-SA"/>
+              </w:rPr>
+              <w:t>3. ZW Parque Pizamos</w:t>
+            </w:r>
+          </w:p>
+        </w:tc>
+        <w:tc>
+          <w:tcPr>
+            <w:tcW w:w="1761" w:type="dxa"/>
+            <w:tcBorders>
+              <w:top w:val="nil"/>
+            </w:tcBorders>
+          </w:tcPr>
+          <w:p>
+            <w:pPr>
+              <w:pStyle w:val="Normal"/>
+              <w:widowControl w:val="false"/>
+              <w:suppressAutoHyphens w:val="true"/>
+              <w:spacing w:lineRule="auto" w:line="240" w:before="0" w:after="0"/>
+              <w:jc w:val="left"/>
+              <w:rPr>
+                <w:rFonts w:ascii="Arial" w:hAnsi="Arial"/>
+                <w:sz w:val="22"/>
+                <w:szCs w:val="22"/>
+              </w:rPr>
+            </w:pPr>
+            <w:r>
+              <w:rPr>
+                <w:rFonts w:eastAsia="Aptos" w:cs="" w:ascii="Arial" w:hAnsi="Arial"/>
+                <w:kern w:val="2"/>
+                <w:sz w:val="22"/>
+                <w:szCs w:val="22"/>
+                <w:lang w:val="es-CO" w:eastAsia="en-US" w:bidi="ar-SA"/>
+              </w:rPr>
+              <w:t>4,654</w:t>
+            </w:r>
+          </w:p>
+        </w:tc>
+        <w:tc>
+          <w:tcPr>
+            <w:tcW w:w="1709" w:type="dxa"/>
+            <w:tcBorders>
+              <w:top w:val="nil"/>
+            </w:tcBorders>
+          </w:tcPr>
+          <w:p>
+            <w:pPr>
+              <w:pStyle w:val="Normal"/>
+              <w:widowControl w:val="false"/>
+              <w:suppressAutoHyphens w:val="true"/>
+              <w:spacing w:lineRule="auto" w:line="240" w:before="0" w:after="0"/>
+              <w:jc w:val="left"/>
+              <w:rPr>
+                <w:rFonts w:ascii="Arial" w:hAnsi="Arial"/>
+                <w:sz w:val="22"/>
+                <w:szCs w:val="22"/>
+              </w:rPr>
+            </w:pPr>
+            <w:r>
+              <w:rPr>
+                <w:rFonts w:eastAsia="Aptos" w:cs="" w:ascii="Arial" w:hAnsi="Arial"/>
+                <w:kern w:val="2"/>
+                <w:sz w:val="22"/>
+                <w:szCs w:val="22"/>
+                <w:lang w:val="es-CO" w:eastAsia="en-US" w:bidi="ar-SA"/>
+              </w:rPr>
+              <w:t>383.02 GB</w:t>
+            </w:r>
+          </w:p>
+        </w:tc>
+        <w:tc>
+          <w:tcPr>
+            <w:tcW w:w="1785" w:type="dxa"/>
+            <w:tcBorders>
+              <w:top w:val="nil"/>
+            </w:tcBorders>
+          </w:tcPr>
+          <w:p>
+            <w:pPr>
+              <w:pStyle w:val="Normal"/>
+              <w:widowControl w:val="false"/>
+              <w:suppressAutoHyphens w:val="true"/>
+              <w:spacing w:lineRule="auto" w:line="240" w:before="0" w:after="0"/>
+              <w:jc w:val="left"/>
+              <w:rPr>
+                <w:rFonts w:ascii="Arial" w:hAnsi="Arial"/>
+                <w:sz w:val="22"/>
+                <w:szCs w:val="22"/>
+              </w:rPr>
+            </w:pPr>
+            <w:r>
+              <w:rPr>
+                <w:rFonts w:eastAsia="Aptos" w:cs="" w:ascii="Arial" w:hAnsi="Arial"/>
+                <w:kern w:val="2"/>
+                <w:sz w:val="22"/>
+                <w:szCs w:val="22"/>
+                <w:lang w:val="es-CO" w:eastAsia="en-US" w:bidi="ar-SA"/>
+              </w:rPr>
+              <w:t>37.5 conexiones/día</w:t>
+            </w:r>
+          </w:p>
+        </w:tc>
+        <w:tc>
+          <w:tcPr>
+            <w:tcW w:w="1826" w:type="dxa"/>
+            <w:tcBorders>
+              <w:top w:val="nil"/>
+            </w:tcBorders>
+          </w:tcPr>
+          <w:p>
+            <w:pPr>
+              <w:pStyle w:val="Normal"/>
+              <w:widowControl w:val="false"/>
+              <w:suppressAutoHyphens w:val="true"/>
+              <w:spacing w:lineRule="auto" w:line="240" w:before="0" w:after="0"/>
+              <w:jc w:val="left"/>
+              <w:rPr>
+                <w:rFonts w:ascii="Arial" w:hAnsi="Arial"/>
+                <w:sz w:val="22"/>
+                <w:szCs w:val="22"/>
+              </w:rPr>
+            </w:pPr>
+            <w:r>
+              <w:rPr>
+                <w:rFonts w:eastAsia="Aptos" w:cs="" w:ascii="Arial" w:hAnsi="Arial"/>
+                <w:kern w:val="2"/>
+                <w:sz w:val="22"/>
+                <w:szCs w:val="22"/>
+                <w:lang w:val="es-CO" w:eastAsia="en-US" w:bidi="ar-SA"/>
+              </w:rPr>
+              <w:t>86,296.11 KB</w:t>
+            </w:r>
+          </w:p>
+        </w:tc>
+      </w:tr>
+    </w:tbl>
+    <w:p>
+      <w:pPr>
+        <w:pStyle w:val="Normal"/>
+        <w:rPr>
+          <w:rFonts w:ascii="Arial" w:hAnsi="Arial"/>
+          <w:sz w:val="22"/>
+          <w:szCs w:val="22"/>
+        </w:rPr>
+      </w:pPr>
+      <w:r>
+        <w:rPr>
+          <w:rFonts w:ascii="Arial" w:hAnsi="Arial"/>
+          <w:sz w:val="22"/>
+          <w:szCs w:val="22"/>
+        </w:rPr>
+      </w:r>
+    </w:p>
+    <w:p>
+      <w:pPr>
+        <w:pStyle w:val="Normal"/>
+        <w:rPr>
+          <w:rFonts w:ascii="Arial" w:hAnsi="Arial"/>
+          <w:sz w:val="22"/>
+          <w:szCs w:val="22"/>
+        </w:rPr>
+      </w:pPr>
+      <w:r>
+        <w:rPr>
+          <w:rFonts w:ascii="Arial" w:hAnsi="Arial"/>
+          <w:sz w:val="22"/>
+          <w:szCs w:val="22"/>
+        </w:rPr>
+      </w:r>
+    </w:p>
+    <w:p>
+      <w:pPr>
+        <w:pStyle w:val="Normal"/>
+        <w:rPr>
+          <w:rFonts w:ascii="Arial" w:hAnsi="Arial"/>
+          <w:sz w:val="22"/>
+          <w:szCs w:val="22"/>
+        </w:rPr>
+      </w:pPr>
+      <w:r>
+        <w:rPr>
+          <w:rFonts w:ascii="Arial" w:hAnsi="Arial"/>
+          <w:sz w:val="22"/>
+          <w:szCs w:val="22"/>
+        </w:rPr>
+      </w:r>
+    </w:p>
+    <w:p>
+      <w:pPr>
+        <w:pStyle w:val="Normal"/>
+        <w:rPr>
+          <w:rFonts w:ascii="Arial" w:hAnsi="Arial"/>
+          <w:sz w:val="22"/>
+          <w:szCs w:val="22"/>
+        </w:rPr>
+      </w:pPr>
+      <w:r>
+        <w:rPr>
+          <w:rFonts w:ascii="Arial" w:hAnsi="Arial"/>
+          <w:sz w:val="22"/>
+          <w:szCs w:val="22"/>
+        </w:rPr>
+      </w:r>
+    </w:p>
+    <w:p>
+      <w:pPr>
+        <w:pStyle w:val="Normal"/>
+        <w:rPr>
+          <w:rFonts w:ascii="Arial" w:hAnsi="Arial"/>
+          <w:sz w:val="22"/>
+          <w:szCs w:val="22"/>
+        </w:rPr>
+      </w:pPr>
+      <w:r>
+        <w:rPr>
+          <w:rFonts w:ascii="Arial" w:hAnsi="Arial"/>
+          <w:sz w:val="22"/>
+          <w:szCs w:val="22"/>
+        </w:rPr>
+      </w:r>
+    </w:p>
+    <w:p>
+      <w:pPr>
+        <w:pStyle w:val="Normal"/>
+        <w:rPr>
+          <w:rFonts w:ascii="Arial" w:hAnsi="Arial"/>
+          <w:sz w:val="22"/>
+          <w:szCs w:val="22"/>
+        </w:rPr>
+      </w:pPr>
+      <w:r>
+        <w:rPr>
+          <w:rFonts w:ascii="Arial" w:hAnsi="Arial"/>
+          <w:sz w:val="22"/>
+          <w:szCs w:val="22"/>
+        </w:rPr>
+      </w:r>
+    </w:p>
+    <w:p>
+      <w:pPr>
+        <w:pStyle w:val="Normal"/>
+        <w:rPr>
+          <w:rFonts w:ascii="Arial" w:hAnsi="Arial"/>
+          <w:sz w:val="22"/>
+          <w:szCs w:val="22"/>
+        </w:rPr>
+      </w:pPr>
+      <w:r>
+        <w:rPr>
+          <w:rFonts w:ascii="Arial" w:hAnsi="Arial"/>
+          <w:sz w:val="22"/>
+          <w:szCs w:val="22"/>
+        </w:rPr>
+      </w:r>
+    </w:p>
+    <w:p>
+      <w:pPr>
+        <w:pStyle w:val="Normal"/>
+        <w:rPr>
+          <w:rFonts w:ascii="Arial" w:hAnsi="Arial"/>
+          <w:sz w:val="22"/>
+          <w:szCs w:val="22"/>
+        </w:rPr>
+      </w:pPr>
+      <w:r>
+        <w:rPr>
+          <w:rFonts w:ascii="Arial" w:hAnsi="Arial"/>
+          <w:sz w:val="22"/>
+          <w:szCs w:val="22"/>
+        </w:rPr>
+      </w:r>
+    </w:p>
+    <w:p>
+      <w:pPr>
+        <w:pStyle w:val="Normal"/>
+        <w:rPr>
+          <w:rFonts w:ascii="Arial" w:hAnsi="Arial"/>
+          <w:sz w:val="22"/>
+          <w:szCs w:val="22"/>
+        </w:rPr>
+      </w:pPr>
+      <w:r>
+        <w:rPr>
+          <w:rFonts w:ascii="Arial" w:hAnsi="Arial"/>
+          <w:sz w:val="22"/>
+          <w:szCs w:val="22"/>
+        </w:rPr>
+      </w:r>
+    </w:p>
+    <w:p>
+      <w:pPr>
+        <w:pStyle w:val="Normal"/>
+        <w:rPr>
+          <w:rFonts w:ascii="Arial" w:hAnsi="Arial"/>
+          <w:sz w:val="22"/>
+          <w:szCs w:val="22"/>
+        </w:rPr>
+      </w:pPr>
+      <w:r>
+        <w:rPr>
+          <w:rFonts w:ascii="Arial" w:hAnsi="Arial"/>
+          <w:sz w:val="22"/>
+          <w:szCs w:val="22"/>
+        </w:rPr>
+      </w:r>
+    </w:p>
+    <w:p>
+      <w:pPr>
+        <w:pStyle w:val="Normal"/>
+        <w:rPr>
+          <w:rFonts w:ascii="Arial" w:hAnsi="Arial"/>
+          <w:sz w:val="22"/>
+          <w:szCs w:val="22"/>
+        </w:rPr>
+      </w:pPr>
+      <w:r>
+        <w:rPr>
+          <w:rFonts w:ascii="Arial" w:hAnsi="Arial"/>
+          <w:sz w:val="22"/>
+          <w:szCs w:val="22"/>
+        </w:rPr>
+      </w:r>
+    </w:p>
+    <w:p>
+      <w:pPr>
+        <w:pStyle w:val="Normal"/>
+        <w:rPr>
+          <w:rFonts w:ascii="Arial" w:hAnsi="Arial"/>
+          <w:sz w:val="22"/>
+          <w:szCs w:val="22"/>
+        </w:rPr>
+      </w:pPr>
+      <w:r>
+        <w:rPr>
+          <w:rFonts w:ascii="Arial" w:hAnsi="Arial"/>
+          <w:sz w:val="22"/>
+          <w:szCs w:val="22"/>
+        </w:rPr>
+      </w:r>
+    </w:p>
+    <w:p>
+      <w:pPr>
+        <w:pStyle w:val="Normal"/>
+        <w:rPr>
+          <w:rFonts w:ascii="Arial" w:hAnsi="Arial"/>
+          <w:sz w:val="22"/>
+          <w:szCs w:val="22"/>
+        </w:rPr>
+      </w:pPr>
+      <w:r>
+        <w:rPr>
+          <w:rFonts w:ascii="Arial" w:hAnsi="Arial"/>
+          <w:sz w:val="22"/>
+          <w:szCs w:val="22"/>
+        </w:rPr>
+      </w:r>
+    </w:p>
+    <w:p>
+      <w:pPr>
+        <w:pStyle w:val="Normal"/>
+        <w:rPr>
+          <w:rFonts w:ascii="Arial" w:hAnsi="Arial"/>
+          <w:sz w:val="22"/>
+          <w:szCs w:val="22"/>
+        </w:rPr>
+      </w:pPr>
+      <w:r>
+        <w:rPr>
+          <w:rFonts w:ascii="Arial" w:hAnsi="Arial"/>
+          <w:b/>
+          <w:bCs/>
+          <w:sz w:val="22"/>
+          <w:szCs w:val="22"/>
+        </w:rPr>
+        <w:t>ANÁLISIS DE NEGOCIO Y RECOMENDACIONES</w:t>
+      </w:r>
+    </w:p>
+    <w:p>
+      <w:pPr>
+        <w:pStyle w:val="Normal"/>
+        <w:rPr>
+          <w:rFonts w:ascii="Arial" w:hAnsi="Arial"/>
+          <w:sz w:val="22"/>
+          <w:szCs w:val="22"/>
+        </w:rPr>
+      </w:pPr>
+      <w:r>
+        <w:rPr>
+          <w:rFonts w:ascii="Arial" w:hAnsi="Arial"/>
+          <w:sz w:val="22"/>
+          <w:szCs w:val="22"/>
+        </w:rPr>
+      </w:r>
+    </w:p>
+    <w:p>
+      <w:pPr>
+        <w:pStyle w:val="Normal"/>
+        <w:rPr>
+          <w:rFonts w:ascii="Arial" w:hAnsi="Arial"/>
+          <w:sz w:val="22"/>
+          <w:szCs w:val="22"/>
+        </w:rPr>
+      </w:pPr>
+      <w:r>
+        <w:rPr>
+          <w:rFonts w:ascii="Arial" w:hAnsi="Arial"/>
+          <w:b/>
+          <w:bCs/>
+          <w:sz w:val="22"/>
+          <w:szCs w:val="22"/>
+        </w:rPr>
+        <w:t xml:space="preserve">ZONA </w:t>
+      </w:r>
+      <w:r>
+        <w:rPr>
+          <w:rFonts w:ascii="Arial" w:hAnsi="Arial"/>
+          <w:b/>
+          <w:bCs/>
+          <w:sz w:val="22"/>
+          <w:szCs w:val="22"/>
+        </w:rPr>
+        <w:t>CON MAYOR RENTABILIDAD</w:t>
+      </w:r>
+      <w:r>
+        <w:rPr>
+          <w:rFonts w:ascii="Arial" w:hAnsi="Arial"/>
+          <w:b/>
+          <w:bCs/>
+          <w:sz w:val="22"/>
+          <w:szCs w:val="22"/>
+        </w:rPr>
+        <w:t>:</w:t>
       </w:r>
     </w:p>
     <w:p>
@@ -2726,6 +4612,147 @@
           <w:sz w:val="22"/>
           <w:szCs w:val="22"/>
         </w:rPr>
+        <w:t>ZW Parque Barrio Obrero</w:t>
+      </w:r>
+    </w:p>
+    <w:p>
+      <w:pPr>
+        <w:pStyle w:val="Normal"/>
+        <w:rPr>
+          <w:rFonts w:ascii="Arial" w:hAnsi="Arial"/>
+          <w:sz w:val="22"/>
+          <w:szCs w:val="22"/>
+        </w:rPr>
+      </w:pPr>
+      <w:r>
+        <w:rPr>
+          <w:rFonts w:ascii="Arial" w:hAnsi="Arial"/>
+          <w:sz w:val="22"/>
+          <w:szCs w:val="22"/>
+        </w:rPr>
+        <w:t xml:space="preserve">   • </w:t>
+      </w:r>
+      <w:r>
+        <w:rPr>
+          <w:rFonts w:ascii="Arial" w:hAnsi="Arial"/>
+          <w:sz w:val="22"/>
+          <w:szCs w:val="22"/>
+        </w:rPr>
+        <w:t>Esta zona genera 4,467.95 GB y 107,014 conexiones</w:t>
+      </w:r>
+    </w:p>
+    <w:p>
+      <w:pPr>
+        <w:pStyle w:val="Normal"/>
+        <w:rPr>
+          <w:rFonts w:ascii="Arial" w:hAnsi="Arial"/>
+          <w:sz w:val="22"/>
+          <w:szCs w:val="22"/>
+        </w:rPr>
+      </w:pPr>
+      <w:r>
+        <w:rPr>
+          <w:rFonts w:ascii="Arial" w:hAnsi="Arial"/>
+          <w:sz w:val="22"/>
+          <w:szCs w:val="22"/>
+        </w:rPr>
+        <w:t xml:space="preserve">   • </w:t>
+      </w:r>
+      <w:r>
+        <w:rPr>
+          <w:rFonts w:ascii="Arial" w:hAnsi="Arial"/>
+          <w:sz w:val="22"/>
+          <w:szCs w:val="22"/>
+        </w:rPr>
+        <w:t>Representa un modelo a replicar en otras zonas</w:t>
+      </w:r>
+    </w:p>
+    <w:p>
+      <w:pPr>
+        <w:pStyle w:val="Normal"/>
+        <w:rPr>
+          <w:rFonts w:ascii="Arial" w:hAnsi="Arial"/>
+          <w:sz w:val="22"/>
+          <w:szCs w:val="22"/>
+        </w:rPr>
+      </w:pPr>
+      <w:r>
+        <w:rPr>
+          <w:rFonts w:ascii="Arial" w:hAnsi="Arial"/>
+          <w:sz w:val="22"/>
+          <w:szCs w:val="22"/>
+        </w:rPr>
+        <w:t xml:space="preserve">   • </w:t>
+      </w:r>
+      <w:r>
+        <w:rPr>
+          <w:rFonts w:ascii="Arial" w:hAnsi="Arial"/>
+          <w:sz w:val="22"/>
+          <w:szCs w:val="22"/>
+        </w:rPr>
+        <w:t>Considerar inversión adicional para mantener/mejorar servicio</w:t>
+      </w:r>
+    </w:p>
+    <w:p>
+      <w:pPr>
+        <w:pStyle w:val="Normal"/>
+        <w:rPr>
+          <w:rFonts w:ascii="Arial" w:hAnsi="Arial"/>
+          <w:sz w:val="22"/>
+          <w:szCs w:val="22"/>
+        </w:rPr>
+      </w:pPr>
+      <w:r>
+        <w:rPr>
+          <w:rFonts w:ascii="Arial" w:hAnsi="Arial"/>
+          <w:sz w:val="22"/>
+          <w:szCs w:val="22"/>
+        </w:rPr>
+      </w:r>
+    </w:p>
+    <w:p>
+      <w:pPr>
+        <w:pStyle w:val="Normal"/>
+        <w:rPr>
+          <w:rFonts w:ascii="Arial" w:hAnsi="Arial"/>
+          <w:sz w:val="22"/>
+          <w:szCs w:val="22"/>
+        </w:rPr>
+      </w:pPr>
+      <w:r>
+        <w:rPr>
+          <w:rFonts w:ascii="Arial" w:hAnsi="Arial"/>
+          <w:b/>
+          <w:bCs/>
+          <w:sz w:val="22"/>
+          <w:szCs w:val="22"/>
+        </w:rPr>
+        <w:t>ZONA CON MENOR RENTABILIDAD:</w:t>
+      </w:r>
+    </w:p>
+    <w:p>
+      <w:pPr>
+        <w:pStyle w:val="Normal"/>
+        <w:rPr>
+          <w:rFonts w:ascii="Arial" w:hAnsi="Arial"/>
+          <w:sz w:val="22"/>
+          <w:szCs w:val="22"/>
+        </w:rPr>
+      </w:pPr>
+      <w:r>
+        <w:rPr>
+          <w:rFonts w:ascii="Arial" w:hAnsi="Arial"/>
+          <w:sz w:val="22"/>
+          <w:szCs w:val="22"/>
+        </w:rPr>
+        <w:t xml:space="preserve">   </w:t>
+      </w:r>
+      <w:r>
+        <w:rPr>
+          <w:rFonts w:ascii="Arial" w:hAnsi="Arial"/>
+          <w:sz w:val="22"/>
+          <w:szCs w:val="22"/>
+        </w:rPr>
         <w:t>ZW Parque Pizamos</w:t>
       </w:r>
     </w:p>
@@ -2752,7 +4779,23 @@
           <w:sz w:val="22"/>
           <w:szCs w:val="22"/>
         </w:rPr>
-        <w:t>Genera solo 383.32 GB y 4,655 conexiones</w:t>
+        <w:t>Genera solo 383.32 GB y 4,65</w:t>
+      </w:r>
+      <w:r>
+        <w:rPr>
+          <w:rFonts w:ascii="Arial" w:hAnsi="Arial"/>
+          <w:sz w:val="22"/>
+          <w:szCs w:val="22"/>
+        </w:rPr>
+        <w:t>4</w:t>
+      </w:r>
+      <w:r>
+        <w:rPr>
+          <w:rFonts w:ascii="Arial" w:hAnsi="Arial"/>
+          <w:sz w:val="22"/>
+          <w:szCs w:val="22"/>
+        </w:rPr>
+        <w:t xml:space="preserve"> conexiones</w:t>
       </w:r>
     </w:p>
     <w:p>
@@ -3128,6 +5171,40 @@
           <w:szCs w:val="22"/>
         </w:rPr>
         <w:t>Comparar rendimiento entre días laborales y fines de semana</w:t>
+      </w:r>
+    </w:p>
+    <w:p>
+      <w:pPr>
+        <w:pStyle w:val="Normal"/>
+        <w:rPr>
+          <w:rFonts w:ascii="Arial" w:hAnsi="Arial"/>
+          <w:sz w:val="22"/>
+          <w:szCs w:val="22"/>
+        </w:rPr>
+      </w:pPr>
+      <w:r>
+        <w:rPr>
+          <w:rFonts w:ascii="Arial" w:hAnsi="Arial"/>
+          <w:sz w:val="22"/>
+          <w:szCs w:val="22"/>
+        </w:rPr>
+      </w:r>
+    </w:p>
+    <w:p>
+      <w:pPr>
+        <w:pStyle w:val="Normal"/>
+        <w:rPr>
+          <w:rFonts w:ascii="Arial" w:hAnsi="Arial"/>
+          <w:sz w:val="22"/>
+          <w:szCs w:val="22"/>
+        </w:rPr>
+      </w:pPr>
+      <w:r>
+        <w:rPr>
+          <w:rFonts w:ascii="Arial" w:hAnsi="Arial"/>
+          <w:sz w:val="22"/>
+          <w:szCs w:val="22"/>
+        </w:rPr>
       </w:r>
     </w:p>
     <w:p>
@@ -3243,8 +5320,8 @@
         </w:tblCellMar>
       </w:tblPr>
       <w:tblGrid>
-        <w:gridCol w:w="3775"/>
-        <w:gridCol w:w="1157"/>
+        <w:gridCol w:w="3774"/>
+        <w:gridCol w:w="1158"/>
         <w:gridCol w:w="3604"/>
       </w:tblGrid>
       <w:tr>
@@ -3253,13 +5330,14 @@
         </w:trPr>
         <w:tc>
           <w:tcPr>
-            <w:tcW w:w="3775" w:type="dxa"/>
+            <w:tcW w:w="3774" w:type="dxa"/>
             <w:tcBorders/>
             <w:vAlign w:val="bottom"/>
           </w:tcPr>
           <w:p>
             <w:pPr>
               <w:pStyle w:val="Normal"/>
+              <w:widowControl w:val="false"/>
               <w:tabs>
                 <w:tab w:val="clear" w:pos="708"/>
               </w:tabs>
@@ -3284,13 +5362,14 @@
         </w:tc>
         <w:tc>
           <w:tcPr>
-            <w:tcW w:w="1157" w:type="dxa"/>
+            <w:tcW w:w="1158" w:type="dxa"/>
             <w:tcBorders/>
             <w:vAlign w:val="bottom"/>
           </w:tcPr>
           <w:p>
             <w:pPr>
               <w:pStyle w:val="Normal"/>
+              <w:widowControl w:val="false"/>
               <w:tabs>
                 <w:tab w:val="clear" w:pos="708"/>
               </w:tabs>
@@ -3309,17 +5388,7 @@
                 <w:sz w:val="22"/>
                 <w:szCs w:val="22"/>
               </w:rPr>
-              <w:t xml:space="preserve">MAPE </w:t>
-            </w:r>
-            <w:r>
-              <w:rPr>
-                <w:rFonts w:ascii="Arial" w:hAnsi="Arial"/>
-                <w:b/>
-                <w:bCs/>
-                <w:sz w:val="22"/>
-                <w:szCs w:val="22"/>
-              </w:rPr>
-              <w:t>(%)</w:t>
+              <w:t>MAPE (%)</w:t>
             </w:r>
           </w:p>
         </w:tc>
@@ -3332,6 +5401,7 @@
           <w:p>
             <w:pPr>
               <w:pStyle w:val="Normal"/>
+              <w:widowControl w:val="false"/>
               <w:tabs>
                 <w:tab w:val="clear" w:pos="708"/>
               </w:tabs>
@@ -3361,13 +5431,14 @@
         </w:trPr>
         <w:tc>
           <w:tcPr>
-            <w:tcW w:w="3775" w:type="dxa"/>
+            <w:tcW w:w="3774" w:type="dxa"/>
             <w:tcBorders/>
             <w:vAlign w:val="bottom"/>
           </w:tcPr>
           <w:p>
             <w:pPr>
               <w:pStyle w:val="Normal"/>
+              <w:widowControl w:val="false"/>
               <w:tabs>
                 <w:tab w:val="clear" w:pos="708"/>
               </w:tabs>
@@ -3385,27 +5456,20 @@
                 <w:sz w:val="22"/>
                 <w:szCs w:val="22"/>
               </w:rPr>
-              <w:t xml:space="preserve">ZW </w:t>
-            </w:r>
-            <w:r>
-              <w:rPr>
-                <w:rFonts w:ascii="Arial" w:hAnsi="Arial"/>
-                <w:sz w:val="22"/>
-                <w:szCs w:val="22"/>
-              </w:rPr>
-              <w:t>Parque Junin</w:t>
-            </w:r>
-          </w:p>
-        </w:tc>
-        <w:tc>
-          <w:tcPr>
-            <w:tcW w:w="1157" w:type="dxa"/>
+              <w:t>ZW Parque Junin</w:t>
+            </w:r>
+          </w:p>
+        </w:tc>
+        <w:tc>
+          <w:tcPr>
+            <w:tcW w:w="1158" w:type="dxa"/>
             <w:tcBorders/>
             <w:vAlign w:val="bottom"/>
           </w:tcPr>
           <w:p>
             <w:pPr>
               <w:pStyle w:val="Normal"/>
+              <w:widowControl w:val="false"/>
               <w:tabs>
                 <w:tab w:val="clear" w:pos="708"/>
               </w:tabs>
@@ -3436,6 +5500,7 @@
           <w:p>
             <w:pPr>
               <w:pStyle w:val="Normal"/>
+              <w:widowControl w:val="false"/>
               <w:tabs>
                 <w:tab w:val="clear" w:pos="708"/>
               </w:tabs>
@@ -3464,13 +5529,14 @@
         </w:trPr>
         <w:tc>
           <w:tcPr>
-            <w:tcW w:w="3775" w:type="dxa"/>
+            <w:tcW w:w="3774" w:type="dxa"/>
             <w:tcBorders/>
             <w:vAlign w:val="bottom"/>
           </w:tcPr>
           <w:p>
             <w:pPr>
               <w:pStyle w:val="Normal"/>
+              <w:widowControl w:val="false"/>
               <w:tabs>
                 <w:tab w:val="clear" w:pos="708"/>
               </w:tabs>
@@ -3494,13 +5560,14 @@
         </w:tc>
         <w:tc>
           <w:tcPr>
-            <w:tcW w:w="1157" w:type="dxa"/>
+            <w:tcW w:w="1158" w:type="dxa"/>
             <w:tcBorders/>
             <w:vAlign w:val="bottom"/>
           </w:tcPr>
           <w:p>
             <w:pPr>
               <w:pStyle w:val="Normal"/>
+              <w:widowControl w:val="false"/>
               <w:tabs>
                 <w:tab w:val="clear" w:pos="708"/>
               </w:tabs>
@@ -3531,6 +5598,7 @@
           <w:p>
             <w:pPr>
               <w:pStyle w:val="Normal"/>
+              <w:widowControl w:val="false"/>
               <w:tabs>
                 <w:tab w:val="clear" w:pos="708"/>
               </w:tabs>
@@ -3559,13 +5627,14 @@
         </w:trPr>
         <w:tc>
           <w:tcPr>
-            <w:tcW w:w="3775" w:type="dxa"/>
+            <w:tcW w:w="3774" w:type="dxa"/>
             <w:tcBorders/>
             <w:vAlign w:val="bottom"/>
           </w:tcPr>
           <w:p>
             <w:pPr>
               <w:pStyle w:val="Normal"/>
+              <w:widowControl w:val="false"/>
               <w:tabs>
                 <w:tab w:val="clear" w:pos="708"/>
               </w:tabs>
@@ -3589,13 +5658,14 @@
         </w:tc>
         <w:tc>
           <w:tcPr>
-            <w:tcW w:w="1157" w:type="dxa"/>
+            <w:tcW w:w="1158" w:type="dxa"/>
             <w:tcBorders/>
             <w:vAlign w:val="bottom"/>
           </w:tcPr>
           <w:p>
             <w:pPr>
               <w:pStyle w:val="Normal"/>
+              <w:widowControl w:val="false"/>
               <w:tabs>
                 <w:tab w:val="clear" w:pos="708"/>
               </w:tabs>
@@ -3626,6 +5696,7 @@
           <w:p>
             <w:pPr>
               <w:pStyle w:val="Normal"/>
+              <w:widowControl w:val="false"/>
               <w:tabs>
                 <w:tab w:val="clear" w:pos="708"/>
               </w:tabs>
@@ -3654,13 +5725,14 @@
         </w:trPr>
         <w:tc>
           <w:tcPr>
-            <w:tcW w:w="3775" w:type="dxa"/>
+            <w:tcW w:w="3774" w:type="dxa"/>
             <w:tcBorders/>
             <w:vAlign w:val="bottom"/>
           </w:tcPr>
           <w:p>
             <w:pPr>
               <w:pStyle w:val="Normal"/>
+              <w:widowControl w:val="false"/>
               <w:tabs>
                 <w:tab w:val="clear" w:pos="708"/>
               </w:tabs>
@@ -3684,13 +5756,14 @@
         </w:tc>
         <w:tc>
           <w:tcPr>
-            <w:tcW w:w="1157" w:type="dxa"/>
+            <w:tcW w:w="1158" w:type="dxa"/>
             <w:tcBorders/>
             <w:vAlign w:val="bottom"/>
           </w:tcPr>
           <w:p>
             <w:pPr>
               <w:pStyle w:val="Normal"/>
+              <w:widowControl w:val="false"/>
               <w:tabs>
                 <w:tab w:val="clear" w:pos="708"/>
               </w:tabs>
@@ -3721,6 +5794,7 @@
           <w:p>
             <w:pPr>
               <w:pStyle w:val="Normal"/>
+              <w:widowControl w:val="false"/>
               <w:tabs>
                 <w:tab w:val="clear" w:pos="708"/>
               </w:tabs>
@@ -3749,13 +5823,14 @@
         </w:trPr>
         <w:tc>
           <w:tcPr>
-            <w:tcW w:w="3775" w:type="dxa"/>
+            <w:tcW w:w="3774" w:type="dxa"/>
             <w:tcBorders/>
             <w:vAlign w:val="bottom"/>
           </w:tcPr>
           <w:p>
             <w:pPr>
               <w:pStyle w:val="Normal"/>
+              <w:widowControl w:val="false"/>
               <w:tabs>
                 <w:tab w:val="clear" w:pos="708"/>
               </w:tabs>
@@ -3779,13 +5854,14 @@
         </w:tc>
         <w:tc>
           <w:tcPr>
-            <w:tcW w:w="1157" w:type="dxa"/>
+            <w:tcW w:w="1158" w:type="dxa"/>
             <w:tcBorders/>
             <w:vAlign w:val="bottom"/>
           </w:tcPr>
           <w:p>
             <w:pPr>
               <w:pStyle w:val="Normal"/>
+              <w:widowControl w:val="false"/>
               <w:tabs>
                 <w:tab w:val="clear" w:pos="708"/>
               </w:tabs>
@@ -3816,6 +5892,7 @@
           <w:p>
             <w:pPr>
               <w:pStyle w:val="Normal"/>
+              <w:widowControl w:val="false"/>
               <w:tabs>
                 <w:tab w:val="clear" w:pos="708"/>
               </w:tabs>
@@ -3844,13 +5921,14 @@
         </w:trPr>
         <w:tc>
           <w:tcPr>
-            <w:tcW w:w="3775" w:type="dxa"/>
+            <w:tcW w:w="3774" w:type="dxa"/>
             <w:tcBorders/>
             <w:vAlign w:val="bottom"/>
           </w:tcPr>
           <w:p>
             <w:pPr>
               <w:pStyle w:val="Normal"/>
+              <w:widowControl w:val="false"/>
               <w:tabs>
                 <w:tab w:val="clear" w:pos="708"/>
               </w:tabs>
@@ -3874,13 +5952,14 @@
         </w:tc>
         <w:tc>
           <w:tcPr>
-            <w:tcW w:w="1157" w:type="dxa"/>
+            <w:tcW w:w="1158" w:type="dxa"/>
             <w:tcBorders/>
             <w:vAlign w:val="bottom"/>
           </w:tcPr>
           <w:p>
             <w:pPr>
               <w:pStyle w:val="Normal"/>
+              <w:widowControl w:val="false"/>
               <w:tabs>
                 <w:tab w:val="clear" w:pos="708"/>
               </w:tabs>
@@ -3911,6 +5990,7 @@
           <w:p>
             <w:pPr>
               <w:pStyle w:val="Normal"/>
+              <w:widowControl w:val="false"/>
               <w:tabs>
                 <w:tab w:val="clear" w:pos="708"/>
               </w:tabs>
@@ -3939,13 +6019,14 @@
         </w:trPr>
         <w:tc>
           <w:tcPr>
-            <w:tcW w:w="3775" w:type="dxa"/>
+            <w:tcW w:w="3774" w:type="dxa"/>
             <w:tcBorders/>
             <w:vAlign w:val="bottom"/>
           </w:tcPr>
           <w:p>
             <w:pPr>
               <w:pStyle w:val="Normal"/>
+              <w:widowControl w:val="false"/>
               <w:tabs>
                 <w:tab w:val="clear" w:pos="708"/>
               </w:tabs>
@@ -3969,13 +6050,14 @@
         </w:tc>
         <w:tc>
           <w:tcPr>
-            <w:tcW w:w="1157" w:type="dxa"/>
+            <w:tcW w:w="1158" w:type="dxa"/>
             <w:tcBorders/>
             <w:vAlign w:val="bottom"/>
           </w:tcPr>
           <w:p>
             <w:pPr>
               <w:pStyle w:val="Normal"/>
+              <w:widowControl w:val="false"/>
               <w:tabs>
                 <w:tab w:val="clear" w:pos="708"/>
               </w:tabs>
@@ -4006,6 +6088,7 @@
           <w:p>
             <w:pPr>
               <w:pStyle w:val="Normal"/>
+              <w:widowControl w:val="false"/>
               <w:tabs>
                 <w:tab w:val="clear" w:pos="708"/>
               </w:tabs>
@@ -4034,13 +6117,14 @@
         </w:trPr>
         <w:tc>
           <w:tcPr>
-            <w:tcW w:w="3775" w:type="dxa"/>
+            <w:tcW w:w="3774" w:type="dxa"/>
             <w:tcBorders/>
             <w:vAlign w:val="bottom"/>
           </w:tcPr>
           <w:p>
             <w:pPr>
               <w:pStyle w:val="Normal"/>
+              <w:widowControl w:val="false"/>
               <w:tabs>
                 <w:tab w:val="clear" w:pos="708"/>
               </w:tabs>
@@ -4064,13 +6148,14 @@
         </w:tc>
         <w:tc>
           <w:tcPr>
-            <w:tcW w:w="1157" w:type="dxa"/>
+            <w:tcW w:w="1158" w:type="dxa"/>
             <w:tcBorders/>
             <w:vAlign w:val="bottom"/>
           </w:tcPr>
           <w:p>
             <w:pPr>
               <w:pStyle w:val="Normal"/>
+              <w:widowControl w:val="false"/>
               <w:tabs>
                 <w:tab w:val="clear" w:pos="708"/>
               </w:tabs>
@@ -4101,6 +6186,7 @@
           <w:p>
             <w:pPr>
               <w:pStyle w:val="Normal"/>
+              <w:widowControl w:val="false"/>
               <w:tabs>
                 <w:tab w:val="clear" w:pos="708"/>
               </w:tabs>
@@ -4129,13 +6215,14 @@
         </w:trPr>
         <w:tc>
           <w:tcPr>
-            <w:tcW w:w="3775" w:type="dxa"/>
+            <w:tcW w:w="3774" w:type="dxa"/>
             <w:tcBorders/>
             <w:vAlign w:val="bottom"/>
           </w:tcPr>
           <w:p>
             <w:pPr>
               <w:pStyle w:val="Normal"/>
+              <w:widowControl w:val="false"/>
               <w:tabs>
                 <w:tab w:val="clear" w:pos="708"/>
               </w:tabs>
@@ -4159,13 +6246,14 @@
         </w:tc>
         <w:tc>
           <w:tcPr>
-            <w:tcW w:w="1157" w:type="dxa"/>
+            <w:tcW w:w="1158" w:type="dxa"/>
             <w:tcBorders/>
             <w:vAlign w:val="bottom"/>
           </w:tcPr>
           <w:p>
             <w:pPr>
               <w:pStyle w:val="Normal"/>
+              <w:widowControl w:val="false"/>
               <w:tabs>
                 <w:tab w:val="clear" w:pos="708"/>
               </w:tabs>
@@ -4196,6 +6284,7 @@
           <w:p>
             <w:pPr>
               <w:pStyle w:val="Normal"/>
+              <w:widowControl w:val="false"/>
               <w:tabs>
                 <w:tab w:val="clear" w:pos="708"/>
               </w:tabs>
@@ -4224,13 +6313,14 @@
         </w:trPr>
         <w:tc>
           <w:tcPr>
-            <w:tcW w:w="3775" w:type="dxa"/>
+            <w:tcW w:w="3774" w:type="dxa"/>
             <w:tcBorders/>
             <w:vAlign w:val="bottom"/>
           </w:tcPr>
           <w:p>
             <w:pPr>
               <w:pStyle w:val="Normal"/>
+              <w:widowControl w:val="false"/>
               <w:tabs>
                 <w:tab w:val="clear" w:pos="708"/>
               </w:tabs>
@@ -4254,13 +6344,14 @@
         </w:tc>
         <w:tc>
           <w:tcPr>
-            <w:tcW w:w="1157" w:type="dxa"/>
+            <w:tcW w:w="1158" w:type="dxa"/>
             <w:tcBorders/>
             <w:vAlign w:val="bottom"/>
           </w:tcPr>
           <w:p>
             <w:pPr>
               <w:pStyle w:val="Normal"/>
+              <w:widowControl w:val="false"/>
               <w:tabs>
                 <w:tab w:val="clear" w:pos="708"/>
               </w:tabs>
@@ -4291,6 +6382,7 @@
           <w:p>
             <w:pPr>
               <w:pStyle w:val="Normal"/>
+              <w:widowControl w:val="false"/>
               <w:tabs>
                 <w:tab w:val="clear" w:pos="708"/>
               </w:tabs>
@@ -4678,6 +6770,7 @@
           <w:p>
             <w:pPr>
               <w:pStyle w:val="Normal"/>
+              <w:widowControl w:val="false"/>
               <w:tabs>
                 <w:tab w:val="clear" w:pos="708"/>
               </w:tabs>
@@ -4710,6 +6803,7 @@
           <w:p>
             <w:pPr>
               <w:pStyle w:val="Normal"/>
+              <w:widowControl w:val="false"/>
               <w:tabs>
                 <w:tab w:val="clear" w:pos="708"/>
               </w:tabs>
@@ -4729,17 +6823,7 @@
                 <w:sz w:val="22"/>
                 <w:szCs w:val="22"/>
               </w:rPr>
-              <w:t xml:space="preserve">MAPE </w:t>
-            </w:r>
-            <w:r>
-              <w:rPr>
-                <w:rFonts w:ascii="Arial" w:hAnsi="Arial"/>
-                <w:b/>
-                <w:bCs/>
-                <w:sz w:val="22"/>
-                <w:szCs w:val="22"/>
-              </w:rPr>
-              <w:t>(%)</w:t>
+              <w:t>MAPE (%)</w:t>
             </w:r>
           </w:p>
         </w:tc>
@@ -4752,6 +6836,7 @@
           <w:p>
             <w:pPr>
               <w:pStyle w:val="Normal"/>
+              <w:widowControl w:val="false"/>
               <w:tabs>
                 <w:tab w:val="clear" w:pos="708"/>
               </w:tabs>
@@ -4789,6 +6874,7 @@
           <w:p>
             <w:pPr>
               <w:pStyle w:val="Normal"/>
+              <w:widowControl w:val="false"/>
               <w:tabs>
                 <w:tab w:val="clear" w:pos="708"/>
               </w:tabs>
@@ -4819,6 +6905,7 @@
           <w:p>
             <w:pPr>
               <w:pStyle w:val="Normal"/>
+              <w:widowControl w:val="false"/>
               <w:tabs>
                 <w:tab w:val="clear" w:pos="708"/>
               </w:tabs>
@@ -4849,6 +6936,7 @@
           <w:p>
             <w:pPr>
               <w:pStyle w:val="Normal"/>
+              <w:widowControl w:val="false"/>
               <w:tabs>
                 <w:tab w:val="clear" w:pos="708"/>
               </w:tabs>
@@ -4884,6 +6972,7 @@
           <w:p>
             <w:pPr>
               <w:pStyle w:val="Normal"/>
+              <w:widowControl w:val="false"/>
               <w:tabs>
                 <w:tab w:val="clear" w:pos="708"/>
               </w:tabs>
@@ -4914,6 +7003,7 @@
           <w:p>
             <w:pPr>
               <w:pStyle w:val="Normal"/>
+              <w:widowControl w:val="false"/>
               <w:tabs>
                 <w:tab w:val="clear" w:pos="708"/>
               </w:tabs>
@@ -4944,6 +7034,7 @@
           <w:p>
             <w:pPr>
               <w:pStyle w:val="Normal"/>
+              <w:widowControl w:val="false"/>
               <w:tabs>
                 <w:tab w:val="clear" w:pos="708"/>
               </w:tabs>
@@ -4979,6 +7070,7 @@
           <w:p>
             <w:pPr>
               <w:pStyle w:val="Normal"/>
+              <w:widowControl w:val="false"/>
               <w:tabs>
                 <w:tab w:val="clear" w:pos="708"/>
               </w:tabs>
@@ -5009,6 +7101,7 @@
           <w:p>
             <w:pPr>
               <w:pStyle w:val="Normal"/>
+              <w:widowControl w:val="false"/>
               <w:tabs>
                 <w:tab w:val="clear" w:pos="708"/>
               </w:tabs>
@@ -5039,6 +7132,7 @@
           <w:p>
             <w:pPr>
               <w:pStyle w:val="Normal"/>
+              <w:widowControl w:val="false"/>
               <w:tabs>
                 <w:tab w:val="clear" w:pos="708"/>
               </w:tabs>
@@ -5074,6 +7168,7 @@
           <w:p>
             <w:pPr>
               <w:pStyle w:val="Normal"/>
+              <w:widowControl w:val="false"/>
               <w:tabs>
                 <w:tab w:val="clear" w:pos="708"/>
               </w:tabs>
@@ -5104,6 +7199,7 @@
           <w:p>
             <w:pPr>
               <w:pStyle w:val="Normal"/>
+              <w:widowControl w:val="false"/>
               <w:tabs>
                 <w:tab w:val="clear" w:pos="708"/>
               </w:tabs>
@@ -5134,6 +7230,7 @@
           <w:p>
             <w:pPr>
               <w:pStyle w:val="Normal"/>
+              <w:widowControl w:val="false"/>
               <w:tabs>
                 <w:tab w:val="clear" w:pos="708"/>
               </w:tabs>
@@ -5169,6 +7266,7 @@
           <w:p>
             <w:pPr>
               <w:pStyle w:val="Normal"/>
+              <w:widowControl w:val="false"/>
               <w:tabs>
                 <w:tab w:val="clear" w:pos="708"/>
               </w:tabs>
@@ -5199,6 +7297,7 @@
           <w:p>
             <w:pPr>
               <w:pStyle w:val="Normal"/>
+              <w:widowControl w:val="false"/>
               <w:tabs>
                 <w:tab w:val="clear" w:pos="708"/>
               </w:tabs>
@@ -5229,6 +7328,7 @@
           <w:p>
             <w:pPr>
               <w:pStyle w:val="Normal"/>
+              <w:widowControl w:val="false"/>
               <w:tabs>
                 <w:tab w:val="clear" w:pos="708"/>
               </w:tabs>
@@ -5264,6 +7364,7 @@
           <w:p>
             <w:pPr>
               <w:pStyle w:val="Normal"/>
+              <w:widowControl w:val="false"/>
               <w:tabs>
                 <w:tab w:val="clear" w:pos="708"/>
               </w:tabs>
@@ -5294,6 +7395,7 @@
           <w:p>
             <w:pPr>
               <w:pStyle w:val="Normal"/>
+              <w:widowControl w:val="false"/>
               <w:tabs>
                 <w:tab w:val="clear" w:pos="708"/>
               </w:tabs>
@@ -5324,6 +7426,7 @@
           <w:p>
             <w:pPr>
               <w:pStyle w:val="Normal"/>
+              <w:widowControl w:val="false"/>
               <w:tabs>
                 <w:tab w:val="clear" w:pos="708"/>
               </w:tabs>
@@ -5359,6 +7462,7 @@
           <w:p>
             <w:pPr>
               <w:pStyle w:val="Normal"/>
+              <w:widowControl w:val="false"/>
               <w:tabs>
                 <w:tab w:val="clear" w:pos="708"/>
               </w:tabs>
@@ -5376,6 +7480,14 @@
                 <w:sz w:val="22"/>
                 <w:szCs w:val="22"/>
               </w:rPr>
+              <w:t xml:space="preserve">ZW </w:t>
+            </w:r>
+            <w:r>
+              <w:rPr>
+                <w:rFonts w:ascii="Arial" w:hAnsi="Arial"/>
+                <w:sz w:val="22"/>
+                <w:szCs w:val="22"/>
+              </w:rPr>
               <w:t>El Saladito</w:t>
             </w:r>
           </w:p>
@@ -5389,6 +7501,7 @@
           <w:p>
             <w:pPr>
               <w:pStyle w:val="Normal"/>
+              <w:widowControl w:val="false"/>
               <w:tabs>
                 <w:tab w:val="clear" w:pos="708"/>
               </w:tabs>
@@ -5419,6 +7532,7 @@
           <w:p>
             <w:pPr>
               <w:pStyle w:val="Normal"/>
+              <w:widowControl w:val="false"/>
               <w:tabs>
                 <w:tab w:val="clear" w:pos="708"/>
               </w:tabs>
@@ -5454,6 +7568,7 @@
           <w:p>
             <w:pPr>
               <w:pStyle w:val="Normal"/>
+              <w:widowControl w:val="false"/>
               <w:tabs>
                 <w:tab w:val="clear" w:pos="708"/>
               </w:tabs>
@@ -5471,6 +7586,14 @@
                 <w:sz w:val="22"/>
                 <w:szCs w:val="22"/>
               </w:rPr>
+              <w:t xml:space="preserve">ZW </w:t>
+            </w:r>
+            <w:r>
+              <w:rPr>
+                <w:rFonts w:ascii="Arial" w:hAnsi="Arial"/>
+                <w:sz w:val="22"/>
+                <w:szCs w:val="22"/>
+              </w:rPr>
               <w:t>La Elvira</w:t>
             </w:r>
           </w:p>
@@ -5484,6 +7607,7 @@
           <w:p>
             <w:pPr>
               <w:pStyle w:val="Normal"/>
+              <w:widowControl w:val="false"/>
               <w:tabs>
                 <w:tab w:val="clear" w:pos="708"/>
               </w:tabs>
@@ -5514,6 +7638,7 @@
           <w:p>
             <w:pPr>
               <w:pStyle w:val="Normal"/>
+              <w:widowControl w:val="false"/>
               <w:tabs>
                 <w:tab w:val="clear" w:pos="708"/>
               </w:tabs>
@@ -5549,6 +7674,7 @@
           <w:p>
             <w:pPr>
               <w:pStyle w:val="Normal"/>
+              <w:widowControl w:val="false"/>
               <w:tabs>
                 <w:tab w:val="clear" w:pos="708"/>
               </w:tabs>
@@ -5566,6 +7692,14 @@
                 <w:sz w:val="22"/>
                 <w:szCs w:val="22"/>
               </w:rPr>
+              <w:t xml:space="preserve">ZW </w:t>
+            </w:r>
+            <w:r>
+              <w:rPr>
+                <w:rFonts w:ascii="Arial" w:hAnsi="Arial"/>
+                <w:sz w:val="22"/>
+                <w:szCs w:val="22"/>
+              </w:rPr>
               <w:t>La Castilla</w:t>
             </w:r>
           </w:p>
@@ -5579,6 +7713,7 @@
           <w:p>
             <w:pPr>
               <w:pStyle w:val="Normal"/>
+              <w:widowControl w:val="false"/>
               <w:tabs>
                 <w:tab w:val="clear" w:pos="708"/>
               </w:tabs>
@@ -5609,6 +7744,7 @@
           <w:p>
             <w:pPr>
               <w:pStyle w:val="Normal"/>
+              <w:widowControl w:val="false"/>
               <w:tabs>
                 <w:tab w:val="clear" w:pos="708"/>
               </w:tabs>
@@ -5644,6 +7780,7 @@
           <w:p>
             <w:pPr>
               <w:pStyle w:val="Normal"/>
+              <w:widowControl w:val="false"/>
               <w:tabs>
                 <w:tab w:val="clear" w:pos="708"/>
               </w:tabs>
@@ -5674,6 +7811,7 @@
           <w:p>
             <w:pPr>
               <w:pStyle w:val="Normal"/>
+              <w:widowControl w:val="false"/>
               <w:tabs>
                 <w:tab w:val="clear" w:pos="708"/>
               </w:tabs>
@@ -5704,6 +7842,7 @@
           <w:p>
             <w:pPr>
               <w:pStyle w:val="Normal"/>
+              <w:widowControl w:val="false"/>
               <w:tabs>
                 <w:tab w:val="clear" w:pos="708"/>
               </w:tabs>
@@ -5840,7 +7979,7 @@
             <wp:extent cx="5612130" cy="915035"/>
             <wp:effectExtent l="0" t="0" r="0" b="0"/>
             <wp:wrapSquare wrapText="largest"/>
-            <wp:docPr id="1" name="Imagen1"/>
+            <wp:docPr id="1" name="Imagen1" descr=""/>
             <wp:cNvGraphicFramePr>
               <a:graphicFrameLocks xmlns:a="http://schemas.openxmlformats.org/drawingml/2006/main" noChangeAspect="1"/>
             </wp:cNvGraphicFramePr>
@@ -5848,7 +7987,7 @@
               <a:graphicData uri="http://schemas.openxmlformats.org/drawingml/2006/picture">
                 <pic:pic xmlns:pic="http://schemas.openxmlformats.org/drawingml/2006/picture">
                   <pic:nvPicPr>
-                    <pic:cNvPr id="1" name="Imagen1"/>
+                    <pic:cNvPr id="1" name="Imagen1" descr=""/>
                     <pic:cNvPicPr>
                       <a:picLocks noChangeAspect="1" noChangeArrowheads="1"/>
                     </pic:cNvPicPr>
@@ -5867,7 +8006,6 @@
                     <a:prstGeom prst="rect">
                       <a:avLst/>
                     </a:prstGeom>
-                    <a:noFill/>
                   </pic:spPr>
                 </pic:pic>
               </a:graphicData>
@@ -6040,7 +8178,7 @@
             <wp:extent cx="5612130" cy="906145"/>
             <wp:effectExtent l="0" t="0" r="0" b="0"/>
             <wp:wrapSquare wrapText="largest"/>
-            <wp:docPr id="2" name="Imagen2"/>
+            <wp:docPr id="2" name="Imagen2" descr=""/>
             <wp:cNvGraphicFramePr>
               <a:graphicFrameLocks xmlns:a="http://schemas.openxmlformats.org/drawingml/2006/main" noChangeAspect="1"/>
             </wp:cNvGraphicFramePr>
@@ -6048,7 +8186,7 @@
               <a:graphicData uri="http://schemas.openxmlformats.org/drawingml/2006/picture">
                 <pic:pic xmlns:pic="http://schemas.openxmlformats.org/drawingml/2006/picture">
                   <pic:nvPicPr>
-                    <pic:cNvPr id="2" name="Imagen2"/>
+                    <pic:cNvPr id="2" name="Imagen2" descr=""/>
                     <pic:cNvPicPr>
                       <a:picLocks noChangeAspect="1" noChangeArrowheads="1"/>
                     </pic:cNvPicPr>
@@ -6067,7 +8205,6 @@
                     <a:prstGeom prst="rect">
                       <a:avLst/>
                     </a:prstGeom>
-                    <a:noFill/>
                   </pic:spPr>
                 </pic:pic>
               </a:graphicData>
@@ -6530,7 +8667,7 @@
           <w:bottom w:w="0" w:type="dxa"/>
           <w:right w:w="108" w:type="dxa"/>
         </w:tblCellMar>
-        <w:tblLook w:firstRow="1" w:noVBand="1" w:lastRow="0" w:firstColumn="1" w:lastColumn="0" w:noHBand="0" w:val="04a0"/>
+        <w:tblLook w:val="04a0" w:noHBand="0" w:noVBand="1" w:firstColumn="1" w:lastRow="0" w:lastColumn="0" w:firstRow="1"/>
       </w:tblPr>
       <w:tblGrid>
         <w:gridCol w:w="1747"/>
@@ -6549,7 +8686,7 @@
           <w:p>
             <w:pPr>
               <w:pStyle w:val="Normal"/>
-              <w:widowControl/>
+              <w:widowControl w:val="false"/>
               <w:suppressAutoHyphens w:val="true"/>
               <w:spacing w:lineRule="auto" w:line="240" w:before="0" w:after="0"/>
               <w:jc w:val="center"/>
@@ -6581,7 +8718,7 @@
           <w:p>
             <w:pPr>
               <w:pStyle w:val="Normal"/>
-              <w:widowControl/>
+              <w:widowControl w:val="false"/>
               <w:suppressAutoHyphens w:val="true"/>
               <w:spacing w:lineRule="auto" w:line="240" w:before="0" w:after="0"/>
               <w:jc w:val="center"/>
@@ -6613,7 +8750,7 @@
           <w:p>
             <w:pPr>
               <w:pStyle w:val="Normal"/>
-              <w:widowControl/>
+              <w:widowControl w:val="false"/>
               <w:suppressAutoHyphens w:val="true"/>
               <w:spacing w:lineRule="auto" w:line="240" w:before="0" w:after="0"/>
               <w:jc w:val="center"/>
@@ -6645,7 +8782,7 @@
           <w:p>
             <w:pPr>
               <w:pStyle w:val="Normal"/>
-              <w:widowControl/>
+              <w:widowControl w:val="false"/>
               <w:suppressAutoHyphens w:val="true"/>
               <w:spacing w:lineRule="auto" w:line="240" w:before="0" w:after="0"/>
               <w:jc w:val="center"/>
@@ -6677,7 +8814,7 @@
           <w:p>
             <w:pPr>
               <w:pStyle w:val="Normal"/>
-              <w:widowControl/>
+              <w:widowControl w:val="false"/>
               <w:suppressAutoHyphens w:val="true"/>
               <w:spacing w:lineRule="auto" w:line="240" w:before="0" w:after="0"/>
               <w:jc w:val="center"/>
@@ -6712,7 +8849,7 @@
           <w:p>
             <w:pPr>
               <w:pStyle w:val="Normal"/>
-              <w:widowControl/>
+              <w:widowControl w:val="false"/>
               <w:suppressAutoHyphens w:val="true"/>
               <w:spacing w:lineRule="auto" w:line="240" w:before="0" w:after="0"/>
               <w:jc w:val="left"/>
@@ -6742,7 +8879,7 @@
           <w:p>
             <w:pPr>
               <w:pStyle w:val="Normal"/>
-              <w:widowControl/>
+              <w:widowControl w:val="false"/>
               <w:suppressAutoHyphens w:val="true"/>
               <w:spacing w:lineRule="auto" w:line="240" w:before="0" w:after="0"/>
               <w:jc w:val="left"/>
@@ -6772,7 +8909,7 @@
           <w:p>
             <w:pPr>
               <w:pStyle w:val="Normal"/>
-              <w:widowControl/>
+              <w:widowControl w:val="false"/>
               <w:suppressAutoHyphens w:val="true"/>
               <w:spacing w:lineRule="auto" w:line="240" w:before="0" w:after="0"/>
               <w:jc w:val="left"/>
@@ -6802,7 +8939,7 @@
           <w:p>
             <w:pPr>
               <w:pStyle w:val="Normal"/>
-              <w:widowControl/>
+              <w:widowControl w:val="false"/>
               <w:suppressAutoHyphens w:val="true"/>
               <w:spacing w:lineRule="auto" w:line="240" w:before="0" w:after="0"/>
               <w:jc w:val="left"/>
@@ -6832,6 +8969,7 @@
           <w:p>
             <w:pPr>
               <w:pStyle w:val="Normal"/>
+              <w:widowControl w:val="false"/>
               <w:suppressAutoHyphens w:val="true"/>
               <w:bidi w:val="0"/>
               <w:spacing w:before="0" w:after="160"/>
@@ -6871,7 +9009,7 @@
           <w:p>
             <w:pPr>
               <w:pStyle w:val="Normal"/>
-              <w:widowControl/>
+              <w:widowControl w:val="false"/>
               <w:suppressAutoHyphens w:val="true"/>
               <w:spacing w:lineRule="auto" w:line="240" w:before="0" w:after="0"/>
               <w:jc w:val="left"/>
@@ -6901,7 +9039,7 @@
           <w:p>
             <w:pPr>
               <w:pStyle w:val="Normal"/>
-              <w:widowControl/>
+              <w:widowControl w:val="false"/>
               <w:suppressAutoHyphens w:val="true"/>
               <w:spacing w:lineRule="auto" w:line="240" w:before="0" w:after="0"/>
               <w:jc w:val="left"/>
@@ -6931,7 +9069,7 @@
           <w:p>
             <w:pPr>
               <w:pStyle w:val="Normal"/>
-              <w:widowControl/>
+              <w:widowControl w:val="false"/>
               <w:suppressAutoHyphens w:val="true"/>
               <w:spacing w:lineRule="auto" w:line="240" w:before="0" w:after="0"/>
               <w:jc w:val="left"/>
@@ -6961,7 +9099,7 @@
           <w:p>
             <w:pPr>
               <w:pStyle w:val="Normal"/>
-              <w:widowControl/>
+              <w:widowControl w:val="false"/>
               <w:suppressAutoHyphens w:val="true"/>
               <w:spacing w:lineRule="auto" w:line="240" w:before="0" w:after="0"/>
               <w:jc w:val="left"/>
@@ -6991,6 +9129,7 @@
           <w:p>
             <w:pPr>
               <w:pStyle w:val="Normal"/>
+              <w:widowControl w:val="false"/>
               <w:suppressAutoHyphens w:val="true"/>
               <w:bidi w:val="0"/>
               <w:spacing w:before="0" w:after="160"/>
@@ -7030,7 +9169,7 @@
           <w:p>
             <w:pPr>
               <w:pStyle w:val="Normal"/>
-              <w:widowControl/>
+              <w:widowControl w:val="false"/>
               <w:suppressAutoHyphens w:val="true"/>
               <w:spacing w:lineRule="auto" w:line="240" w:before="0" w:after="0"/>
               <w:jc w:val="left"/>
@@ -7060,7 +9199,7 @@
           <w:p>
             <w:pPr>
               <w:pStyle w:val="Normal"/>
-              <w:widowControl/>
+              <w:widowControl w:val="false"/>
               <w:suppressAutoHyphens w:val="true"/>
               <w:spacing w:lineRule="auto" w:line="240" w:before="0" w:after="0"/>
               <w:jc w:val="left"/>
@@ -7090,7 +9229,7 @@
           <w:p>
             <w:pPr>
               <w:pStyle w:val="Normal"/>
-              <w:widowControl/>
+              <w:widowControl w:val="false"/>
               <w:suppressAutoHyphens w:val="true"/>
               <w:spacing w:lineRule="auto" w:line="240" w:before="0" w:after="0"/>
               <w:jc w:val="left"/>
@@ -7120,7 +9259,7 @@
           <w:p>
             <w:pPr>
               <w:pStyle w:val="Normal"/>
-              <w:widowControl/>
+              <w:widowControl w:val="false"/>
               <w:suppressAutoHyphens w:val="true"/>
               <w:spacing w:lineRule="auto" w:line="240" w:before="0" w:after="0"/>
               <w:jc w:val="left"/>
@@ -7150,6 +9289,7 @@
           <w:p>
             <w:pPr>
               <w:pStyle w:val="Normal"/>
+              <w:widowControl w:val="false"/>
               <w:suppressAutoHyphens w:val="true"/>
               <w:bidi w:val="0"/>
               <w:spacing w:before="0" w:after="160"/>
@@ -7189,7 +9329,7 @@
           <w:p>
             <w:pPr>
               <w:pStyle w:val="Normal"/>
-              <w:widowControl/>
+              <w:widowControl w:val="false"/>
               <w:suppressAutoHyphens w:val="true"/>
               <w:spacing w:lineRule="auto" w:line="240" w:before="0" w:after="0"/>
               <w:jc w:val="left"/>
@@ -7219,7 +9359,7 @@
           <w:p>
             <w:pPr>
               <w:pStyle w:val="Normal"/>
-              <w:widowControl/>
+              <w:widowControl w:val="false"/>
               <w:suppressAutoHyphens w:val="true"/>
               <w:spacing w:lineRule="auto" w:line="240" w:before="0" w:after="0"/>
               <w:jc w:val="left"/>
@@ -7249,7 +9389,7 @@
           <w:p>
             <w:pPr>
               <w:pStyle w:val="Normal"/>
-              <w:widowControl/>
+              <w:widowControl w:val="false"/>
               <w:suppressAutoHyphens w:val="true"/>
               <w:spacing w:lineRule="auto" w:line="240" w:before="0" w:after="0"/>
               <w:jc w:val="left"/>
@@ -7279,7 +9419,7 @@
           <w:p>
             <w:pPr>
               <w:pStyle w:val="Normal"/>
-              <w:widowControl/>
+              <w:widowControl w:val="false"/>
               <w:suppressAutoHyphens w:val="true"/>
               <w:spacing w:lineRule="auto" w:line="240" w:before="0" w:after="0"/>
               <w:jc w:val="left"/>
@@ -7309,6 +9449,7 @@
           <w:p>
             <w:pPr>
               <w:pStyle w:val="Normal"/>
+              <w:widowControl w:val="false"/>
               <w:suppressAutoHyphens w:val="true"/>
               <w:bidi w:val="0"/>
               <w:spacing w:before="0" w:after="160"/>
@@ -7348,7 +9489,7 @@
           <w:p>
             <w:pPr>
               <w:pStyle w:val="Normal"/>
-              <w:widowControl/>
+              <w:widowControl w:val="false"/>
               <w:suppressAutoHyphens w:val="true"/>
               <w:spacing w:lineRule="auto" w:line="240" w:before="0" w:after="0"/>
               <w:jc w:val="left"/>
@@ -7378,7 +9519,7 @@
           <w:p>
             <w:pPr>
               <w:pStyle w:val="Normal"/>
-              <w:widowControl/>
+              <w:widowControl w:val="false"/>
               <w:suppressAutoHyphens w:val="true"/>
               <w:spacing w:lineRule="auto" w:line="240" w:before="0" w:after="0"/>
               <w:jc w:val="left"/>
@@ -7408,7 +9549,7 @@
           <w:p>
             <w:pPr>
               <w:pStyle w:val="Normal"/>
-              <w:widowControl/>
+              <w:widowControl w:val="false"/>
               <w:suppressAutoHyphens w:val="true"/>
               <w:spacing w:lineRule="auto" w:line="240" w:before="0" w:after="0"/>
               <w:jc w:val="left"/>
@@ -7438,7 +9579,7 @@
           <w:p>
             <w:pPr>
               <w:pStyle w:val="Normal"/>
-              <w:widowControl/>
+              <w:widowControl w:val="false"/>
               <w:suppressAutoHyphens w:val="true"/>
               <w:spacing w:lineRule="auto" w:line="240" w:before="0" w:after="0"/>
               <w:jc w:val="left"/>
@@ -7468,6 +9609,7 @@
           <w:p>
             <w:pPr>
               <w:pStyle w:val="Normal"/>
+              <w:widowControl w:val="false"/>
               <w:suppressAutoHyphens w:val="true"/>
               <w:bidi w:val="0"/>
               <w:spacing w:before="0" w:after="160"/>
@@ -7507,25 +9649,45 @@
           <w:p>
             <w:pPr>
               <w:pStyle w:val="Normal"/>
-              <w:widowControl/>
-              <w:suppressAutoHyphens w:val="true"/>
-              <w:spacing w:lineRule="auto" w:line="240" w:before="0" w:after="0"/>
-              <w:jc w:val="left"/>
-              <w:rPr>
-                <w:rFonts w:ascii="Arial" w:hAnsi="Arial"/>
-                <w:sz w:val="22"/>
-                <w:szCs w:val="22"/>
-              </w:rPr>
-            </w:pPr>
-            <w:r>
-              <w:rPr>
-                <w:rFonts w:eastAsia="Aptos" w:cs="" w:ascii="Arial" w:hAnsi="Arial"/>
-                <w:kern w:val="2"/>
-                <w:sz w:val="22"/>
-                <w:szCs w:val="22"/>
-                <w:lang w:val="es-CO" w:eastAsia="en-US" w:bidi="ar-SA"/>
-              </w:rPr>
-              <w:t>52. El Saladito</w:t>
+              <w:widowControl w:val="false"/>
+              <w:suppressAutoHyphens w:val="true"/>
+              <w:spacing w:lineRule="auto" w:line="240" w:before="0" w:after="0"/>
+              <w:jc w:val="left"/>
+              <w:rPr>
+                <w:rFonts w:ascii="Arial" w:hAnsi="Arial"/>
+                <w:sz w:val="22"/>
+                <w:szCs w:val="22"/>
+              </w:rPr>
+            </w:pPr>
+            <w:r>
+              <w:rPr>
+                <w:rFonts w:eastAsia="Aptos" w:cs="" w:ascii="Arial" w:hAnsi="Arial"/>
+                <w:kern w:val="2"/>
+                <w:sz w:val="22"/>
+                <w:szCs w:val="22"/>
+                <w:lang w:val="es-CO" w:eastAsia="en-US" w:bidi="ar-SA"/>
+              </w:rPr>
+              <w:t xml:space="preserve">52. </w:t>
+            </w:r>
+            <w:r>
+              <w:rPr>
+                <w:rFonts w:eastAsia="Aptos" w:cs="" w:ascii="Arial" w:hAnsi="Arial"/>
+                <w:kern w:val="2"/>
+                <w:sz w:val="22"/>
+                <w:szCs w:val="22"/>
+                <w:lang w:val="es-CO" w:eastAsia="en-US" w:bidi="ar-SA"/>
+              </w:rPr>
+              <w:t xml:space="preserve">ZW </w:t>
+            </w:r>
+            <w:r>
+              <w:rPr>
+                <w:rFonts w:eastAsia="Aptos" w:cs="" w:ascii="Arial" w:hAnsi="Arial"/>
+                <w:kern w:val="2"/>
+                <w:sz w:val="22"/>
+                <w:szCs w:val="22"/>
+                <w:lang w:val="es-CO" w:eastAsia="en-US" w:bidi="ar-SA"/>
+              </w:rPr>
+              <w:t>El Saladito</w:t>
             </w:r>
           </w:p>
         </w:tc>
@@ -7537,7 +9699,7 @@
           <w:p>
             <w:pPr>
               <w:pStyle w:val="Normal"/>
-              <w:widowControl/>
+              <w:widowControl w:val="false"/>
               <w:suppressAutoHyphens w:val="true"/>
               <w:spacing w:lineRule="auto" w:line="240" w:before="0" w:after="0"/>
               <w:jc w:val="left"/>
@@ -7567,7 +9729,7 @@
           <w:p>
             <w:pPr>
               <w:pStyle w:val="Normal"/>
-              <w:widowControl/>
+              <w:widowControl w:val="false"/>
               <w:suppressAutoHyphens w:val="true"/>
               <w:spacing w:lineRule="auto" w:line="240" w:before="0" w:after="0"/>
               <w:jc w:val="left"/>
@@ -7597,7 +9759,7 @@
           <w:p>
             <w:pPr>
               <w:pStyle w:val="Normal"/>
-              <w:widowControl/>
+              <w:widowControl w:val="false"/>
               <w:suppressAutoHyphens w:val="true"/>
               <w:spacing w:lineRule="auto" w:line="240" w:before="0" w:after="0"/>
               <w:jc w:val="left"/>
@@ -7627,6 +9789,7 @@
           <w:p>
             <w:pPr>
               <w:pStyle w:val="Normal"/>
+              <w:widowControl w:val="false"/>
               <w:suppressAutoHyphens w:val="true"/>
               <w:bidi w:val="0"/>
               <w:spacing w:before="0" w:after="160"/>
@@ -7666,7 +9829,7 @@
           <w:p>
             <w:pPr>
               <w:pStyle w:val="Normal"/>
-              <w:widowControl/>
+              <w:widowControl w:val="false"/>
               <w:suppressAutoHyphens w:val="true"/>
               <w:spacing w:lineRule="auto" w:line="240" w:before="0" w:after="0"/>
               <w:jc w:val="left"/>
@@ -7696,7 +9859,7 @@
           <w:p>
             <w:pPr>
               <w:pStyle w:val="Normal"/>
-              <w:widowControl/>
+              <w:widowControl w:val="false"/>
               <w:suppressAutoHyphens w:val="true"/>
               <w:spacing w:lineRule="auto" w:line="240" w:before="0" w:after="0"/>
               <w:jc w:val="left"/>
@@ -7726,7 +9889,7 @@
           <w:p>
             <w:pPr>
               <w:pStyle w:val="Normal"/>
-              <w:widowControl/>
+              <w:widowControl w:val="false"/>
               <w:suppressAutoHyphens w:val="true"/>
               <w:spacing w:lineRule="auto" w:line="240" w:before="0" w:after="0"/>
               <w:jc w:val="left"/>
@@ -7756,7 +9919,7 @@
           <w:p>
             <w:pPr>
               <w:pStyle w:val="Normal"/>
-              <w:widowControl/>
+              <w:widowControl w:val="false"/>
               <w:suppressAutoHyphens w:val="true"/>
               <w:spacing w:lineRule="auto" w:line="240" w:before="0" w:after="0"/>
               <w:jc w:val="left"/>
@@ -7786,6 +9949,7 @@
           <w:p>
             <w:pPr>
               <w:pStyle w:val="Normal"/>
+              <w:widowControl w:val="false"/>
               <w:suppressAutoHyphens w:val="true"/>
               <w:bidi w:val="0"/>
               <w:spacing w:before="0" w:after="160"/>
@@ -7825,7 +9989,7 @@
           <w:p>
             <w:pPr>
               <w:pStyle w:val="Normal"/>
-              <w:widowControl/>
+              <w:widowControl w:val="false"/>
               <w:suppressAutoHyphens w:val="true"/>
               <w:spacing w:lineRule="auto" w:line="240" w:before="0" w:after="0"/>
               <w:jc w:val="left"/>
@@ -7855,7 +10019,7 @@
           <w:p>
             <w:pPr>
               <w:pStyle w:val="Normal"/>
-              <w:widowControl/>
+              <w:widowControl w:val="false"/>
               <w:suppressAutoHyphens w:val="true"/>
               <w:spacing w:lineRule="auto" w:line="240" w:before="0" w:after="0"/>
               <w:jc w:val="left"/>
@@ -7885,7 +10049,7 @@
           <w:p>
             <w:pPr>
               <w:pStyle w:val="Normal"/>
-              <w:widowControl/>
+              <w:widowControl w:val="false"/>
               <w:suppressAutoHyphens w:val="true"/>
               <w:spacing w:lineRule="auto" w:line="240" w:before="0" w:after="0"/>
               <w:jc w:val="left"/>
@@ -7915,7 +10079,7 @@
           <w:p>
             <w:pPr>
               <w:pStyle w:val="Normal"/>
-              <w:widowControl/>
+              <w:widowControl w:val="false"/>
               <w:suppressAutoHyphens w:val="true"/>
               <w:spacing w:lineRule="auto" w:line="240" w:before="0" w:after="0"/>
               <w:jc w:val="left"/>
@@ -7945,6 +10109,7 @@
           <w:p>
             <w:pPr>
               <w:pStyle w:val="Normal"/>
+              <w:widowControl w:val="false"/>
               <w:suppressAutoHyphens w:val="true"/>
               <w:bidi w:val="0"/>
               <w:spacing w:before="0" w:after="160"/>
@@ -7984,7 +10149,7 @@
           <w:p>
             <w:pPr>
               <w:pStyle w:val="Normal"/>
-              <w:widowControl/>
+              <w:widowControl w:val="false"/>
               <w:suppressAutoHyphens w:val="true"/>
               <w:spacing w:lineRule="auto" w:line="240" w:before="0" w:after="0"/>
               <w:jc w:val="left"/>
@@ -8014,7 +10179,7 @@
           <w:p>
             <w:pPr>
               <w:pStyle w:val="Normal"/>
-              <w:widowControl/>
+              <w:widowControl w:val="false"/>
               <w:suppressAutoHyphens w:val="true"/>
               <w:spacing w:lineRule="auto" w:line="240" w:before="0" w:after="0"/>
               <w:jc w:val="left"/>
@@ -8044,7 +10209,7 @@
           <w:p>
             <w:pPr>
               <w:pStyle w:val="Normal"/>
-              <w:widowControl/>
+              <w:widowControl w:val="false"/>
               <w:suppressAutoHyphens w:val="true"/>
               <w:spacing w:lineRule="auto" w:line="240" w:before="0" w:after="0"/>
               <w:jc w:val="left"/>
@@ -8074,7 +10239,7 @@
           <w:p>
             <w:pPr>
               <w:pStyle w:val="Normal"/>
-              <w:widowControl/>
+              <w:widowControl w:val="false"/>
               <w:suppressAutoHyphens w:val="true"/>
               <w:spacing w:lineRule="auto" w:line="240" w:before="0" w:after="0"/>
               <w:jc w:val="left"/>
@@ -8104,6 +10269,7 @@
           <w:p>
             <w:pPr>
               <w:pStyle w:val="Normal"/>
+              <w:widowControl w:val="false"/>
               <w:suppressAutoHyphens w:val="true"/>
               <w:bidi w:val="0"/>
               <w:spacing w:before="0" w:after="160"/>
@@ -8143,7 +10309,7 @@
           <w:p>
             <w:pPr>
               <w:pStyle w:val="Normal"/>
-              <w:widowControl/>
+              <w:widowControl w:val="false"/>
               <w:suppressAutoHyphens w:val="true"/>
               <w:spacing w:lineRule="auto" w:line="240" w:before="0" w:after="0"/>
               <w:jc w:val="left"/>
@@ -8173,7 +10339,7 @@
           <w:p>
             <w:pPr>
               <w:pStyle w:val="Normal"/>
-              <w:widowControl/>
+              <w:widowControl w:val="false"/>
               <w:suppressAutoHyphens w:val="true"/>
               <w:spacing w:lineRule="auto" w:line="240" w:before="0" w:after="0"/>
               <w:jc w:val="left"/>
@@ -8203,7 +10369,7 @@
           <w:p>
             <w:pPr>
               <w:pStyle w:val="Normal"/>
-              <w:widowControl/>
+              <w:widowControl w:val="false"/>
               <w:suppressAutoHyphens w:val="true"/>
               <w:spacing w:lineRule="auto" w:line="240" w:before="0" w:after="0"/>
               <w:jc w:val="left"/>
@@ -8233,7 +10399,7 @@
           <w:p>
             <w:pPr>
               <w:pStyle w:val="Normal"/>
-              <w:widowControl/>
+              <w:widowControl w:val="false"/>
               <w:suppressAutoHyphens w:val="true"/>
               <w:spacing w:lineRule="auto" w:line="240" w:before="0" w:after="0"/>
               <w:jc w:val="left"/>
@@ -8263,6 +10429,7 @@
           <w:p>
             <w:pPr>
               <w:pStyle w:val="Normal"/>
+              <w:widowControl w:val="false"/>
               <w:suppressAutoHyphens w:val="true"/>
               <w:bidi w:val="0"/>
               <w:spacing w:before="0" w:after="160"/>
@@ -8487,7 +10654,7 @@
     </w:p>
     <w:p>
       <w:pPr>
-        <w:pStyle w:val="Textopreformateadouser"/>
+        <w:pStyle w:val="Textopreformateado"/>
         <w:rPr>
           <w:rFonts w:ascii="Arial" w:hAnsi="Arial" w:eastAsia="Aptos" w:cs=""/>
           <w:sz w:val="22"/>
@@ -8515,7 +10682,7 @@
     </w:p>
     <w:p>
       <w:pPr>
-        <w:pStyle w:val="Textopreformateadouser"/>
+        <w:pStyle w:val="Textopreformateado"/>
         <w:spacing w:before="0" w:after="160"/>
         <w:rPr>
           <w:rFonts w:ascii="Arial" w:hAnsi="Arial" w:eastAsia="Aptos" w:cs=""/>
@@ -10096,7 +12263,7 @@
       <w:widowControl/>
       <w:suppressAutoHyphens w:val="true"/>
       <w:bidi w:val="0"/>
-      <w:spacing w:lineRule="auto" w:line="278" w:before="0" w:after="160"/>
+      <w:spacing w:lineRule="auto" w:line="276" w:before="0" w:after="160"/>
       <w:jc w:val="left"/>
     </w:pPr>
     <w:rPr>
@@ -10110,7 +12277,7 @@
     </w:rPr>
   </w:style>
   <w:style w:type="paragraph" w:styleId="Heading1">
-    <w:name w:val="heading 1"/>
+    <w:name w:val="Heading 1"/>
     <w:basedOn w:val="Normal"/>
     <w:next w:val="Normal"/>
     <w:link w:val="Ttulo1Car"/>
@@ -10125,13 +12292,13 @@
     </w:pPr>
     <w:rPr>
       <w:rFonts w:ascii="Aptos Display" w:hAnsi="Aptos Display" w:eastAsia="" w:cs="" w:asciiTheme="majorHAnsi" w:cstheme="majorBidi" w:eastAsiaTheme="majorEastAsia" w:hAnsiTheme="majorHAnsi"/>
-      <w:color w:themeColor="accent1" w:themeShade="bf" w:val="0F4761"/>
+      <w:color w:val="0F4761" w:themeColor="accent1" w:themeShade="bf"/>
       <w:sz w:val="40"/>
       <w:szCs w:val="40"/>
     </w:rPr>
   </w:style>
   <w:style w:type="paragraph" w:styleId="Heading2">
-    <w:name w:val="heading 2"/>
+    <w:name w:val="Heading 2"/>
     <w:basedOn w:val="Normal"/>
     <w:next w:val="Normal"/>
     <w:link w:val="Ttulo2Car"/>
@@ -10148,13 +12315,13 @@
     </w:pPr>
     <w:rPr>
       <w:rFonts w:ascii="Aptos Display" w:hAnsi="Aptos Display" w:eastAsia="" w:cs="" w:asciiTheme="majorHAnsi" w:cstheme="majorBidi" w:eastAsiaTheme="majorEastAsia" w:hAnsiTheme="majorHAnsi"/>
-      <w:color w:themeColor="accent1" w:themeShade="bf" w:val="0F4761"/>
+      <w:color w:val="0F4761" w:themeColor="accent1" w:themeShade="bf"/>
       <w:sz w:val="32"/>
       <w:szCs w:val="32"/>
     </w:rPr>
   </w:style>
   <w:style w:type="paragraph" w:styleId="Heading3">
-    <w:name w:val="heading 3"/>
+    <w:name w:val="Heading 3"/>
     <w:basedOn w:val="Normal"/>
     <w:next w:val="Normal"/>
     <w:link w:val="Ttulo3Car"/>
@@ -10171,13 +12338,13 @@
     </w:pPr>
     <w:rPr>
       <w:rFonts w:eastAsia="" w:cs="" w:cstheme="majorBidi" w:eastAsiaTheme="majorEastAsia"/>
-      <w:color w:themeColor="accent1" w:themeShade="bf" w:val="0F4761"/>
+      <w:color w:val="0F4761" w:themeColor="accent1" w:themeShade="bf"/>
       <w:sz w:val="28"/>
       <w:szCs w:val="28"/>
     </w:rPr>
   </w:style>
   <w:style w:type="paragraph" w:styleId="Heading4">
-    <w:name w:val="heading 4"/>
+    <w:name w:val="Heading 4"/>
     <w:basedOn w:val="Normal"/>
     <w:next w:val="Normal"/>
     <w:link w:val="Ttulo4Car"/>
@@ -10196,11 +12363,11 @@
       <w:rFonts w:eastAsia="" w:cs="" w:cstheme="majorBidi" w:eastAsiaTheme="majorEastAsia"/>
       <w:i/>
       <w:iCs/>
-      <w:color w:themeColor="accent1" w:themeShade="bf" w:val="0F4761"/>
+      <w:color w:val="0F4761" w:themeColor="accent1" w:themeShade="bf"/>
     </w:rPr>
   </w:style>
   <w:style w:type="paragraph" w:styleId="Heading5">
-    <w:name w:val="heading 5"/>
+    <w:name w:val="Heading 5"/>
     <w:basedOn w:val="Normal"/>
     <w:next w:val="Normal"/>
     <w:link w:val="Ttulo5Car"/>
@@ -10217,11 +12384,11 @@
     </w:pPr>
     <w:rPr>
       <w:rFonts w:eastAsia="" w:cs="" w:cstheme="majorBidi" w:eastAsiaTheme="majorEastAsia"/>
-      <w:color w:themeColor="accent1" w:themeShade="bf" w:val="0F4761"/>
+      <w:color w:val="0F4761" w:themeColor="accent1" w:themeShade="bf"/>
     </w:rPr>
   </w:style>
   <w:style w:type="paragraph" w:styleId="Heading6">
-    <w:name w:val="heading 6"/>
+    <w:name w:val="Heading 6"/>
     <w:basedOn w:val="Normal"/>
     <w:next w:val="Normal"/>
     <w:link w:val="Ttulo6Car"/>
@@ -10240,11 +12407,11 @@
       <w:rFonts w:eastAsia="" w:cs="" w:cstheme="majorBidi" w:eastAsiaTheme="majorEastAsia"/>
       <w:i/>
       <w:iCs/>
-      <w:color w:themeColor="text1" w:themeTint="a6" w:val="595959"/>
+      <w:color w:val="595959" w:themeColor="text1" w:themeTint="a6"/>
     </w:rPr>
   </w:style>
   <w:style w:type="paragraph" w:styleId="Heading7">
-    <w:name w:val="heading 7"/>
+    <w:name w:val="Heading 7"/>
     <w:basedOn w:val="Normal"/>
     <w:next w:val="Normal"/>
     <w:link w:val="Ttulo7Car"/>
@@ -10261,11 +12428,11 @@
     </w:pPr>
     <w:rPr>
       <w:rFonts w:eastAsia="" w:cs="" w:cstheme="majorBidi" w:eastAsiaTheme="majorEastAsia"/>
-      <w:color w:themeColor="text1" w:themeTint="a6" w:val="595959"/>
+      <w:color w:val="595959" w:themeColor="text1" w:themeTint="a6"/>
     </w:rPr>
   </w:style>
   <w:style w:type="paragraph" w:styleId="Heading8">
-    <w:name w:val="heading 8"/>
+    <w:name w:val="Heading 8"/>
     <w:basedOn w:val="Normal"/>
     <w:next w:val="Normal"/>
     <w:link w:val="Ttulo8Car"/>
@@ -10284,11 +12451,11 @@
       <w:rFonts w:eastAsia="" w:cs="" w:cstheme="majorBidi" w:eastAsiaTheme="majorEastAsia"/>
       <w:i/>
       <w:iCs/>
-      <w:color w:themeColor="text1" w:themeTint="d8" w:val="272727"/>
+      <w:color w:val="272727" w:themeColor="text1" w:themeTint="d8"/>
     </w:rPr>
   </w:style>
   <w:style w:type="paragraph" w:styleId="Heading9">
-    <w:name w:val="heading 9"/>
+    <w:name w:val="Heading 9"/>
     <w:basedOn w:val="Normal"/>
     <w:next w:val="Normal"/>
     <w:link w:val="Ttulo9Car"/>
@@ -10305,7 +12472,7 @@
     </w:pPr>
     <w:rPr>
       <w:rFonts w:eastAsia="" w:cs="" w:cstheme="majorBidi" w:eastAsiaTheme="majorEastAsia"/>
-      <w:color w:themeColor="text1" w:themeTint="d8" w:val="272727"/>
+      <w:color w:val="272727" w:themeColor="text1" w:themeTint="d8"/>
     </w:rPr>
   </w:style>
   <w:style w:type="character" w:styleId="DefaultParagraphFont" w:default="1">
@@ -10324,7 +12491,7 @@
     <w:rsid w:val="00005cf2"/>
     <w:rPr>
       <w:rFonts w:ascii="Aptos Display" w:hAnsi="Aptos Display" w:eastAsia="" w:cs="" w:asciiTheme="majorHAnsi" w:cstheme="majorBidi" w:eastAsiaTheme="majorEastAsia" w:hAnsiTheme="majorHAnsi"/>
-      <w:color w:themeColor="accent1" w:themeShade="bf" w:val="0F4761"/>
+      <w:color w:val="0F4761" w:themeColor="accent1" w:themeShade="bf"/>
       <w:sz w:val="40"/>
       <w:szCs w:val="40"/>
     </w:rPr>
@@ -10338,7 +12505,7 @@
     <w:rsid w:val="00005cf2"/>
     <w:rPr>
       <w:rFonts w:ascii="Aptos Display" w:hAnsi="Aptos Display" w:eastAsia="" w:cs="" w:asciiTheme="majorHAnsi" w:cstheme="majorBidi" w:eastAsiaTheme="majorEastAsia" w:hAnsiTheme="majorHAnsi"/>
-      <w:color w:themeColor="accent1" w:themeShade="bf" w:val="0F4761"/>
+      <w:color w:val="0F4761" w:themeColor="accent1" w:themeShade="bf"/>
       <w:sz w:val="32"/>
       <w:szCs w:val="32"/>
     </w:rPr>
@@ -10352,7 +12519,7 @@
     <w:rsid w:val="00005cf2"/>
     <w:rPr>
       <w:rFonts w:eastAsia="" w:cs="" w:cstheme="majorBidi" w:eastAsiaTheme="majorEastAsia"/>
-      <w:color w:themeColor="accent1" w:themeShade="bf" w:val="0F4761"/>
+      <w:color w:val="0F4761" w:themeColor="accent1" w:themeShade="bf"/>
       <w:sz w:val="28"/>
       <w:szCs w:val="28"/>
     </w:rPr>
@@ -10368,7 +12535,7 @@
       <w:rFonts w:eastAsia="" w:cs="" w:cstheme="majorBidi" w:eastAsiaTheme="majorEastAsia"/>
       <w:i/>
       <w:iCs/>
-      <w:color w:themeColor="accent1" w:themeShade="bf" w:val="0F4761"/>
+      <w:color w:val="0F4761" w:themeColor="accent1" w:themeShade="bf"/>
     </w:rPr>
   </w:style>
   <w:style w:type="character" w:styleId="Ttulo5Car" w:customStyle="1">
@@ -10380,7 +12547,7 @@
     <w:rsid w:val="00005cf2"/>
     <w:rPr>
       <w:rFonts w:eastAsia="" w:cs="" w:cstheme="majorBidi" w:eastAsiaTheme="majorEastAsia"/>
-      <w:color w:themeColor="accent1" w:themeShade="bf" w:val="0F4761"/>
+      <w:color w:val="0F4761" w:themeColor="accent1" w:themeShade="bf"/>
     </w:rPr>
   </w:style>
   <w:style w:type="character" w:styleId="Ttulo6Car" w:customStyle="1">
@@ -10394,7 +12561,7 @@
       <w:rFonts w:eastAsia="" w:cs="" w:cstheme="majorBidi" w:eastAsiaTheme="majorEastAsia"/>
       <w:i/>
       <w:iCs/>
-      <w:color w:themeColor="text1" w:themeTint="a6" w:val="595959"/>
+      <w:color w:val="595959" w:themeColor="text1" w:themeTint="a6"/>
     </w:rPr>
   </w:style>
   <w:style w:type="character" w:styleId="Ttulo7Car" w:customStyle="1">
@@ -10406,7 +12573,7 @@
     <w:rsid w:val="00005cf2"/>
     <w:rPr>
       <w:rFonts w:eastAsia="" w:cs="" w:cstheme="majorBidi" w:eastAsiaTheme="majorEastAsia"/>
-      <w:color w:themeColor="text1" w:themeTint="a6" w:val="595959"/>
+      <w:color w:val="595959" w:themeColor="text1" w:themeTint="a6"/>
     </w:rPr>
   </w:style>
   <w:style w:type="character" w:styleId="Ttulo8Car" w:customStyle="1">
@@ -10420,7 +12587,7 @@
       <w:rFonts w:eastAsia="" w:cs="" w:cstheme="majorBidi" w:eastAsiaTheme="majorEastAsia"/>
       <w:i/>
       <w:iCs/>
-      <w:color w:themeColor="text1" w:themeTint="d8" w:val="272727"/>
+      <w:color w:val="272727" w:themeColor="text1" w:themeTint="d8"/>
     </w:rPr>
   </w:style>
   <w:style w:type="character" w:styleId="Ttulo9Car" w:customStyle="1">
@@ -10432,7 +12599,7 @@
     <w:rsid w:val="00005cf2"/>
     <w:rPr>
       <w:rFonts w:eastAsia="" w:cs="" w:cstheme="majorBidi" w:eastAsiaTheme="majorEastAsia"/>
-      <w:color w:themeColor="text1" w:themeTint="d8" w:val="272727"/>
+      <w:color w:val="272727" w:themeColor="text1" w:themeTint="d8"/>
     </w:rPr>
   </w:style>
   <w:style w:type="character" w:styleId="TtuloCar" w:customStyle="1">
@@ -10457,7 +12624,7 @@
     <w:rsid w:val="00005cf2"/>
     <w:rPr>
       <w:rFonts w:eastAsia="" w:cs="" w:cstheme="majorBidi" w:eastAsiaTheme="majorEastAsia"/>
-      <w:color w:themeColor="text1" w:themeTint="a6" w:val="595959"/>
+      <w:color w:val="595959" w:themeColor="text1" w:themeTint="a6"/>
       <w:spacing w:val="15"/>
       <w:sz w:val="28"/>
       <w:szCs w:val="28"/>
@@ -10473,7 +12640,7 @@
     <w:rPr>
       <w:i/>
       <w:iCs/>
-      <w:color w:themeColor="text1" w:themeTint="bf" w:val="404040"/>
+      <w:color w:val="404040" w:themeColor="text1" w:themeTint="bf"/>
     </w:rPr>
   </w:style>
   <w:style w:type="character" w:styleId="IntenseEmphasis">
@@ -10485,7 +12652,7 @@
     <w:rPr>
       <w:i/>
       <w:iCs/>
-      <w:color w:themeColor="accent1" w:themeShade="bf" w:val="0F4761"/>
+      <w:color w:val="0F4761" w:themeColor="accent1" w:themeShade="bf"/>
     </w:rPr>
   </w:style>
   <w:style w:type="character" w:styleId="CitadestacadaCar" w:customStyle="1">
@@ -10498,7 +12665,7 @@
     <w:rPr>
       <w:i/>
       <w:iCs/>
-      <w:color w:themeColor="accent1" w:themeShade="bf" w:val="0F4761"/>
+      <w:color w:val="0F4761" w:themeColor="accent1" w:themeShade="bf"/>
     </w:rPr>
   </w:style>
   <w:style w:type="character" w:styleId="IntenseReference">
@@ -10511,14 +12678,72 @@
       <w:b/>
       <w:bCs/>
       <w:smallCaps/>
-      <w:color w:themeColor="accent1" w:themeShade="bf" w:val="0F4761"/>
+      <w:color w:val="0F4761" w:themeColor="accent1" w:themeShade="bf"/>
       <w:spacing w:val="5"/>
+    </w:rPr>
+  </w:style>
+  <w:style w:type="paragraph" w:styleId="Heading">
+    <w:name w:val="Heading"/>
+    <w:basedOn w:val="Normal"/>
+    <w:next w:val="TextBody"/>
+    <w:qFormat/>
+    <w:pPr>
+      <w:keepNext w:val="true"/>
+      <w:spacing w:before="240" w:after="120"/>
+    </w:pPr>
+    <w:rPr>
+      <w:rFonts w:ascii="Liberation Sans" w:hAnsi="Liberation Sans" w:eastAsia="Noto Sans CJK SC" w:cs="Lohit Devanagari"/>
+      <w:sz w:val="28"/>
+      <w:szCs w:val="28"/>
+    </w:rPr>
+  </w:style>
+  <w:style w:type="paragraph" w:styleId="TextBody">
+    <w:name w:val="Body Text"/>
+    <w:basedOn w:val="Normal"/>
+    <w:pPr>
+      <w:spacing w:lineRule="auto" w:line="276" w:before="0" w:after="140"/>
+    </w:pPr>
+    <w:rPr/>
+  </w:style>
+  <w:style w:type="paragraph" w:styleId="List">
+    <w:name w:val="List"/>
+    <w:basedOn w:val="TextBody"/>
+    <w:pPr/>
+    <w:rPr>
+      <w:rFonts w:cs="Lucida Sans"/>
+    </w:rPr>
+  </w:style>
+  <w:style w:type="paragraph" w:styleId="Caption">
+    <w:name w:val="Caption"/>
+    <w:basedOn w:val="Normal"/>
+    <w:qFormat/>
+    <w:pPr>
+      <w:suppressLineNumbers/>
+      <w:spacing w:before="120" w:after="120"/>
+    </w:pPr>
+    <w:rPr>
+      <w:rFonts w:cs="Lohit Devanagari"/>
+      <w:i/>
+      <w:iCs/>
+      <w:sz w:val="24"/>
+      <w:szCs w:val="24"/>
+    </w:rPr>
+  </w:style>
+  <w:style w:type="paragraph" w:styleId="Index">
+    <w:name w:val="Index"/>
+    <w:basedOn w:val="Normal"/>
+    <w:qFormat/>
+    <w:pPr>
+      <w:suppressLineNumbers/>
+    </w:pPr>
+    <w:rPr>
+      <w:rFonts w:cs="Lohit Devanagari"/>
     </w:rPr>
   </w:style>
   <w:style w:type="paragraph" w:styleId="Ttulo">
     <w:name w:val="Título"/>
     <w:basedOn w:val="Normal"/>
-    <w:next w:val="BodyText"/>
+    <w:next w:val="TextBody"/>
     <w:qFormat/>
     <w:pPr>
       <w:keepNext w:val="true"/>
@@ -10530,23 +12755,7 @@
       <w:szCs w:val="28"/>
     </w:rPr>
   </w:style>
-  <w:style w:type="paragraph" w:styleId="BodyText">
-    <w:name w:val="Body Text"/>
-    <w:basedOn w:val="Normal"/>
-    <w:pPr>
-      <w:spacing w:lineRule="auto" w:line="276" w:before="0" w:after="140"/>
-    </w:pPr>
-    <w:rPr/>
-  </w:style>
-  <w:style w:type="paragraph" w:styleId="List">
-    <w:name w:val="List"/>
-    <w:basedOn w:val="BodyText"/>
-    <w:pPr/>
-    <w:rPr>
-      <w:rFonts w:cs="Lucida Sans"/>
-    </w:rPr>
-  </w:style>
-  <w:style w:type="paragraph" w:styleId="Caption">
+  <w:style w:type="paragraph" w:styleId="Caption1">
     <w:name w:val="caption"/>
     <w:basedOn w:val="Normal"/>
     <w:qFormat/>
@@ -10562,34 +12771,8 @@
       <w:szCs w:val="24"/>
     </w:rPr>
   </w:style>
-  <w:style w:type="paragraph" w:styleId="ndice">
+  <w:style w:type="paragraph" w:styleId="Ndice">
     <w:name w:val="Índice"/>
-    <w:basedOn w:val="Normal"/>
-    <w:qFormat/>
-    <w:pPr>
-      <w:suppressLineNumbers/>
-    </w:pPr>
-    <w:rPr>
-      <w:rFonts w:cs="Lucida Sans"/>
-    </w:rPr>
-  </w:style>
-  <w:style w:type="paragraph" w:styleId="Ttulouser">
-    <w:name w:val="Título (user)"/>
-    <w:basedOn w:val="Normal"/>
-    <w:next w:val="BodyText"/>
-    <w:qFormat/>
-    <w:pPr>
-      <w:keepNext w:val="true"/>
-      <w:spacing w:before="240" w:after="120"/>
-    </w:pPr>
-    <w:rPr>
-      <w:rFonts w:ascii="Liberation Sans" w:hAnsi="Liberation Sans" w:eastAsia="Microsoft YaHei" w:cs="Lucida Sans"/>
-      <w:sz w:val="28"/>
-      <w:szCs w:val="28"/>
-    </w:rPr>
-  </w:style>
-  <w:style w:type="paragraph" w:styleId="ndiceuser">
-    <w:name w:val="Índice (user)"/>
     <w:basedOn w:val="Normal"/>
     <w:qFormat/>
     <w:pPr>
@@ -10630,7 +12813,7 @@
     <w:pPr/>
     <w:rPr>
       <w:rFonts w:eastAsia="" w:cs="" w:cstheme="majorBidi" w:eastAsiaTheme="majorEastAsia"/>
-      <w:color w:themeColor="text1" w:themeTint="a6" w:val="595959"/>
+      <w:color w:val="595959" w:themeColor="text1" w:themeTint="a6"/>
       <w:spacing w:val="15"/>
       <w:sz w:val="28"/>
       <w:szCs w:val="28"/>
@@ -10651,7 +12834,7 @@
     <w:rPr>
       <w:i/>
       <w:iCs/>
-      <w:color w:themeColor="text1" w:themeTint="bf" w:val="404040"/>
+      <w:color w:val="404040" w:themeColor="text1" w:themeTint="bf"/>
     </w:rPr>
   </w:style>
   <w:style w:type="paragraph" w:styleId="ListParagraph">
@@ -10662,7 +12845,7 @@
     <w:rsid w:val="00005cf2"/>
     <w:pPr>
       <w:spacing w:before="0" w:after="160"/>
-      <w:ind w:left="720"/>
+      <w:ind w:left="720" w:hanging="0"/>
       <w:contextualSpacing/>
     </w:pPr>
     <w:rPr/>
@@ -10677,21 +12860,21 @@
     <w:rsid w:val="00005cf2"/>
     <w:pPr>
       <w:pBdr>
-        <w:top w:val="single" w:sz="4" w:space="10" w:color="0F4761" w:themeColor="accent1" w:themeShade="bf"/>
-        <w:bottom w:val="single" w:sz="4" w:space="10" w:color="0F4761" w:themeColor="accent1" w:themeShade="bf"/>
+        <w:top w:val="single" w:sz="4" w:space="10" w:color="0F4761"/>
+        <w:bottom w:val="single" w:sz="4" w:space="10" w:color="0F4761"/>
       </w:pBdr>
       <w:spacing w:before="360" w:after="360"/>
-      <w:ind w:left="864" w:right="864"/>
+      <w:ind w:left="864" w:right="864" w:hanging="0"/>
       <w:jc w:val="center"/>
     </w:pPr>
     <w:rPr>
       <w:i/>
       <w:iCs/>
-      <w:color w:themeColor="accent1" w:themeShade="bf" w:val="0F4761"/>
+      <w:color w:val="0F4761" w:themeColor="accent1" w:themeShade="bf"/>
     </w:rPr>
   </w:style>
-  <w:style w:type="paragraph" w:styleId="Contenidodelatablauser">
-    <w:name w:val="Contenido de la tabla (user)"/>
+  <w:style w:type="paragraph" w:styleId="Contenidodelatabla">
+    <w:name w:val="Contenido de la tabla"/>
     <w:basedOn w:val="Normal"/>
     <w:qFormat/>
     <w:pPr>
@@ -10700,9 +12883,9 @@
     </w:pPr>
     <w:rPr/>
   </w:style>
-  <w:style w:type="paragraph" w:styleId="Ttulodelatablauser">
-    <w:name w:val="Título de la tabla (user)"/>
-    <w:basedOn w:val="Contenidodelatablauser"/>
+  <w:style w:type="paragraph" w:styleId="Ttulodelatabla">
+    <w:name w:val="Título de la tabla"/>
+    <w:basedOn w:val="Contenidodelatabla"/>
     <w:qFormat/>
     <w:pPr>
       <w:suppressLineNumbers/>
@@ -10713,8 +12896,8 @@
       <w:bCs/>
     </w:rPr>
   </w:style>
-  <w:style w:type="paragraph" w:styleId="Textopreformateadouser">
-    <w:name w:val="Texto preformateado (user)"/>
+  <w:style w:type="paragraph" w:styleId="Textopreformateado">
+    <w:name w:val="Texto preformateado"/>
     <w:basedOn w:val="Normal"/>
     <w:qFormat/>
     <w:pPr>
@@ -10724,6 +12907,29 @@
       <w:rFonts w:ascii="Liberation Mono" w:hAnsi="Liberation Mono" w:eastAsia="Liberation Mono" w:cs="Liberation Mono"/>
       <w:sz w:val="20"/>
       <w:szCs w:val="20"/>
+    </w:rPr>
+  </w:style>
+  <w:style w:type="paragraph" w:styleId="TableContents">
+    <w:name w:val="Table Contents"/>
+    <w:basedOn w:val="Normal"/>
+    <w:qFormat/>
+    <w:pPr>
+      <w:widowControl w:val="false"/>
+      <w:suppressLineNumbers/>
+    </w:pPr>
+    <w:rPr/>
+  </w:style>
+  <w:style w:type="paragraph" w:styleId="TableHeading">
+    <w:name w:val="Table Heading"/>
+    <w:basedOn w:val="TableContents"/>
+    <w:qFormat/>
+    <w:pPr>
+      <w:suppressLineNumbers/>
+      <w:jc w:val="center"/>
+    </w:pPr>
+    <w:rPr>
+      <w:b/>
+      <w:bCs/>
     </w:rPr>
   </w:style>
   <w:style w:type="numbering" w:styleId="Ningunalista" w:default="1">

</xml_diff>

<commit_message>
se actualiza analisis del negocio wifi
</commit_message>
<xml_diff>
--- a/10DICIEMBRE2025-Entregables/ANÁLISIS DE NEGOCIO ZONAS WIFI PARA TOMA DE DECISIONES_v2.docx
+++ b/10DICIEMBRE2025-Entregables/ANÁLISIS DE NEGOCIO ZONAS WIFI PARA TOMA DE DECISIONES_v2.docx
@@ -1,6 +1,6 @@
 
 <file path=word/document.xml><?xml version="1.0" encoding="utf-8"?>
-<w:document xmlns:o="urn:schemas-microsoft-com:office:office" xmlns:r="http://schemas.openxmlformats.org/officeDocument/2006/relationships" xmlns:v="urn:schemas-microsoft-com:vml" xmlns:w="http://schemas.openxmlformats.org/wordprocessingml/2006/main" xmlns:w10="urn:schemas-microsoft-com:office:word" xmlns:wp="http://schemas.openxmlformats.org/drawingml/2006/wordprocessingDrawing" xmlns:wps="http://schemas.microsoft.com/office/word/2010/wordprocessingShape" xmlns:wpg="http://schemas.microsoft.com/office/word/2010/wordprocessingGroup" xmlns:mc="http://schemas.openxmlformats.org/markup-compatibility/2006" xmlns:wp14="http://schemas.microsoft.com/office/word/2010/wordprocessingDrawing" xmlns:w14="http://schemas.microsoft.com/office/word/2010/wordml" xmlns:w15="http://schemas.microsoft.com/office/word/2012/wordml" mc:Ignorable="w14 wp14 w15">
+<w:document xmlns:o="urn:schemas-microsoft-com:office:office" xmlns:r="http://schemas.openxmlformats.org/officeDocument/2006/relationships" xmlns:v="urn:schemas-microsoft-com:vml" xmlns:w="http://schemas.openxmlformats.org/wordprocessingml/2006/main" xmlns:w10="urn:schemas-microsoft-com:office:word" xmlns:wp="http://schemas.openxmlformats.org/drawingml/2006/wordprocessingDrawing" xmlns:pic="http://schemas.openxmlformats.org/drawingml/2006/picture" xmlns:wps="http://schemas.microsoft.com/office/word/2010/wordprocessingShape" xmlns:wpg="http://schemas.microsoft.com/office/word/2010/wordprocessingGroup" xmlns:mc="http://schemas.openxmlformats.org/markup-compatibility/2006" xmlns:wp14="http://schemas.microsoft.com/office/word/2010/wordprocessingDrawing" xmlns:w14="http://schemas.microsoft.com/office/word/2010/wordml" xmlns:w15="http://schemas.microsoft.com/office/word/2012/wordml" mc:Ignorable="w14 wp14 w15">
   <w:body>
     <w:p>
       <w:pPr>
@@ -566,7 +566,7 @@
           <w:bottom w:w="0" w:type="dxa"/>
           <w:right w:w="108" w:type="dxa"/>
         </w:tblCellMar>
-        <w:tblLook w:val="04a0" w:noHBand="0" w:noVBand="1" w:firstColumn="1" w:lastRow="0" w:lastColumn="0" w:firstRow="1"/>
+        <w:tblLook w:firstRow="1" w:noVBand="1" w:lastRow="0" w:firstColumn="1" w:lastColumn="0" w:noHBand="0" w:val="04a0"/>
       </w:tblPr>
       <w:tblGrid>
         <w:gridCol w:w="1747"/>
@@ -2505,27 +2505,7 @@
           <w:sz w:val="22"/>
           <w:szCs w:val="22"/>
         </w:rPr>
-        <w:t>TOP 10 ZONAS CON M</w:t>
-      </w:r>
-      <w:r>
-        <w:rPr>
-          <w:rFonts w:ascii="Arial" w:hAnsi="Arial"/>
-          <w:b/>
-          <w:bCs/>
-          <w:sz w:val="22"/>
-          <w:szCs w:val="22"/>
-        </w:rPr>
-        <w:t>ENOS</w:t>
-      </w:r>
-      <w:r>
-        <w:rPr>
-          <w:rFonts w:ascii="Arial" w:hAnsi="Arial"/>
-          <w:b/>
-          <w:bCs/>
-          <w:sz w:val="22"/>
-          <w:szCs w:val="22"/>
-        </w:rPr>
-        <w:t xml:space="preserve"> CONEXIONES</w:t>
+        <w:t>TOP 10 ZONAS CON MENOS CONEXIONES</w:t>
       </w:r>
     </w:p>
     <w:p>
@@ -2558,7 +2538,7 @@
           <w:bottom w:w="0" w:type="dxa"/>
           <w:right w:w="108" w:type="dxa"/>
         </w:tblCellMar>
-        <w:tblLook w:val="04a0" w:noHBand="0" w:noVBand="1" w:firstColumn="1" w:lastRow="0" w:lastColumn="0" w:firstRow="1"/>
+        <w:tblLook w:firstRow="1" w:noVBand="1" w:lastRow="0" w:firstColumn="1" w:lastColumn="0" w:noHBand="0" w:val="04a0"/>
       </w:tblPr>
       <w:tblGrid>
         <w:gridCol w:w="1747"/>
@@ -3094,7 +3074,7 @@
                 <w:szCs w:val="22"/>
                 <w:lang w:val="es-CO" w:eastAsia="en-US" w:bidi="ar-SA"/>
               </w:rPr>
-              <w:t xml:space="preserve">16,945 </w:t>
+              <w:t>16,945</w:t>
             </w:r>
           </w:p>
         </w:tc>
@@ -3776,7 +3756,7 @@
                 <w:szCs w:val="22"/>
                 <w:lang w:val="es-CO" w:eastAsia="en-US" w:bidi="ar-SA"/>
               </w:rPr>
-              <w:t xml:space="preserve">16.3 conexiones/día </w:t>
+              <w:t>16.3 conexiones/día</w:t>
             </w:r>
           </w:p>
         </w:tc>
@@ -4566,8 +4546,139 @@
           <w:sz w:val="22"/>
           <w:szCs w:val="22"/>
         </w:rPr>
-        <w:t xml:space="preserve">ZONA </w:t>
-      </w:r>
+        <w:t>ZONA CON MAYOR RENTABILIDAD:</w:t>
+      </w:r>
+    </w:p>
+    <w:p>
+      <w:pPr>
+        <w:pStyle w:val="Normal"/>
+        <w:rPr>
+          <w:rFonts w:ascii="Arial" w:hAnsi="Arial"/>
+          <w:sz w:val="22"/>
+          <w:szCs w:val="22"/>
+        </w:rPr>
+      </w:pPr>
+      <w:r>
+        <w:rPr>
+          <w:rFonts w:ascii="Arial" w:hAnsi="Arial"/>
+          <w:sz w:val="22"/>
+          <w:szCs w:val="22"/>
+        </w:rPr>
+        <w:t xml:space="preserve">   </w:t>
+      </w:r>
+      <w:r>
+        <w:rPr>
+          <w:rFonts w:ascii="Arial" w:hAnsi="Arial"/>
+          <w:sz w:val="22"/>
+          <w:szCs w:val="22"/>
+        </w:rPr>
+        <w:t>ZW Parque Barrio Obrero</w:t>
+      </w:r>
+    </w:p>
+    <w:p>
+      <w:pPr>
+        <w:pStyle w:val="Normal"/>
+        <w:rPr>
+          <w:rFonts w:ascii="Arial" w:hAnsi="Arial"/>
+          <w:sz w:val="22"/>
+          <w:szCs w:val="22"/>
+        </w:rPr>
+      </w:pPr>
+      <w:r>
+        <w:rPr>
+          <w:rFonts w:ascii="Arial" w:hAnsi="Arial"/>
+          <w:sz w:val="22"/>
+          <w:szCs w:val="22"/>
+        </w:rPr>
+        <w:t xml:space="preserve">   • </w:t>
+      </w:r>
+      <w:r>
+        <w:rPr>
+          <w:rFonts w:ascii="Arial" w:hAnsi="Arial"/>
+          <w:sz w:val="22"/>
+          <w:szCs w:val="22"/>
+        </w:rPr>
+        <w:t>Esta zona genera 4,467.95 GB y 107,014 conexiones</w:t>
+      </w:r>
+    </w:p>
+    <w:p>
+      <w:pPr>
+        <w:pStyle w:val="Normal"/>
+        <w:rPr>
+          <w:rFonts w:ascii="Arial" w:hAnsi="Arial"/>
+          <w:sz w:val="22"/>
+          <w:szCs w:val="22"/>
+        </w:rPr>
+      </w:pPr>
+      <w:r>
+        <w:rPr>
+          <w:rFonts w:ascii="Arial" w:hAnsi="Arial"/>
+          <w:sz w:val="22"/>
+          <w:szCs w:val="22"/>
+        </w:rPr>
+        <w:t xml:space="preserve">   • </w:t>
+      </w:r>
+      <w:r>
+        <w:rPr>
+          <w:rFonts w:ascii="Arial" w:hAnsi="Arial"/>
+          <w:sz w:val="22"/>
+          <w:szCs w:val="22"/>
+        </w:rPr>
+        <w:t>Representa un modelo a replicar en otras zonas</w:t>
+      </w:r>
+    </w:p>
+    <w:p>
+      <w:pPr>
+        <w:pStyle w:val="Normal"/>
+        <w:rPr>
+          <w:rFonts w:ascii="Arial" w:hAnsi="Arial"/>
+          <w:sz w:val="22"/>
+          <w:szCs w:val="22"/>
+        </w:rPr>
+      </w:pPr>
+      <w:r>
+        <w:rPr>
+          <w:rFonts w:ascii="Arial" w:hAnsi="Arial"/>
+          <w:sz w:val="22"/>
+          <w:szCs w:val="22"/>
+        </w:rPr>
+        <w:t xml:space="preserve">   • </w:t>
+      </w:r>
+      <w:r>
+        <w:rPr>
+          <w:rFonts w:ascii="Arial" w:hAnsi="Arial"/>
+          <w:sz w:val="22"/>
+          <w:szCs w:val="22"/>
+        </w:rPr>
+        <w:t>Considerar inversión adicional para mantener/mejorar servicio</w:t>
+      </w:r>
+    </w:p>
+    <w:p>
+      <w:pPr>
+        <w:pStyle w:val="Normal"/>
+        <w:rPr>
+          <w:rFonts w:ascii="Arial" w:hAnsi="Arial"/>
+          <w:sz w:val="22"/>
+          <w:szCs w:val="22"/>
+        </w:rPr>
+      </w:pPr>
+      <w:r>
+        <w:rPr>
+          <w:rFonts w:ascii="Arial" w:hAnsi="Arial"/>
+          <w:sz w:val="22"/>
+          <w:szCs w:val="22"/>
+        </w:rPr>
+      </w:r>
+    </w:p>
+    <w:p>
+      <w:pPr>
+        <w:pStyle w:val="Normal"/>
+        <w:rPr>
+          <w:rFonts w:ascii="Arial" w:hAnsi="Arial"/>
+          <w:sz w:val="22"/>
+          <w:szCs w:val="22"/>
+        </w:rPr>
+      </w:pPr>
       <w:r>
         <w:rPr>
           <w:rFonts w:ascii="Arial" w:hAnsi="Arial"/>
@@ -4576,17 +4687,7 @@
           <w:sz w:val="22"/>
           <w:szCs w:val="22"/>
         </w:rPr>
-        <w:t>CON MAYOR RENTABILIDAD</w:t>
-      </w:r>
-      <w:r>
-        <w:rPr>
-          <w:rFonts w:ascii="Arial" w:hAnsi="Arial"/>
-          <w:b/>
-          <w:bCs/>
-          <w:sz w:val="22"/>
-          <w:szCs w:val="22"/>
-        </w:rPr>
-        <w:t>:</w:t>
+        <w:t>ZONA CON MENOR RENTABILIDAD:</w:t>
       </w:r>
     </w:p>
     <w:p>
@@ -4612,7 +4713,7 @@
           <w:sz w:val="22"/>
           <w:szCs w:val="22"/>
         </w:rPr>
-        <w:t>ZW Parque Barrio Obrero</w:t>
+        <w:t>ZW Parque Pizamos</w:t>
       </w:r>
     </w:p>
     <w:p>
@@ -4638,164 +4739,7 @@
           <w:sz w:val="22"/>
           <w:szCs w:val="22"/>
         </w:rPr>
-        <w:t>Esta zona genera 4,467.95 GB y 107,014 conexiones</w:t>
-      </w:r>
-    </w:p>
-    <w:p>
-      <w:pPr>
-        <w:pStyle w:val="Normal"/>
-        <w:rPr>
-          <w:rFonts w:ascii="Arial" w:hAnsi="Arial"/>
-          <w:sz w:val="22"/>
-          <w:szCs w:val="22"/>
-        </w:rPr>
-      </w:pPr>
-      <w:r>
-        <w:rPr>
-          <w:rFonts w:ascii="Arial" w:hAnsi="Arial"/>
-          <w:sz w:val="22"/>
-          <w:szCs w:val="22"/>
-        </w:rPr>
-        <w:t xml:space="preserve">   • </w:t>
-      </w:r>
-      <w:r>
-        <w:rPr>
-          <w:rFonts w:ascii="Arial" w:hAnsi="Arial"/>
-          <w:sz w:val="22"/>
-          <w:szCs w:val="22"/>
-        </w:rPr>
-        <w:t>Representa un modelo a replicar en otras zonas</w:t>
-      </w:r>
-    </w:p>
-    <w:p>
-      <w:pPr>
-        <w:pStyle w:val="Normal"/>
-        <w:rPr>
-          <w:rFonts w:ascii="Arial" w:hAnsi="Arial"/>
-          <w:sz w:val="22"/>
-          <w:szCs w:val="22"/>
-        </w:rPr>
-      </w:pPr>
-      <w:r>
-        <w:rPr>
-          <w:rFonts w:ascii="Arial" w:hAnsi="Arial"/>
-          <w:sz w:val="22"/>
-          <w:szCs w:val="22"/>
-        </w:rPr>
-        <w:t xml:space="preserve">   • </w:t>
-      </w:r>
-      <w:r>
-        <w:rPr>
-          <w:rFonts w:ascii="Arial" w:hAnsi="Arial"/>
-          <w:sz w:val="22"/>
-          <w:szCs w:val="22"/>
-        </w:rPr>
-        <w:t>Considerar inversión adicional para mantener/mejorar servicio</w:t>
-      </w:r>
-    </w:p>
-    <w:p>
-      <w:pPr>
-        <w:pStyle w:val="Normal"/>
-        <w:rPr>
-          <w:rFonts w:ascii="Arial" w:hAnsi="Arial"/>
-          <w:sz w:val="22"/>
-          <w:szCs w:val="22"/>
-        </w:rPr>
-      </w:pPr>
-      <w:r>
-        <w:rPr>
-          <w:rFonts w:ascii="Arial" w:hAnsi="Arial"/>
-          <w:sz w:val="22"/>
-          <w:szCs w:val="22"/>
-        </w:rPr>
-      </w:r>
-    </w:p>
-    <w:p>
-      <w:pPr>
-        <w:pStyle w:val="Normal"/>
-        <w:rPr>
-          <w:rFonts w:ascii="Arial" w:hAnsi="Arial"/>
-          <w:sz w:val="22"/>
-          <w:szCs w:val="22"/>
-        </w:rPr>
-      </w:pPr>
-      <w:r>
-        <w:rPr>
-          <w:rFonts w:ascii="Arial" w:hAnsi="Arial"/>
-          <w:b/>
-          <w:bCs/>
-          <w:sz w:val="22"/>
-          <w:szCs w:val="22"/>
-        </w:rPr>
-        <w:t>ZONA CON MENOR RENTABILIDAD:</w:t>
-      </w:r>
-    </w:p>
-    <w:p>
-      <w:pPr>
-        <w:pStyle w:val="Normal"/>
-        <w:rPr>
-          <w:rFonts w:ascii="Arial" w:hAnsi="Arial"/>
-          <w:sz w:val="22"/>
-          <w:szCs w:val="22"/>
-        </w:rPr>
-      </w:pPr>
-      <w:r>
-        <w:rPr>
-          <w:rFonts w:ascii="Arial" w:hAnsi="Arial"/>
-          <w:sz w:val="22"/>
-          <w:szCs w:val="22"/>
-        </w:rPr>
-        <w:t xml:space="preserve">   </w:t>
-      </w:r>
-      <w:r>
-        <w:rPr>
-          <w:rFonts w:ascii="Arial" w:hAnsi="Arial"/>
-          <w:sz w:val="22"/>
-          <w:szCs w:val="22"/>
-        </w:rPr>
-        <w:t>ZW Parque Pizamos</w:t>
-      </w:r>
-    </w:p>
-    <w:p>
-      <w:pPr>
-        <w:pStyle w:val="Normal"/>
-        <w:rPr>
-          <w:rFonts w:ascii="Arial" w:hAnsi="Arial"/>
-          <w:sz w:val="22"/>
-          <w:szCs w:val="22"/>
-        </w:rPr>
-      </w:pPr>
-      <w:r>
-        <w:rPr>
-          <w:rFonts w:ascii="Arial" w:hAnsi="Arial"/>
-          <w:sz w:val="22"/>
-          <w:szCs w:val="22"/>
-        </w:rPr>
-        <w:t xml:space="preserve">   • </w:t>
-      </w:r>
-      <w:r>
-        <w:rPr>
-          <w:rFonts w:ascii="Arial" w:hAnsi="Arial"/>
-          <w:sz w:val="22"/>
-          <w:szCs w:val="22"/>
-        </w:rPr>
-        <w:t>Genera solo 383.32 GB y 4,65</w:t>
-      </w:r>
-      <w:r>
-        <w:rPr>
-          <w:rFonts w:ascii="Arial" w:hAnsi="Arial"/>
-          <w:sz w:val="22"/>
-          <w:szCs w:val="22"/>
-        </w:rPr>
-        <w:t>4</w:t>
-      </w:r>
-      <w:r>
-        <w:rPr>
-          <w:rFonts w:ascii="Arial" w:hAnsi="Arial"/>
-          <w:sz w:val="22"/>
-          <w:szCs w:val="22"/>
-        </w:rPr>
-        <w:t xml:space="preserve"> conexiones</w:t>
+        <w:t>Genera solo 383.32 GB y 4,654 conexiones</w:t>
       </w:r>
     </w:p>
     <w:p>
@@ -5320,8 +5264,8 @@
         </w:tblCellMar>
       </w:tblPr>
       <w:tblGrid>
-        <w:gridCol w:w="3774"/>
-        <w:gridCol w:w="1158"/>
+        <w:gridCol w:w="3772"/>
+        <w:gridCol w:w="1160"/>
         <w:gridCol w:w="3604"/>
       </w:tblGrid>
       <w:tr>
@@ -5330,7 +5274,7 @@
         </w:trPr>
         <w:tc>
           <w:tcPr>
-            <w:tcW w:w="3774" w:type="dxa"/>
+            <w:tcW w:w="3772" w:type="dxa"/>
             <w:tcBorders/>
             <w:vAlign w:val="bottom"/>
           </w:tcPr>
@@ -5362,7 +5306,7 @@
         </w:tc>
         <w:tc>
           <w:tcPr>
-            <w:tcW w:w="1158" w:type="dxa"/>
+            <w:tcW w:w="1160" w:type="dxa"/>
             <w:tcBorders/>
             <w:vAlign w:val="bottom"/>
           </w:tcPr>
@@ -5431,7 +5375,7 @@
         </w:trPr>
         <w:tc>
           <w:tcPr>
-            <w:tcW w:w="3774" w:type="dxa"/>
+            <w:tcW w:w="3772" w:type="dxa"/>
             <w:tcBorders/>
             <w:vAlign w:val="bottom"/>
           </w:tcPr>
@@ -5462,7 +5406,7 @@
         </w:tc>
         <w:tc>
           <w:tcPr>
-            <w:tcW w:w="1158" w:type="dxa"/>
+            <w:tcW w:w="1160" w:type="dxa"/>
             <w:tcBorders/>
             <w:vAlign w:val="bottom"/>
           </w:tcPr>
@@ -5529,7 +5473,7 @@
         </w:trPr>
         <w:tc>
           <w:tcPr>
-            <w:tcW w:w="3774" w:type="dxa"/>
+            <w:tcW w:w="3772" w:type="dxa"/>
             <w:tcBorders/>
             <w:vAlign w:val="bottom"/>
           </w:tcPr>
@@ -5560,7 +5504,7 @@
         </w:tc>
         <w:tc>
           <w:tcPr>
-            <w:tcW w:w="1158" w:type="dxa"/>
+            <w:tcW w:w="1160" w:type="dxa"/>
             <w:tcBorders/>
             <w:vAlign w:val="bottom"/>
           </w:tcPr>
@@ -5627,7 +5571,7 @@
         </w:trPr>
         <w:tc>
           <w:tcPr>
-            <w:tcW w:w="3774" w:type="dxa"/>
+            <w:tcW w:w="3772" w:type="dxa"/>
             <w:tcBorders/>
             <w:vAlign w:val="bottom"/>
           </w:tcPr>
@@ -5658,7 +5602,7 @@
         </w:tc>
         <w:tc>
           <w:tcPr>
-            <w:tcW w:w="1158" w:type="dxa"/>
+            <w:tcW w:w="1160" w:type="dxa"/>
             <w:tcBorders/>
             <w:vAlign w:val="bottom"/>
           </w:tcPr>
@@ -5725,7 +5669,7 @@
         </w:trPr>
         <w:tc>
           <w:tcPr>
-            <w:tcW w:w="3774" w:type="dxa"/>
+            <w:tcW w:w="3772" w:type="dxa"/>
             <w:tcBorders/>
             <w:vAlign w:val="bottom"/>
           </w:tcPr>
@@ -5756,7 +5700,7 @@
         </w:tc>
         <w:tc>
           <w:tcPr>
-            <w:tcW w:w="1158" w:type="dxa"/>
+            <w:tcW w:w="1160" w:type="dxa"/>
             <w:tcBorders/>
             <w:vAlign w:val="bottom"/>
           </w:tcPr>
@@ -5823,7 +5767,7 @@
         </w:trPr>
         <w:tc>
           <w:tcPr>
-            <w:tcW w:w="3774" w:type="dxa"/>
+            <w:tcW w:w="3772" w:type="dxa"/>
             <w:tcBorders/>
             <w:vAlign w:val="bottom"/>
           </w:tcPr>
@@ -5854,7 +5798,7 @@
         </w:tc>
         <w:tc>
           <w:tcPr>
-            <w:tcW w:w="1158" w:type="dxa"/>
+            <w:tcW w:w="1160" w:type="dxa"/>
             <w:tcBorders/>
             <w:vAlign w:val="bottom"/>
           </w:tcPr>
@@ -5921,7 +5865,7 @@
         </w:trPr>
         <w:tc>
           <w:tcPr>
-            <w:tcW w:w="3774" w:type="dxa"/>
+            <w:tcW w:w="3772" w:type="dxa"/>
             <w:tcBorders/>
             <w:vAlign w:val="bottom"/>
           </w:tcPr>
@@ -5952,7 +5896,7 @@
         </w:tc>
         <w:tc>
           <w:tcPr>
-            <w:tcW w:w="1158" w:type="dxa"/>
+            <w:tcW w:w="1160" w:type="dxa"/>
             <w:tcBorders/>
             <w:vAlign w:val="bottom"/>
           </w:tcPr>
@@ -6019,7 +5963,7 @@
         </w:trPr>
         <w:tc>
           <w:tcPr>
-            <w:tcW w:w="3774" w:type="dxa"/>
+            <w:tcW w:w="3772" w:type="dxa"/>
             <w:tcBorders/>
             <w:vAlign w:val="bottom"/>
           </w:tcPr>
@@ -6050,7 +5994,7 @@
         </w:tc>
         <w:tc>
           <w:tcPr>
-            <w:tcW w:w="1158" w:type="dxa"/>
+            <w:tcW w:w="1160" w:type="dxa"/>
             <w:tcBorders/>
             <w:vAlign w:val="bottom"/>
           </w:tcPr>
@@ -6117,7 +6061,7 @@
         </w:trPr>
         <w:tc>
           <w:tcPr>
-            <w:tcW w:w="3774" w:type="dxa"/>
+            <w:tcW w:w="3772" w:type="dxa"/>
             <w:tcBorders/>
             <w:vAlign w:val="bottom"/>
           </w:tcPr>
@@ -6148,7 +6092,7 @@
         </w:tc>
         <w:tc>
           <w:tcPr>
-            <w:tcW w:w="1158" w:type="dxa"/>
+            <w:tcW w:w="1160" w:type="dxa"/>
             <w:tcBorders/>
             <w:vAlign w:val="bottom"/>
           </w:tcPr>
@@ -6215,7 +6159,7 @@
         </w:trPr>
         <w:tc>
           <w:tcPr>
-            <w:tcW w:w="3774" w:type="dxa"/>
+            <w:tcW w:w="3772" w:type="dxa"/>
             <w:tcBorders/>
             <w:vAlign w:val="bottom"/>
           </w:tcPr>
@@ -6246,7 +6190,7 @@
         </w:tc>
         <w:tc>
           <w:tcPr>
-            <w:tcW w:w="1158" w:type="dxa"/>
+            <w:tcW w:w="1160" w:type="dxa"/>
             <w:tcBorders/>
             <w:vAlign w:val="bottom"/>
           </w:tcPr>
@@ -6313,7 +6257,7 @@
         </w:trPr>
         <w:tc>
           <w:tcPr>
-            <w:tcW w:w="3774" w:type="dxa"/>
+            <w:tcW w:w="3772" w:type="dxa"/>
             <w:tcBorders/>
             <w:vAlign w:val="bottom"/>
           </w:tcPr>
@@ -6344,7 +6288,7 @@
         </w:tc>
         <w:tc>
           <w:tcPr>
-            <w:tcW w:w="1158" w:type="dxa"/>
+            <w:tcW w:w="1160" w:type="dxa"/>
             <w:tcBorders/>
             <w:vAlign w:val="bottom"/>
           </w:tcPr>
@@ -7480,15 +7424,7 @@
                 <w:sz w:val="22"/>
                 <w:szCs w:val="22"/>
               </w:rPr>
-              <w:t xml:space="preserve">ZW </w:t>
-            </w:r>
-            <w:r>
-              <w:rPr>
-                <w:rFonts w:ascii="Arial" w:hAnsi="Arial"/>
-                <w:sz w:val="22"/>
-                <w:szCs w:val="22"/>
-              </w:rPr>
-              <w:t>El Saladito</w:t>
+              <w:t>ZW El Saladito</w:t>
             </w:r>
           </w:p>
         </w:tc>
@@ -7586,15 +7522,7 @@
                 <w:sz w:val="22"/>
                 <w:szCs w:val="22"/>
               </w:rPr>
-              <w:t xml:space="preserve">ZW </w:t>
-            </w:r>
-            <w:r>
-              <w:rPr>
-                <w:rFonts w:ascii="Arial" w:hAnsi="Arial"/>
-                <w:sz w:val="22"/>
-                <w:szCs w:val="22"/>
-              </w:rPr>
-              <w:t>La Elvira</w:t>
+              <w:t>ZW La Elvira</w:t>
             </w:r>
           </w:p>
         </w:tc>
@@ -7692,15 +7620,7 @@
                 <w:sz w:val="22"/>
                 <w:szCs w:val="22"/>
               </w:rPr>
-              <w:t xml:space="preserve">ZW </w:t>
-            </w:r>
-            <w:r>
-              <w:rPr>
-                <w:rFonts w:ascii="Arial" w:hAnsi="Arial"/>
-                <w:sz w:val="22"/>
-                <w:szCs w:val="22"/>
-              </w:rPr>
-              <w:t>La Castilla</w:t>
+              <w:t>ZW La Castilla</w:t>
             </w:r>
           </w:p>
         </w:tc>
@@ -7979,7 +7899,7 @@
             <wp:extent cx="5612130" cy="915035"/>
             <wp:effectExtent l="0" t="0" r="0" b="0"/>
             <wp:wrapSquare wrapText="largest"/>
-            <wp:docPr id="1" name="Imagen1" descr=""/>
+            <wp:docPr id="1" name="Imagen1"/>
             <wp:cNvGraphicFramePr>
               <a:graphicFrameLocks xmlns:a="http://schemas.openxmlformats.org/drawingml/2006/main" noChangeAspect="1"/>
             </wp:cNvGraphicFramePr>
@@ -7987,7 +7907,7 @@
               <a:graphicData uri="http://schemas.openxmlformats.org/drawingml/2006/picture">
                 <pic:pic xmlns:pic="http://schemas.openxmlformats.org/drawingml/2006/picture">
                   <pic:nvPicPr>
-                    <pic:cNvPr id="1" name="Imagen1" descr=""/>
+                    <pic:cNvPr id="1" name="Imagen1"/>
                     <pic:cNvPicPr>
                       <a:picLocks noChangeAspect="1" noChangeArrowheads="1"/>
                     </pic:cNvPicPr>
@@ -8006,6 +7926,7 @@
                     <a:prstGeom prst="rect">
                       <a:avLst/>
                     </a:prstGeom>
+                    <a:noFill/>
                   </pic:spPr>
                 </pic:pic>
               </a:graphicData>
@@ -8178,7 +8099,7 @@
             <wp:extent cx="5612130" cy="906145"/>
             <wp:effectExtent l="0" t="0" r="0" b="0"/>
             <wp:wrapSquare wrapText="largest"/>
-            <wp:docPr id="2" name="Imagen2" descr=""/>
+            <wp:docPr id="2" name="Imagen2"/>
             <wp:cNvGraphicFramePr>
               <a:graphicFrameLocks xmlns:a="http://schemas.openxmlformats.org/drawingml/2006/main" noChangeAspect="1"/>
             </wp:cNvGraphicFramePr>
@@ -8186,7 +8107,7 @@
               <a:graphicData uri="http://schemas.openxmlformats.org/drawingml/2006/picture">
                 <pic:pic xmlns:pic="http://schemas.openxmlformats.org/drawingml/2006/picture">
                   <pic:nvPicPr>
-                    <pic:cNvPr id="2" name="Imagen2" descr=""/>
+                    <pic:cNvPr id="2" name="Imagen2"/>
                     <pic:cNvPicPr>
                       <a:picLocks noChangeAspect="1" noChangeArrowheads="1"/>
                     </pic:cNvPicPr>
@@ -8205,6 +8126,7 @@
                     <a:prstGeom prst="rect">
                       <a:avLst/>
                     </a:prstGeom>
+                    <a:noFill/>
                   </pic:spPr>
                 </pic:pic>
               </a:graphicData>
@@ -8667,7 +8589,7 @@
           <w:bottom w:w="0" w:type="dxa"/>
           <w:right w:w="108" w:type="dxa"/>
         </w:tblCellMar>
-        <w:tblLook w:val="04a0" w:noHBand="0" w:noVBand="1" w:firstColumn="1" w:lastRow="0" w:lastColumn="0" w:firstRow="1"/>
+        <w:tblLook w:firstRow="1" w:noVBand="1" w:lastRow="0" w:firstColumn="1" w:lastColumn="0" w:noHBand="0" w:val="04a0"/>
       </w:tblPr>
       <w:tblGrid>
         <w:gridCol w:w="1747"/>
@@ -9667,27 +9589,7 @@
                 <w:szCs w:val="22"/>
                 <w:lang w:val="es-CO" w:eastAsia="en-US" w:bidi="ar-SA"/>
               </w:rPr>
-              <w:t xml:space="preserve">52. </w:t>
-            </w:r>
-            <w:r>
-              <w:rPr>
-                <w:rFonts w:eastAsia="Aptos" w:cs="" w:ascii="Arial" w:hAnsi="Arial"/>
-                <w:kern w:val="2"/>
-                <w:sz w:val="22"/>
-                <w:szCs w:val="22"/>
-                <w:lang w:val="es-CO" w:eastAsia="en-US" w:bidi="ar-SA"/>
-              </w:rPr>
-              <w:t xml:space="preserve">ZW </w:t>
-            </w:r>
-            <w:r>
-              <w:rPr>
-                <w:rFonts w:eastAsia="Aptos" w:cs="" w:ascii="Arial" w:hAnsi="Arial"/>
-                <w:kern w:val="2"/>
-                <w:sz w:val="22"/>
-                <w:szCs w:val="22"/>
-                <w:lang w:val="es-CO" w:eastAsia="en-US" w:bidi="ar-SA"/>
-              </w:rPr>
-              <w:t>El Saladito</w:t>
+              <w:t>52. ZW El Saladito</w:t>
             </w:r>
           </w:p>
         </w:tc>
@@ -10593,6 +10495,23 @@
       <w:r>
         <w:rPr>
           <w:rFonts w:ascii="Arial" w:hAnsi="Arial"/>
+          <w:sz w:val="22"/>
+          <w:szCs w:val="22"/>
+        </w:rPr>
+      </w:r>
+    </w:p>
+    <w:p>
+      <w:pPr>
+        <w:pStyle w:val="Normal"/>
+        <w:rPr>
+          <w:rFonts w:ascii="Arial" w:hAnsi="Arial"/>
+          <w:sz w:val="22"/>
+          <w:szCs w:val="22"/>
+        </w:rPr>
+      </w:pPr>
+      <w:r>
+        <w:rPr>
+          <w:rFonts w:ascii="Arial" w:hAnsi="Arial"/>
           <w:b/>
           <w:bCs/>
           <w:i/>
@@ -10600,16 +10519,138 @@
           <w:sz w:val="22"/>
           <w:szCs w:val="22"/>
         </w:rPr>
-        <w:t>Las predicciones de dichas zonas más rentables permite a la alcaldía de Cali organizar con anterioridad eventos públicos con seguridad de causar un gran impacto a la comunidad y con la confidencia de que va a alcanzar una audiencia muy amplia.</w:t>
-      </w:r>
-    </w:p>
-    <w:p>
-      <w:pPr>
-        <w:pStyle w:val="Normal"/>
-        <w:rPr/>
-      </w:pPr>
-      <w:r>
-        <w:rPr/>
+        <w:t xml:space="preserve">Aprovechamiento eficiente de la infraestructura existente </w:t>
+      </w:r>
+      <w:r>
+        <w:rPr>
+          <w:rFonts w:ascii="Arial" w:hAnsi="Arial"/>
+          <w:b/>
+          <w:bCs/>
+          <w:i/>
+          <w:iCs/>
+          <w:sz w:val="22"/>
+          <w:szCs w:val="22"/>
+        </w:rPr>
+        <w:t>debido a la predicción</w:t>
+      </w:r>
+    </w:p>
+    <w:p>
+      <w:pPr>
+        <w:pStyle w:val="Normal"/>
+        <w:rPr>
+          <w:rFonts w:ascii="Arial" w:hAnsi="Arial"/>
+          <w:sz w:val="22"/>
+          <w:szCs w:val="22"/>
+        </w:rPr>
+      </w:pPr>
+      <w:r>
+        <w:rPr>
+          <w:rFonts w:ascii="Arial" w:hAnsi="Arial"/>
+          <w:b/>
+          <w:bCs/>
+          <w:i/>
+          <w:iCs/>
+          <w:sz w:val="22"/>
+          <w:szCs w:val="22"/>
+        </w:rPr>
+        <w:t xml:space="preserve">Las predicciones de dichas zonas más rentables permite a la alcaldía de Cali organizar con anterioridad eventos públicos con seguridad de causar un gran impacto a la comunidad y con la confidencia de que va a alcanzar una audiencia muy amplia. </w:t>
+      </w:r>
+      <w:r>
+        <w:rPr>
+          <w:rFonts w:ascii="Arial" w:hAnsi="Arial"/>
+          <w:b/>
+          <w:bCs/>
+          <w:i/>
+          <w:iCs/>
+          <w:sz w:val="22"/>
+          <w:szCs w:val="22"/>
+        </w:rPr>
+        <w:t>Permite también la Redistribución de la arquitectura de red y de los recursos de conectividad, trasladando capacidad instalada (ancho de banda y puntos de acceso) desde zonas WiFi con baja demanda hacia zonas con mayor nivel de uso, en el marco de una planificación de capacidad por zona.</w:t>
+      </w:r>
+    </w:p>
+    <w:p>
+      <w:pPr>
+        <w:pStyle w:val="Normal"/>
+        <w:rPr>
+          <w:rFonts w:ascii="Arial" w:hAnsi="Arial"/>
+          <w:b/>
+          <w:bCs/>
+          <w:i/>
+          <w:i/>
+          <w:iCs/>
+          <w:sz w:val="22"/>
+          <w:szCs w:val="22"/>
+          <w:highlight w:val="none"/>
+          <w:shd w:fill="auto" w:val="clear"/>
+        </w:rPr>
+      </w:pPr>
+      <w:r>
+        <w:rPr>
+          <w:rFonts w:ascii="Arial" w:hAnsi="Arial"/>
+          <w:b/>
+          <w:bCs/>
+          <w:i/>
+          <w:iCs/>
+          <w:sz w:val="22"/>
+          <w:szCs w:val="22"/>
+          <w:shd w:fill="auto" w:val="clear"/>
+        </w:rPr>
+        <w:t xml:space="preserve">Con la prediccion de trafico podemos ver si hay sobrecapacidad o capacidad ociosa </w:t>
+      </w:r>
+      <w:r>
+        <w:rPr>
+          <w:rFonts w:ascii="Arial" w:hAnsi="Arial"/>
+          <w:b/>
+          <w:bCs/>
+          <w:i/>
+          <w:iCs/>
+          <w:sz w:val="22"/>
+          <w:szCs w:val="22"/>
+          <w:shd w:fill="auto" w:val="clear"/>
+        </w:rPr>
+        <w:t>y también s</w:t>
+      </w:r>
+      <w:r>
+        <w:rPr>
+          <w:rFonts w:ascii="Arial" w:hAnsi="Arial"/>
+          <w:b/>
+          <w:bCs/>
+          <w:i/>
+          <w:iCs/>
+          <w:sz w:val="22"/>
+          <w:szCs w:val="22"/>
+          <w:shd w:fill="auto" w:val="clear"/>
+        </w:rPr>
+        <w:t>i tenemos capacidad a futuro.</w:t>
+      </w:r>
+    </w:p>
+    <w:p>
+      <w:pPr>
+        <w:pStyle w:val="Normal"/>
+        <w:rPr>
+          <w:rFonts w:ascii="Arial" w:hAnsi="Arial"/>
+          <w:b/>
+          <w:bCs/>
+          <w:i/>
+          <w:i/>
+          <w:iCs/>
+          <w:sz w:val="22"/>
+          <w:szCs w:val="22"/>
+          <w:highlight w:val="none"/>
+          <w:shd w:fill="auto" w:val="clear"/>
+        </w:rPr>
+      </w:pPr>
+      <w:r>
+        <w:rPr>
+          <w:rFonts w:ascii="Arial" w:hAnsi="Arial"/>
+          <w:b/>
+          <w:bCs/>
+          <w:i/>
+          <w:iCs/>
+          <w:sz w:val="22"/>
+          <w:szCs w:val="22"/>
+          <w:shd w:fill="auto" w:val="clear"/>
+        </w:rPr>
       </w:r>
     </w:p>
     <w:p>
@@ -12277,7 +12318,7 @@
     </w:rPr>
   </w:style>
   <w:style w:type="paragraph" w:styleId="Heading1">
-    <w:name w:val="Heading 1"/>
+    <w:name w:val="heading 1"/>
     <w:basedOn w:val="Normal"/>
     <w:next w:val="Normal"/>
     <w:link w:val="Ttulo1Car"/>
@@ -12292,13 +12333,13 @@
     </w:pPr>
     <w:rPr>
       <w:rFonts w:ascii="Aptos Display" w:hAnsi="Aptos Display" w:eastAsia="" w:cs="" w:asciiTheme="majorHAnsi" w:cstheme="majorBidi" w:eastAsiaTheme="majorEastAsia" w:hAnsiTheme="majorHAnsi"/>
-      <w:color w:val="0F4761" w:themeColor="accent1" w:themeShade="bf"/>
+      <w:color w:themeColor="accent1" w:themeShade="bf" w:val="0F4761"/>
       <w:sz w:val="40"/>
       <w:szCs w:val="40"/>
     </w:rPr>
   </w:style>
   <w:style w:type="paragraph" w:styleId="Heading2">
-    <w:name w:val="Heading 2"/>
+    <w:name w:val="heading 2"/>
     <w:basedOn w:val="Normal"/>
     <w:next w:val="Normal"/>
     <w:link w:val="Ttulo2Car"/>
@@ -12315,13 +12356,13 @@
     </w:pPr>
     <w:rPr>
       <w:rFonts w:ascii="Aptos Display" w:hAnsi="Aptos Display" w:eastAsia="" w:cs="" w:asciiTheme="majorHAnsi" w:cstheme="majorBidi" w:eastAsiaTheme="majorEastAsia" w:hAnsiTheme="majorHAnsi"/>
-      <w:color w:val="0F4761" w:themeColor="accent1" w:themeShade="bf"/>
+      <w:color w:themeColor="accent1" w:themeShade="bf" w:val="0F4761"/>
       <w:sz w:val="32"/>
       <w:szCs w:val="32"/>
     </w:rPr>
   </w:style>
   <w:style w:type="paragraph" w:styleId="Heading3">
-    <w:name w:val="Heading 3"/>
+    <w:name w:val="heading 3"/>
     <w:basedOn w:val="Normal"/>
     <w:next w:val="Normal"/>
     <w:link w:val="Ttulo3Car"/>
@@ -12338,13 +12379,13 @@
     </w:pPr>
     <w:rPr>
       <w:rFonts w:eastAsia="" w:cs="" w:cstheme="majorBidi" w:eastAsiaTheme="majorEastAsia"/>
-      <w:color w:val="0F4761" w:themeColor="accent1" w:themeShade="bf"/>
+      <w:color w:themeColor="accent1" w:themeShade="bf" w:val="0F4761"/>
       <w:sz w:val="28"/>
       <w:szCs w:val="28"/>
     </w:rPr>
   </w:style>
   <w:style w:type="paragraph" w:styleId="Heading4">
-    <w:name w:val="Heading 4"/>
+    <w:name w:val="heading 4"/>
     <w:basedOn w:val="Normal"/>
     <w:next w:val="Normal"/>
     <w:link w:val="Ttulo4Car"/>
@@ -12363,11 +12404,11 @@
       <w:rFonts w:eastAsia="" w:cs="" w:cstheme="majorBidi" w:eastAsiaTheme="majorEastAsia"/>
       <w:i/>
       <w:iCs/>
-      <w:color w:val="0F4761" w:themeColor="accent1" w:themeShade="bf"/>
+      <w:color w:themeColor="accent1" w:themeShade="bf" w:val="0F4761"/>
     </w:rPr>
   </w:style>
   <w:style w:type="paragraph" w:styleId="Heading5">
-    <w:name w:val="Heading 5"/>
+    <w:name w:val="heading 5"/>
     <w:basedOn w:val="Normal"/>
     <w:next w:val="Normal"/>
     <w:link w:val="Ttulo5Car"/>
@@ -12384,11 +12425,11 @@
     </w:pPr>
     <w:rPr>
       <w:rFonts w:eastAsia="" w:cs="" w:cstheme="majorBidi" w:eastAsiaTheme="majorEastAsia"/>
-      <w:color w:val="0F4761" w:themeColor="accent1" w:themeShade="bf"/>
+      <w:color w:themeColor="accent1" w:themeShade="bf" w:val="0F4761"/>
     </w:rPr>
   </w:style>
   <w:style w:type="paragraph" w:styleId="Heading6">
-    <w:name w:val="Heading 6"/>
+    <w:name w:val="heading 6"/>
     <w:basedOn w:val="Normal"/>
     <w:next w:val="Normal"/>
     <w:link w:val="Ttulo6Car"/>
@@ -12407,11 +12448,11 @@
       <w:rFonts w:eastAsia="" w:cs="" w:cstheme="majorBidi" w:eastAsiaTheme="majorEastAsia"/>
       <w:i/>
       <w:iCs/>
-      <w:color w:val="595959" w:themeColor="text1" w:themeTint="a6"/>
+      <w:color w:themeColor="text1" w:themeTint="a6" w:val="595959"/>
     </w:rPr>
   </w:style>
   <w:style w:type="paragraph" w:styleId="Heading7">
-    <w:name w:val="Heading 7"/>
+    <w:name w:val="heading 7"/>
     <w:basedOn w:val="Normal"/>
     <w:next w:val="Normal"/>
     <w:link w:val="Ttulo7Car"/>
@@ -12428,11 +12469,11 @@
     </w:pPr>
     <w:rPr>
       <w:rFonts w:eastAsia="" w:cs="" w:cstheme="majorBidi" w:eastAsiaTheme="majorEastAsia"/>
-      <w:color w:val="595959" w:themeColor="text1" w:themeTint="a6"/>
+      <w:color w:themeColor="text1" w:themeTint="a6" w:val="595959"/>
     </w:rPr>
   </w:style>
   <w:style w:type="paragraph" w:styleId="Heading8">
-    <w:name w:val="Heading 8"/>
+    <w:name w:val="heading 8"/>
     <w:basedOn w:val="Normal"/>
     <w:next w:val="Normal"/>
     <w:link w:val="Ttulo8Car"/>
@@ -12451,11 +12492,11 @@
       <w:rFonts w:eastAsia="" w:cs="" w:cstheme="majorBidi" w:eastAsiaTheme="majorEastAsia"/>
       <w:i/>
       <w:iCs/>
-      <w:color w:val="272727" w:themeColor="text1" w:themeTint="d8"/>
+      <w:color w:themeColor="text1" w:themeTint="d8" w:val="272727"/>
     </w:rPr>
   </w:style>
   <w:style w:type="paragraph" w:styleId="Heading9">
-    <w:name w:val="Heading 9"/>
+    <w:name w:val="heading 9"/>
     <w:basedOn w:val="Normal"/>
     <w:next w:val="Normal"/>
     <w:link w:val="Ttulo9Car"/>
@@ -12472,7 +12513,7 @@
     </w:pPr>
     <w:rPr>
       <w:rFonts w:eastAsia="" w:cs="" w:cstheme="majorBidi" w:eastAsiaTheme="majorEastAsia"/>
-      <w:color w:val="272727" w:themeColor="text1" w:themeTint="d8"/>
+      <w:color w:themeColor="text1" w:themeTint="d8" w:val="272727"/>
     </w:rPr>
   </w:style>
   <w:style w:type="character" w:styleId="DefaultParagraphFont" w:default="1">
@@ -12491,7 +12532,7 @@
     <w:rsid w:val="00005cf2"/>
     <w:rPr>
       <w:rFonts w:ascii="Aptos Display" w:hAnsi="Aptos Display" w:eastAsia="" w:cs="" w:asciiTheme="majorHAnsi" w:cstheme="majorBidi" w:eastAsiaTheme="majorEastAsia" w:hAnsiTheme="majorHAnsi"/>
-      <w:color w:val="0F4761" w:themeColor="accent1" w:themeShade="bf"/>
+      <w:color w:themeColor="accent1" w:themeShade="bf" w:val="0F4761"/>
       <w:sz w:val="40"/>
       <w:szCs w:val="40"/>
     </w:rPr>
@@ -12505,7 +12546,7 @@
     <w:rsid w:val="00005cf2"/>
     <w:rPr>
       <w:rFonts w:ascii="Aptos Display" w:hAnsi="Aptos Display" w:eastAsia="" w:cs="" w:asciiTheme="majorHAnsi" w:cstheme="majorBidi" w:eastAsiaTheme="majorEastAsia" w:hAnsiTheme="majorHAnsi"/>
-      <w:color w:val="0F4761" w:themeColor="accent1" w:themeShade="bf"/>
+      <w:color w:themeColor="accent1" w:themeShade="bf" w:val="0F4761"/>
       <w:sz w:val="32"/>
       <w:szCs w:val="32"/>
     </w:rPr>
@@ -12519,7 +12560,7 @@
     <w:rsid w:val="00005cf2"/>
     <w:rPr>
       <w:rFonts w:eastAsia="" w:cs="" w:cstheme="majorBidi" w:eastAsiaTheme="majorEastAsia"/>
-      <w:color w:val="0F4761" w:themeColor="accent1" w:themeShade="bf"/>
+      <w:color w:themeColor="accent1" w:themeShade="bf" w:val="0F4761"/>
       <w:sz w:val="28"/>
       <w:szCs w:val="28"/>
     </w:rPr>
@@ -12535,7 +12576,7 @@
       <w:rFonts w:eastAsia="" w:cs="" w:cstheme="majorBidi" w:eastAsiaTheme="majorEastAsia"/>
       <w:i/>
       <w:iCs/>
-      <w:color w:val="0F4761" w:themeColor="accent1" w:themeShade="bf"/>
+      <w:color w:themeColor="accent1" w:themeShade="bf" w:val="0F4761"/>
     </w:rPr>
   </w:style>
   <w:style w:type="character" w:styleId="Ttulo5Car" w:customStyle="1">
@@ -12547,7 +12588,7 @@
     <w:rsid w:val="00005cf2"/>
     <w:rPr>
       <w:rFonts w:eastAsia="" w:cs="" w:cstheme="majorBidi" w:eastAsiaTheme="majorEastAsia"/>
-      <w:color w:val="0F4761" w:themeColor="accent1" w:themeShade="bf"/>
+      <w:color w:themeColor="accent1" w:themeShade="bf" w:val="0F4761"/>
     </w:rPr>
   </w:style>
   <w:style w:type="character" w:styleId="Ttulo6Car" w:customStyle="1">
@@ -12561,7 +12602,7 @@
       <w:rFonts w:eastAsia="" w:cs="" w:cstheme="majorBidi" w:eastAsiaTheme="majorEastAsia"/>
       <w:i/>
       <w:iCs/>
-      <w:color w:val="595959" w:themeColor="text1" w:themeTint="a6"/>
+      <w:color w:themeColor="text1" w:themeTint="a6" w:val="595959"/>
     </w:rPr>
   </w:style>
   <w:style w:type="character" w:styleId="Ttulo7Car" w:customStyle="1">
@@ -12573,7 +12614,7 @@
     <w:rsid w:val="00005cf2"/>
     <w:rPr>
       <w:rFonts w:eastAsia="" w:cs="" w:cstheme="majorBidi" w:eastAsiaTheme="majorEastAsia"/>
-      <w:color w:val="595959" w:themeColor="text1" w:themeTint="a6"/>
+      <w:color w:themeColor="text1" w:themeTint="a6" w:val="595959"/>
     </w:rPr>
   </w:style>
   <w:style w:type="character" w:styleId="Ttulo8Car" w:customStyle="1">
@@ -12587,7 +12628,7 @@
       <w:rFonts w:eastAsia="" w:cs="" w:cstheme="majorBidi" w:eastAsiaTheme="majorEastAsia"/>
       <w:i/>
       <w:iCs/>
-      <w:color w:val="272727" w:themeColor="text1" w:themeTint="d8"/>
+      <w:color w:themeColor="text1" w:themeTint="d8" w:val="272727"/>
     </w:rPr>
   </w:style>
   <w:style w:type="character" w:styleId="Ttulo9Car" w:customStyle="1">
@@ -12599,7 +12640,7 @@
     <w:rsid w:val="00005cf2"/>
     <w:rPr>
       <w:rFonts w:eastAsia="" w:cs="" w:cstheme="majorBidi" w:eastAsiaTheme="majorEastAsia"/>
-      <w:color w:val="272727" w:themeColor="text1" w:themeTint="d8"/>
+      <w:color w:themeColor="text1" w:themeTint="d8" w:val="272727"/>
     </w:rPr>
   </w:style>
   <w:style w:type="character" w:styleId="TtuloCar" w:customStyle="1">
@@ -12624,7 +12665,7 @@
     <w:rsid w:val="00005cf2"/>
     <w:rPr>
       <w:rFonts w:eastAsia="" w:cs="" w:cstheme="majorBidi" w:eastAsiaTheme="majorEastAsia"/>
-      <w:color w:val="595959" w:themeColor="text1" w:themeTint="a6"/>
+      <w:color w:themeColor="text1" w:themeTint="a6" w:val="595959"/>
       <w:spacing w:val="15"/>
       <w:sz w:val="28"/>
       <w:szCs w:val="28"/>
@@ -12640,7 +12681,7 @@
     <w:rPr>
       <w:i/>
       <w:iCs/>
-      <w:color w:val="404040" w:themeColor="text1" w:themeTint="bf"/>
+      <w:color w:themeColor="text1" w:themeTint="bf" w:val="404040"/>
     </w:rPr>
   </w:style>
   <w:style w:type="character" w:styleId="IntenseEmphasis">
@@ -12652,7 +12693,7 @@
     <w:rPr>
       <w:i/>
       <w:iCs/>
-      <w:color w:val="0F4761" w:themeColor="accent1" w:themeShade="bf"/>
+      <w:color w:themeColor="accent1" w:themeShade="bf" w:val="0F4761"/>
     </w:rPr>
   </w:style>
   <w:style w:type="character" w:styleId="CitadestacadaCar" w:customStyle="1">
@@ -12665,7 +12706,7 @@
     <w:rPr>
       <w:i/>
       <w:iCs/>
-      <w:color w:val="0F4761" w:themeColor="accent1" w:themeShade="bf"/>
+      <w:color w:themeColor="accent1" w:themeShade="bf" w:val="0F4761"/>
     </w:rPr>
   </w:style>
   <w:style w:type="character" w:styleId="IntenseReference">
@@ -12678,72 +12719,14 @@
       <w:b/>
       <w:bCs/>
       <w:smallCaps/>
-      <w:color w:val="0F4761" w:themeColor="accent1" w:themeShade="bf"/>
+      <w:color w:themeColor="accent1" w:themeShade="bf" w:val="0F4761"/>
       <w:spacing w:val="5"/>
-    </w:rPr>
-  </w:style>
-  <w:style w:type="paragraph" w:styleId="Heading">
-    <w:name w:val="Heading"/>
-    <w:basedOn w:val="Normal"/>
-    <w:next w:val="TextBody"/>
-    <w:qFormat/>
-    <w:pPr>
-      <w:keepNext w:val="true"/>
-      <w:spacing w:before="240" w:after="120"/>
-    </w:pPr>
-    <w:rPr>
-      <w:rFonts w:ascii="Liberation Sans" w:hAnsi="Liberation Sans" w:eastAsia="Noto Sans CJK SC" w:cs="Lohit Devanagari"/>
-      <w:sz w:val="28"/>
-      <w:szCs w:val="28"/>
-    </w:rPr>
-  </w:style>
-  <w:style w:type="paragraph" w:styleId="TextBody">
-    <w:name w:val="Body Text"/>
-    <w:basedOn w:val="Normal"/>
-    <w:pPr>
-      <w:spacing w:lineRule="auto" w:line="276" w:before="0" w:after="140"/>
-    </w:pPr>
-    <w:rPr/>
-  </w:style>
-  <w:style w:type="paragraph" w:styleId="List">
-    <w:name w:val="List"/>
-    <w:basedOn w:val="TextBody"/>
-    <w:pPr/>
-    <w:rPr>
-      <w:rFonts w:cs="Lucida Sans"/>
-    </w:rPr>
-  </w:style>
-  <w:style w:type="paragraph" w:styleId="Caption">
-    <w:name w:val="Caption"/>
-    <w:basedOn w:val="Normal"/>
-    <w:qFormat/>
-    <w:pPr>
-      <w:suppressLineNumbers/>
-      <w:spacing w:before="120" w:after="120"/>
-    </w:pPr>
-    <w:rPr>
-      <w:rFonts w:cs="Lohit Devanagari"/>
-      <w:i/>
-      <w:iCs/>
-      <w:sz w:val="24"/>
-      <w:szCs w:val="24"/>
-    </w:rPr>
-  </w:style>
-  <w:style w:type="paragraph" w:styleId="Index">
-    <w:name w:val="Index"/>
-    <w:basedOn w:val="Normal"/>
-    <w:qFormat/>
-    <w:pPr>
-      <w:suppressLineNumbers/>
-    </w:pPr>
-    <w:rPr>
-      <w:rFonts w:cs="Lohit Devanagari"/>
     </w:rPr>
   </w:style>
   <w:style w:type="paragraph" w:styleId="Ttulo">
     <w:name w:val="Título"/>
     <w:basedOn w:val="Normal"/>
-    <w:next w:val="TextBody"/>
+    <w:next w:val="BodyText"/>
     <w:qFormat/>
     <w:pPr>
       <w:keepNext w:val="true"/>
@@ -12755,7 +12738,23 @@
       <w:szCs w:val="28"/>
     </w:rPr>
   </w:style>
-  <w:style w:type="paragraph" w:styleId="Caption1">
+  <w:style w:type="paragraph" w:styleId="BodyText">
+    <w:name w:val="Body Text"/>
+    <w:basedOn w:val="Normal"/>
+    <w:pPr>
+      <w:spacing w:lineRule="auto" w:line="276" w:before="0" w:after="140"/>
+    </w:pPr>
+    <w:rPr/>
+  </w:style>
+  <w:style w:type="paragraph" w:styleId="List">
+    <w:name w:val="List"/>
+    <w:basedOn w:val="BodyText"/>
+    <w:pPr/>
+    <w:rPr>
+      <w:rFonts w:cs="Lucida Sans"/>
+    </w:rPr>
+  </w:style>
+  <w:style w:type="paragraph" w:styleId="Caption">
     <w:name w:val="caption"/>
     <w:basedOn w:val="Normal"/>
     <w:qFormat/>
@@ -12771,7 +12770,7 @@
       <w:szCs w:val="24"/>
     </w:rPr>
   </w:style>
-  <w:style w:type="paragraph" w:styleId="Ndice">
+  <w:style w:type="paragraph" w:styleId="ndice">
     <w:name w:val="Índice"/>
     <w:basedOn w:val="Normal"/>
     <w:qFormat/>
@@ -12780,6 +12779,32 @@
     </w:pPr>
     <w:rPr>
       <w:rFonts w:cs="Lucida Sans"/>
+    </w:rPr>
+  </w:style>
+  <w:style w:type="paragraph" w:styleId="Ttulouser">
+    <w:name w:val="Título (user)"/>
+    <w:basedOn w:val="Normal"/>
+    <w:next w:val="BodyText"/>
+    <w:qFormat/>
+    <w:pPr>
+      <w:keepNext w:val="true"/>
+      <w:spacing w:before="240" w:after="120"/>
+    </w:pPr>
+    <w:rPr>
+      <w:rFonts w:ascii="Liberation Sans" w:hAnsi="Liberation Sans" w:eastAsia="Noto Sans CJK SC" w:cs="Lohit Devanagari"/>
+      <w:sz w:val="28"/>
+      <w:szCs w:val="28"/>
+    </w:rPr>
+  </w:style>
+  <w:style w:type="paragraph" w:styleId="ndiceuser">
+    <w:name w:val="Índice (user)"/>
+    <w:basedOn w:val="Normal"/>
+    <w:qFormat/>
+    <w:pPr>
+      <w:suppressLineNumbers/>
+    </w:pPr>
+    <w:rPr>
+      <w:rFonts w:cs="Lohit Devanagari"/>
     </w:rPr>
   </w:style>
   <w:style w:type="paragraph" w:styleId="Title">
@@ -12813,7 +12838,7 @@
     <w:pPr/>
     <w:rPr>
       <w:rFonts w:eastAsia="" w:cs="" w:cstheme="majorBidi" w:eastAsiaTheme="majorEastAsia"/>
-      <w:color w:val="595959" w:themeColor="text1" w:themeTint="a6"/>
+      <w:color w:themeColor="text1" w:themeTint="a6" w:val="595959"/>
       <w:spacing w:val="15"/>
       <w:sz w:val="28"/>
       <w:szCs w:val="28"/>
@@ -12834,7 +12859,7 @@
     <w:rPr>
       <w:i/>
       <w:iCs/>
-      <w:color w:val="404040" w:themeColor="text1" w:themeTint="bf"/>
+      <w:color w:themeColor="text1" w:themeTint="bf" w:val="404040"/>
     </w:rPr>
   </w:style>
   <w:style w:type="paragraph" w:styleId="ListParagraph">
@@ -12845,7 +12870,7 @@
     <w:rsid w:val="00005cf2"/>
     <w:pPr>
       <w:spacing w:before="0" w:after="160"/>
-      <w:ind w:left="720" w:hanging="0"/>
+      <w:ind w:hanging="0" w:left="720"/>
       <w:contextualSpacing/>
     </w:pPr>
     <w:rPr/>
@@ -12864,13 +12889,13 @@
         <w:bottom w:val="single" w:sz="4" w:space="10" w:color="0F4761"/>
       </w:pBdr>
       <w:spacing w:before="360" w:after="360"/>
-      <w:ind w:left="864" w:right="864" w:hanging="0"/>
+      <w:ind w:hanging="0" w:left="864" w:right="864"/>
       <w:jc w:val="center"/>
     </w:pPr>
     <w:rPr>
       <w:i/>
       <w:iCs/>
-      <w:color w:val="0F4761" w:themeColor="accent1" w:themeShade="bf"/>
+      <w:color w:themeColor="accent1" w:themeShade="bf" w:val="0F4761"/>
     </w:rPr>
   </w:style>
   <w:style w:type="paragraph" w:styleId="Contenidodelatabla">
@@ -12909,8 +12934,8 @@
       <w:szCs w:val="20"/>
     </w:rPr>
   </w:style>
-  <w:style w:type="paragraph" w:styleId="TableContents">
-    <w:name w:val="Table Contents"/>
+  <w:style w:type="paragraph" w:styleId="Contenidodelatablauser">
+    <w:name w:val="Contenido de la tabla (user)"/>
     <w:basedOn w:val="Normal"/>
     <w:qFormat/>
     <w:pPr>
@@ -12919,9 +12944,9 @@
     </w:pPr>
     <w:rPr/>
   </w:style>
-  <w:style w:type="paragraph" w:styleId="TableHeading">
-    <w:name w:val="Table Heading"/>
-    <w:basedOn w:val="TableContents"/>
+  <w:style w:type="paragraph" w:styleId="Ttulodelatablauser">
+    <w:name w:val="Título de la tabla (user)"/>
+    <w:basedOn w:val="Contenidodelatablauser"/>
     <w:qFormat/>
     <w:pPr>
       <w:suppressLineNumbers/>

</xml_diff>